<commit_message>
Updated lab manual with minor corrections
</commit_message>
<xml_diff>
--- a/labs/Keystone Workshop Lab Manual.docx
+++ b/labs/Keystone Workshop Lab Manual.docx
@@ -141,9 +141,6 @@
                 </w:rPr>
                 <w:alias w:val="Subtitle"/>
                 <w:id w:val="15524255"/>
-                <w:placeholder>
-                  <w:docPart w:val="B54003D7738740A9ACDFA3E7EF293B11"/>
-                </w:placeholder>
                 <w:dataBinding w:prefixMappings="xmlns:ns0='http://schemas.openxmlformats.org/package/2006/metadata/core-properties' xmlns:ns1='http://purl.org/dc/elements/1.1/'" w:xpath="/ns0:coreProperties[1]/ns1:subject[1]" w:storeItemID="{6C3C8BC8-F283-45AE-878A-BAB7291924A1}"/>
                 <w:text/>
               </w:sdtPr>
@@ -3894,6 +3891,7 @@
         <w:ind w:firstLine="0"/>
       </w:pPr>
       <w:proofErr w:type="spellStart"/>
+      <w:proofErr w:type="gramStart"/>
       <w:r>
         <w:t>hyplnk_</w:t>
       </w:r>
@@ -3901,6 +3899,7 @@
         <w:t>exampleproject</w:t>
       </w:r>
       <w:proofErr w:type="spellEnd"/>
+      <w:proofErr w:type="gramEnd"/>
       <w:r>
         <w:t xml:space="preserve"> should now appear in your Project Explorer.</w:t>
       </w:r>
@@ -3923,11 +3922,18 @@
         <w:ind w:left="0" w:firstLine="0"/>
       </w:pPr>
       <w:r>
-        <w:t xml:space="preserve">What is the baud rate? </w:t>
-      </w:r>
-      <w:r>
-        <w:tab/>
-      </w:r>
+        <w:t>What is the baud rate</w:t>
+      </w:r>
+      <w:r>
+        <w:t>? (Note: 01p250 means 1.25GBaud) ________________________________</w:t>
+      </w:r>
+    </w:p>
+    <w:p>
+      <w:pPr>
+        <w:rPr>
+          <w:lang w:bidi="ar-SA"/>
+        </w:rPr>
+      </w:pPr>
     </w:p>
     <w:p>
       <w:pPr>
@@ -3940,6 +3946,82 @@
       <w:proofErr w:type="spellStart"/>
       <w:r>
         <w:t>hyplnkLLDCfg.h</w:t>
+      </w:r>
+      <w:proofErr w:type="spellEnd"/>
+    </w:p>
+    <w:p>
+      <w:pPr>
+        <w:pStyle w:val="Number"/>
+      </w:pPr>
+    </w:p>
+    <w:p>
+      <w:pPr>
+        <w:pStyle w:val="Number"/>
+        <w:numPr>
+          <w:ilvl w:val="0"/>
+          <w:numId w:val="8"/>
+        </w:numPr>
+        <w:ind w:left="720"/>
+        <w:rPr>
+          <w:bCs/>
+          <w:szCs w:val="22"/>
+        </w:rPr>
+      </w:pPr>
+      <w:r>
+        <w:rPr>
+          <w:bCs/>
+          <w:szCs w:val="22"/>
+        </w:rPr>
+        <w:t xml:space="preserve">Look for the following line in </w:t>
+      </w:r>
+      <w:proofErr w:type="spellStart"/>
+      <w:r>
+        <w:rPr>
+          <w:bCs/>
+          <w:szCs w:val="22"/>
+        </w:rPr>
+        <w:t>hyplnkLLDCfg.h</w:t>
+      </w:r>
+      <w:proofErr w:type="spellEnd"/>
+      <w:r>
+        <w:rPr>
+          <w:bCs/>
+          <w:szCs w:val="22"/>
+        </w:rPr>
+        <w:t xml:space="preserve"> and ensure that it is uncommented.</w:t>
+      </w:r>
+    </w:p>
+    <w:p>
+      <w:pPr>
+        <w:pStyle w:val="Number"/>
+        <w:jc w:val="center"/>
+      </w:pPr>
+      <w:r>
+        <w:rPr>
+          <w:rFonts w:ascii="Consolas" w:hAnsi="Consolas" w:cs="Consolas"/>
+          <w:b/>
+          <w:bCs/>
+          <w:color w:val="7F0055"/>
+          <w:sz w:val="20"/>
+        </w:rPr>
+        <w:t>#define</w:t>
+      </w:r>
+      <w:r>
+        <w:rPr>
+          <w:rFonts w:ascii="Consolas" w:hAnsi="Consolas" w:cs="Consolas"/>
+          <w:color w:val="000000"/>
+          <w:sz w:val="20"/>
+        </w:rPr>
+        <w:t xml:space="preserve"> </w:t>
+      </w:r>
+      <w:proofErr w:type="spellStart"/>
+      <w:r>
+        <w:rPr>
+          <w:rFonts w:ascii="Consolas" w:hAnsi="Consolas" w:cs="Consolas"/>
+          <w:color w:val="000000"/>
+          <w:sz w:val="20"/>
+        </w:rPr>
+        <w:t>hyplnk_EXAMPLE_LOOPBACK</w:t>
       </w:r>
       <w:proofErr w:type="spellEnd"/>
     </w:p>
@@ -3954,6 +4036,13 @@
         </w:rPr>
       </w:pPr>
       <w:r>
+        <w:rPr>
+          <w:rFonts w:asciiTheme="majorHAnsi" w:eastAsiaTheme="majorEastAsia" w:hAnsiTheme="majorHAnsi" w:cstheme="majorBidi"/>
+          <w:b/>
+          <w:bCs/>
+          <w:sz w:val="26"/>
+          <w:szCs w:val="26"/>
+        </w:rPr>
         <w:br w:type="page"/>
       </w:r>
     </w:p>
@@ -3975,7 +4064,6 @@
           <w:ilvl w:val="0"/>
           <w:numId w:val="8"/>
         </w:numPr>
-        <w:ind w:firstLine="0"/>
       </w:pPr>
       <w:r>
         <w:t xml:space="preserve">Select the </w:t>
@@ -3999,7 +4087,6 @@
           <w:ilvl w:val="0"/>
           <w:numId w:val="8"/>
         </w:numPr>
-        <w:ind w:firstLine="0"/>
       </w:pPr>
       <w:r>
         <w:t>Right click and select Properties.</w:t>
@@ -4012,7 +4099,6 @@
           <w:ilvl w:val="0"/>
           <w:numId w:val="8"/>
         </w:numPr>
-        <w:ind w:firstLine="0"/>
       </w:pPr>
       <w:r>
         <w:t>Select General and choose the Main Tab.</w:t>
@@ -4025,7 +4111,6 @@
           <w:ilvl w:val="0"/>
           <w:numId w:val="8"/>
         </w:numPr>
-        <w:ind w:firstLine="0"/>
       </w:pPr>
       <w:r>
         <w:t>Set the following Device Properties.</w:t>
@@ -4064,7 +4149,6 @@
           <w:ilvl w:val="0"/>
           <w:numId w:val="8"/>
         </w:numPr>
-        <w:ind w:firstLine="0"/>
       </w:pPr>
       <w:r>
         <w:t>Under Build/C6000 Compiler, select Basic Options and set the following compiler debug properties:</w:t>
@@ -4137,7 +4221,6 @@
           <w:ilvl w:val="0"/>
           <w:numId w:val="8"/>
         </w:numPr>
-        <w:ind w:firstLine="0"/>
       </w:pPr>
       <w:r>
         <w:t>Click OK.</w:t>
@@ -4150,7 +4233,6 @@
           <w:ilvl w:val="0"/>
           <w:numId w:val="8"/>
         </w:numPr>
-        <w:ind w:firstLine="0"/>
       </w:pPr>
       <w:r>
         <w:t>Under Build/C6000 Compiler, select Include Options and verify the following paths:</w:t>
@@ -4249,7 +4331,6 @@
           <w:ilvl w:val="0"/>
           <w:numId w:val="8"/>
         </w:numPr>
-        <w:ind w:firstLine="0"/>
       </w:pPr>
       <w:r>
         <w:t xml:space="preserve">Select </w:t>
@@ -4273,7 +4354,6 @@
           <w:ilvl w:val="0"/>
           <w:numId w:val="8"/>
         </w:numPr>
-        <w:ind w:firstLine="0"/>
       </w:pPr>
       <w:r>
         <w:t>Build the project.</w:t>
@@ -4316,7 +4396,6 @@
           <w:ilvl w:val="0"/>
           <w:numId w:val="8"/>
         </w:numPr>
-        <w:ind w:firstLine="0"/>
       </w:pPr>
       <w:r>
         <w:t>Verify that the build was successful.</w:t>
@@ -4367,7 +4446,6 @@
           <w:ilvl w:val="0"/>
           <w:numId w:val="8"/>
         </w:numPr>
-        <w:ind w:firstLine="0"/>
       </w:pPr>
       <w:r>
         <w:t>Set the Perspective to CCS Debug.</w:t>
@@ -4380,7 +4458,6 @@
           <w:ilvl w:val="0"/>
           <w:numId w:val="8"/>
         </w:numPr>
-        <w:ind w:firstLine="0"/>
       </w:pPr>
       <w:r>
         <w:t>Create a new User-Defined Target:</w:t>
@@ -4432,7 +4509,6 @@
           <w:ilvl w:val="0"/>
           <w:numId w:val="8"/>
         </w:numPr>
-        <w:ind w:firstLine="0"/>
       </w:pPr>
       <w:r>
         <w:t>Define the C6678L/LE EVM as a new target:</w:t>
@@ -4497,7 +4573,6 @@
           <w:ilvl w:val="0"/>
           <w:numId w:val="8"/>
         </w:numPr>
-        <w:ind w:firstLine="0"/>
       </w:pPr>
       <w:r>
         <w:t>Make sure the EVM is powered ON and connect your PC/laptop to the emulator port on the EVM using the provided USB cable.</w:t>
@@ -4510,7 +4585,6 @@
           <w:ilvl w:val="0"/>
           <w:numId w:val="8"/>
         </w:numPr>
-        <w:ind w:firstLine="0"/>
       </w:pPr>
       <w:r>
         <w:t>Launch the target configuration (e.g., EVM6678LE.ccxml).</w:t>
@@ -4549,7 +4623,6 @@
           <w:ilvl w:val="0"/>
           <w:numId w:val="8"/>
         </w:numPr>
-        <w:ind w:firstLine="0"/>
       </w:pPr>
       <w:r>
         <w:t>Select Core 0, right click, and select Connect Target.</w:t>
@@ -4587,7 +4660,6 @@
           <w:ilvl w:val="0"/>
           <w:numId w:val="8"/>
         </w:numPr>
-        <w:ind w:firstLine="0"/>
       </w:pPr>
       <w:r>
         <w:t>Load the .out file created earlier in the lab.</w:t>
@@ -4658,7 +4730,6 @@
           <w:ilvl w:val="0"/>
           <w:numId w:val="8"/>
         </w:numPr>
-        <w:ind w:firstLine="0"/>
       </w:pPr>
       <w:r>
         <w:t>Run the application.</w:t>
@@ -4702,7 +4773,6 @@
           <w:ilvl w:val="0"/>
           <w:numId w:val="8"/>
         </w:numPr>
-        <w:ind w:firstLine="0"/>
       </w:pPr>
       <w:r>
         <w:t>Set the Perspective to CCS Edit.</w:t>
@@ -4715,7 +4785,6 @@
           <w:ilvl w:val="0"/>
           <w:numId w:val="8"/>
         </w:numPr>
-        <w:ind w:firstLine="0"/>
       </w:pPr>
       <w:r>
         <w:t xml:space="preserve">Modify the example code for </w:t>
@@ -4780,7 +4849,6 @@
           <w:ilvl w:val="0"/>
           <w:numId w:val="8"/>
         </w:numPr>
-        <w:ind w:firstLine="0"/>
       </w:pPr>
       <w:r>
         <w:t>Build the code, load to Core 0, and run.</w:t>
@@ -4912,7 +4980,6 @@
           <w:ilvl w:val="0"/>
           <w:numId w:val="8"/>
         </w:numPr>
-        <w:ind w:firstLine="0"/>
       </w:pPr>
       <w:r>
         <w:t xml:space="preserve">Modify the example code for </w:t>
@@ -5003,7 +5070,6 @@
           <w:ilvl w:val="0"/>
           <w:numId w:val="8"/>
         </w:numPr>
-        <w:ind w:firstLine="0"/>
       </w:pPr>
       <w:r>
         <w:t>Build the code, load to both targets, and run only on Core 0.</w:t>
@@ -5037,7 +5103,6 @@
           <w:ilvl w:val="0"/>
           <w:numId w:val="8"/>
         </w:numPr>
-        <w:ind w:firstLine="0"/>
       </w:pPr>
       <w:r>
         <w:t xml:space="preserve">Modify the example code for </w:t>
@@ -5089,7 +5154,6 @@
           <w:ilvl w:val="0"/>
           <w:numId w:val="8"/>
         </w:numPr>
-        <w:ind w:firstLine="0"/>
       </w:pPr>
       <w:r>
         <w:t>Build the code, load to both targets, and run only on Core 0.</w:t>
@@ -7695,7 +7759,7 @@
               <w:rPr>
                 <w:noProof/>
               </w:rPr>
-              <w:t>7</w:t>
+              <w:t>5</w:t>
             </w:r>
           </w:fldSimple>
         </w:p>
@@ -7966,10 +8030,7 @@
       <w:jc w:val="right"/>
     </w:pPr>
     <w:r>
-      <w:t>Lab 2 - Hyperlink</w:t>
-    </w:r>
-    <w:r>
-      <w:t xml:space="preserve"> </w:t>
+      <w:t xml:space="preserve">Lab 2 - Hyperlink </w:t>
     </w:r>
   </w:p>
   <w:p>
@@ -8019,10 +8080,7 @@
       <w:jc w:val="right"/>
     </w:pPr>
     <w:r>
-      <w:t xml:space="preserve">Lab 3 - SRIO </w:t>
-    </w:r>
-    <w:r>
-      <w:t>Type 11</w:t>
+      <w:t>Lab 3 - SRIO Type 11</w:t>
     </w:r>
   </w:p>
   <w:p>
@@ -8703,6 +8761,119 @@
     </w:lvl>
   </w:abstractNum>
   <w:abstractNum w:abstractNumId="6">
+    <w:nsid w:val="3B171483"/>
+    <w:multiLevelType w:val="hybridMultilevel"/>
+    <w:tmpl w:val="5172EDA0"/>
+    <w:lvl w:ilvl="0" w:tplc="04090001">
+      <w:start w:val="1"/>
+      <w:numFmt w:val="bullet"/>
+      <w:lvlText w:val=""/>
+      <w:lvlJc w:val="left"/>
+      <w:pPr>
+        <w:ind w:left="720" w:hanging="360"/>
+      </w:pPr>
+      <w:rPr>
+        <w:rFonts w:ascii="Symbol" w:hAnsi="Symbol" w:hint="default"/>
+      </w:rPr>
+    </w:lvl>
+    <w:lvl w:ilvl="1" w:tplc="04090003" w:tentative="1">
+      <w:start w:val="1"/>
+      <w:numFmt w:val="bullet"/>
+      <w:lvlText w:val="o"/>
+      <w:lvlJc w:val="left"/>
+      <w:pPr>
+        <w:ind w:left="1440" w:hanging="360"/>
+      </w:pPr>
+      <w:rPr>
+        <w:rFonts w:ascii="Courier New" w:hAnsi="Courier New" w:cs="Courier New" w:hint="default"/>
+      </w:rPr>
+    </w:lvl>
+    <w:lvl w:ilvl="2" w:tplc="04090005" w:tentative="1">
+      <w:start w:val="1"/>
+      <w:numFmt w:val="bullet"/>
+      <w:lvlText w:val=""/>
+      <w:lvlJc w:val="left"/>
+      <w:pPr>
+        <w:ind w:left="2160" w:hanging="360"/>
+      </w:pPr>
+      <w:rPr>
+        <w:rFonts w:ascii="Wingdings" w:hAnsi="Wingdings" w:hint="default"/>
+      </w:rPr>
+    </w:lvl>
+    <w:lvl w:ilvl="3" w:tplc="04090001" w:tentative="1">
+      <w:start w:val="1"/>
+      <w:numFmt w:val="bullet"/>
+      <w:lvlText w:val=""/>
+      <w:lvlJc w:val="left"/>
+      <w:pPr>
+        <w:ind w:left="2880" w:hanging="360"/>
+      </w:pPr>
+      <w:rPr>
+        <w:rFonts w:ascii="Symbol" w:hAnsi="Symbol" w:hint="default"/>
+      </w:rPr>
+    </w:lvl>
+    <w:lvl w:ilvl="4" w:tplc="04090003" w:tentative="1">
+      <w:start w:val="1"/>
+      <w:numFmt w:val="bullet"/>
+      <w:lvlText w:val="o"/>
+      <w:lvlJc w:val="left"/>
+      <w:pPr>
+        <w:ind w:left="3600" w:hanging="360"/>
+      </w:pPr>
+      <w:rPr>
+        <w:rFonts w:ascii="Courier New" w:hAnsi="Courier New" w:cs="Courier New" w:hint="default"/>
+      </w:rPr>
+    </w:lvl>
+    <w:lvl w:ilvl="5" w:tplc="04090005" w:tentative="1">
+      <w:start w:val="1"/>
+      <w:numFmt w:val="bullet"/>
+      <w:lvlText w:val=""/>
+      <w:lvlJc w:val="left"/>
+      <w:pPr>
+        <w:ind w:left="4320" w:hanging="360"/>
+      </w:pPr>
+      <w:rPr>
+        <w:rFonts w:ascii="Wingdings" w:hAnsi="Wingdings" w:hint="default"/>
+      </w:rPr>
+    </w:lvl>
+    <w:lvl w:ilvl="6" w:tplc="04090001" w:tentative="1">
+      <w:start w:val="1"/>
+      <w:numFmt w:val="bullet"/>
+      <w:lvlText w:val=""/>
+      <w:lvlJc w:val="left"/>
+      <w:pPr>
+        <w:ind w:left="5040" w:hanging="360"/>
+      </w:pPr>
+      <w:rPr>
+        <w:rFonts w:ascii="Symbol" w:hAnsi="Symbol" w:hint="default"/>
+      </w:rPr>
+    </w:lvl>
+    <w:lvl w:ilvl="7" w:tplc="04090003" w:tentative="1">
+      <w:start w:val="1"/>
+      <w:numFmt w:val="bullet"/>
+      <w:lvlText w:val="o"/>
+      <w:lvlJc w:val="left"/>
+      <w:pPr>
+        <w:ind w:left="5760" w:hanging="360"/>
+      </w:pPr>
+      <w:rPr>
+        <w:rFonts w:ascii="Courier New" w:hAnsi="Courier New" w:cs="Courier New" w:hint="default"/>
+      </w:rPr>
+    </w:lvl>
+    <w:lvl w:ilvl="8" w:tplc="04090005" w:tentative="1">
+      <w:start w:val="1"/>
+      <w:numFmt w:val="bullet"/>
+      <w:lvlText w:val=""/>
+      <w:lvlJc w:val="left"/>
+      <w:pPr>
+        <w:ind w:left="6480" w:hanging="360"/>
+      </w:pPr>
+      <w:rPr>
+        <w:rFonts w:ascii="Wingdings" w:hAnsi="Wingdings" w:hint="default"/>
+      </w:rPr>
+    </w:lvl>
+  </w:abstractNum>
+  <w:abstractNum w:abstractNumId="7">
     <w:nsid w:val="3CA6759D"/>
     <w:multiLevelType w:val="hybridMultilevel"/>
     <w:tmpl w:val="8E4ED11E"/>
@@ -8818,7 +8989,120 @@
       </w:pPr>
     </w:lvl>
   </w:abstractNum>
-  <w:abstractNum w:abstractNumId="7">
+  <w:abstractNum w:abstractNumId="8">
+    <w:nsid w:val="3E8544C7"/>
+    <w:multiLevelType w:val="hybridMultilevel"/>
+    <w:tmpl w:val="82300CF8"/>
+    <w:lvl w:ilvl="0" w:tplc="0409000F">
+      <w:start w:val="1"/>
+      <w:numFmt w:val="decimal"/>
+      <w:lvlText w:val="%1."/>
+      <w:lvlJc w:val="left"/>
+      <w:pPr>
+        <w:ind w:left="720" w:hanging="360"/>
+      </w:pPr>
+      <w:rPr>
+        <w:rFonts w:hint="default"/>
+      </w:rPr>
+    </w:lvl>
+    <w:lvl w:ilvl="1" w:tplc="04090003" w:tentative="1">
+      <w:start w:val="1"/>
+      <w:numFmt w:val="bullet"/>
+      <w:lvlText w:val="o"/>
+      <w:lvlJc w:val="left"/>
+      <w:pPr>
+        <w:ind w:left="1440" w:hanging="360"/>
+      </w:pPr>
+      <w:rPr>
+        <w:rFonts w:ascii="Courier New" w:hAnsi="Courier New" w:cs="Courier New" w:hint="default"/>
+      </w:rPr>
+    </w:lvl>
+    <w:lvl w:ilvl="2" w:tplc="04090005" w:tentative="1">
+      <w:start w:val="1"/>
+      <w:numFmt w:val="bullet"/>
+      <w:lvlText w:val=""/>
+      <w:lvlJc w:val="left"/>
+      <w:pPr>
+        <w:ind w:left="2160" w:hanging="360"/>
+      </w:pPr>
+      <w:rPr>
+        <w:rFonts w:ascii="Wingdings" w:hAnsi="Wingdings" w:hint="default"/>
+      </w:rPr>
+    </w:lvl>
+    <w:lvl w:ilvl="3" w:tplc="04090001" w:tentative="1">
+      <w:start w:val="1"/>
+      <w:numFmt w:val="bullet"/>
+      <w:lvlText w:val=""/>
+      <w:lvlJc w:val="left"/>
+      <w:pPr>
+        <w:ind w:left="2880" w:hanging="360"/>
+      </w:pPr>
+      <w:rPr>
+        <w:rFonts w:ascii="Symbol" w:hAnsi="Symbol" w:hint="default"/>
+      </w:rPr>
+    </w:lvl>
+    <w:lvl w:ilvl="4" w:tplc="04090003" w:tentative="1">
+      <w:start w:val="1"/>
+      <w:numFmt w:val="bullet"/>
+      <w:lvlText w:val="o"/>
+      <w:lvlJc w:val="left"/>
+      <w:pPr>
+        <w:ind w:left="3600" w:hanging="360"/>
+      </w:pPr>
+      <w:rPr>
+        <w:rFonts w:ascii="Courier New" w:hAnsi="Courier New" w:cs="Courier New" w:hint="default"/>
+      </w:rPr>
+    </w:lvl>
+    <w:lvl w:ilvl="5" w:tplc="04090005" w:tentative="1">
+      <w:start w:val="1"/>
+      <w:numFmt w:val="bullet"/>
+      <w:lvlText w:val=""/>
+      <w:lvlJc w:val="left"/>
+      <w:pPr>
+        <w:ind w:left="4320" w:hanging="360"/>
+      </w:pPr>
+      <w:rPr>
+        <w:rFonts w:ascii="Wingdings" w:hAnsi="Wingdings" w:hint="default"/>
+      </w:rPr>
+    </w:lvl>
+    <w:lvl w:ilvl="6" w:tplc="04090001" w:tentative="1">
+      <w:start w:val="1"/>
+      <w:numFmt w:val="bullet"/>
+      <w:lvlText w:val=""/>
+      <w:lvlJc w:val="left"/>
+      <w:pPr>
+        <w:ind w:left="5040" w:hanging="360"/>
+      </w:pPr>
+      <w:rPr>
+        <w:rFonts w:ascii="Symbol" w:hAnsi="Symbol" w:hint="default"/>
+      </w:rPr>
+    </w:lvl>
+    <w:lvl w:ilvl="7" w:tplc="04090003" w:tentative="1">
+      <w:start w:val="1"/>
+      <w:numFmt w:val="bullet"/>
+      <w:lvlText w:val="o"/>
+      <w:lvlJc w:val="left"/>
+      <w:pPr>
+        <w:ind w:left="5760" w:hanging="360"/>
+      </w:pPr>
+      <w:rPr>
+        <w:rFonts w:ascii="Courier New" w:hAnsi="Courier New" w:cs="Courier New" w:hint="default"/>
+      </w:rPr>
+    </w:lvl>
+    <w:lvl w:ilvl="8" w:tplc="04090005" w:tentative="1">
+      <w:start w:val="1"/>
+      <w:numFmt w:val="bullet"/>
+      <w:lvlText w:val=""/>
+      <w:lvlJc w:val="left"/>
+      <w:pPr>
+        <w:ind w:left="6480" w:hanging="360"/>
+      </w:pPr>
+      <w:rPr>
+        <w:rFonts w:ascii="Wingdings" w:hAnsi="Wingdings" w:hint="default"/>
+      </w:rPr>
+    </w:lvl>
+  </w:abstractNum>
+  <w:abstractNum w:abstractNumId="9">
     <w:nsid w:val="476F24CC"/>
     <w:multiLevelType w:val="hybridMultilevel"/>
     <w:tmpl w:val="8E4ED11E"/>
@@ -8934,7 +9218,7 @@
       </w:pPr>
     </w:lvl>
   </w:abstractNum>
-  <w:abstractNum w:abstractNumId="8">
+  <w:abstractNum w:abstractNumId="10">
     <w:nsid w:val="4D521A5C"/>
     <w:multiLevelType w:val="hybridMultilevel"/>
     <w:tmpl w:val="41E42C64"/>
@@ -9053,7 +9337,123 @@
       </w:pPr>
     </w:lvl>
   </w:abstractNum>
-  <w:abstractNum w:abstractNumId="9">
+  <w:abstractNum w:abstractNumId="11">
+    <w:nsid w:val="508B17EE"/>
+    <w:multiLevelType w:val="hybridMultilevel"/>
+    <w:tmpl w:val="0F2413A0"/>
+    <w:lvl w:ilvl="0" w:tplc="0409000F">
+      <w:start w:val="1"/>
+      <w:numFmt w:val="decimal"/>
+      <w:lvlText w:val="%1."/>
+      <w:lvlJc w:val="left"/>
+      <w:pPr>
+        <w:ind w:left="360" w:hanging="360"/>
+      </w:pPr>
+      <w:rPr>
+        <w:rFonts w:hint="default"/>
+      </w:rPr>
+    </w:lvl>
+    <w:lvl w:ilvl="1" w:tplc="04090001">
+      <w:start w:val="1"/>
+      <w:numFmt w:val="bullet"/>
+      <w:lvlText w:val=""/>
+      <w:lvlJc w:val="left"/>
+      <w:pPr>
+        <w:tabs>
+          <w:tab w:val="num" w:pos="1440"/>
+        </w:tabs>
+        <w:ind w:left="1440" w:hanging="360"/>
+      </w:pPr>
+      <w:rPr>
+        <w:rFonts w:ascii="Symbol" w:hAnsi="Symbol" w:hint="default"/>
+      </w:rPr>
+    </w:lvl>
+    <w:lvl w:ilvl="2" w:tplc="0409001B">
+      <w:start w:val="1"/>
+      <w:numFmt w:val="lowerRoman"/>
+      <w:lvlText w:val="%3."/>
+      <w:lvlJc w:val="right"/>
+      <w:pPr>
+        <w:tabs>
+          <w:tab w:val="num" w:pos="2160"/>
+        </w:tabs>
+        <w:ind w:left="2160" w:hanging="180"/>
+      </w:pPr>
+    </w:lvl>
+    <w:lvl w:ilvl="3" w:tplc="0409000F" w:tentative="1">
+      <w:start w:val="1"/>
+      <w:numFmt w:val="decimal"/>
+      <w:lvlText w:val="%4."/>
+      <w:lvlJc w:val="left"/>
+      <w:pPr>
+        <w:tabs>
+          <w:tab w:val="num" w:pos="2880"/>
+        </w:tabs>
+        <w:ind w:left="2880" w:hanging="360"/>
+      </w:pPr>
+    </w:lvl>
+    <w:lvl w:ilvl="4" w:tplc="04090019" w:tentative="1">
+      <w:start w:val="1"/>
+      <w:numFmt w:val="lowerLetter"/>
+      <w:lvlText w:val="%5."/>
+      <w:lvlJc w:val="left"/>
+      <w:pPr>
+        <w:tabs>
+          <w:tab w:val="num" w:pos="3600"/>
+        </w:tabs>
+        <w:ind w:left="3600" w:hanging="360"/>
+      </w:pPr>
+    </w:lvl>
+    <w:lvl w:ilvl="5" w:tplc="0409001B" w:tentative="1">
+      <w:start w:val="1"/>
+      <w:numFmt w:val="lowerRoman"/>
+      <w:lvlText w:val="%6."/>
+      <w:lvlJc w:val="right"/>
+      <w:pPr>
+        <w:tabs>
+          <w:tab w:val="num" w:pos="4320"/>
+        </w:tabs>
+        <w:ind w:left="4320" w:hanging="180"/>
+      </w:pPr>
+    </w:lvl>
+    <w:lvl w:ilvl="6" w:tplc="0409000F" w:tentative="1">
+      <w:start w:val="1"/>
+      <w:numFmt w:val="decimal"/>
+      <w:lvlText w:val="%7."/>
+      <w:lvlJc w:val="left"/>
+      <w:pPr>
+        <w:tabs>
+          <w:tab w:val="num" w:pos="5040"/>
+        </w:tabs>
+        <w:ind w:left="5040" w:hanging="360"/>
+      </w:pPr>
+    </w:lvl>
+    <w:lvl w:ilvl="7" w:tplc="04090019" w:tentative="1">
+      <w:start w:val="1"/>
+      <w:numFmt w:val="lowerLetter"/>
+      <w:lvlText w:val="%8."/>
+      <w:lvlJc w:val="left"/>
+      <w:pPr>
+        <w:tabs>
+          <w:tab w:val="num" w:pos="5760"/>
+        </w:tabs>
+        <w:ind w:left="5760" w:hanging="360"/>
+      </w:pPr>
+    </w:lvl>
+    <w:lvl w:ilvl="8" w:tplc="0409001B" w:tentative="1">
+      <w:start w:val="1"/>
+      <w:numFmt w:val="lowerRoman"/>
+      <w:lvlText w:val="%9."/>
+      <w:lvlJc w:val="right"/>
+      <w:pPr>
+        <w:tabs>
+          <w:tab w:val="num" w:pos="6480"/>
+        </w:tabs>
+        <w:ind w:left="6480" w:hanging="180"/>
+      </w:pPr>
+    </w:lvl>
+  </w:abstractNum>
+  <w:abstractNum w:abstractNumId="12">
     <w:nsid w:val="572605D6"/>
     <w:multiLevelType w:val="hybridMultilevel"/>
     <w:tmpl w:val="8E4ED11E"/>
@@ -9169,7 +9569,7 @@
       </w:pPr>
     </w:lvl>
   </w:abstractNum>
-  <w:abstractNum w:abstractNumId="10">
+  <w:abstractNum w:abstractNumId="13">
     <w:nsid w:val="5C7C4463"/>
     <w:multiLevelType w:val="singleLevel"/>
     <w:tmpl w:val="028623FA"/>
@@ -9187,7 +9587,7 @@
       </w:pPr>
     </w:lvl>
   </w:abstractNum>
-  <w:abstractNum w:abstractNumId="11">
+  <w:abstractNum w:abstractNumId="14">
     <w:nsid w:val="67FC0C58"/>
     <w:multiLevelType w:val="hybridMultilevel"/>
     <w:tmpl w:val="6CF68D74"/>
@@ -9276,10 +9676,10 @@
       </w:pPr>
     </w:lvl>
   </w:abstractNum>
-  <w:abstractNum w:abstractNumId="12">
+  <w:abstractNum w:abstractNumId="15">
     <w:nsid w:val="7A7242E9"/>
     <w:multiLevelType w:val="hybridMultilevel"/>
-    <w:tmpl w:val="0F2413A0"/>
+    <w:tmpl w:val="F07203C0"/>
     <w:lvl w:ilvl="0" w:tplc="0409000F">
       <w:start w:val="1"/>
       <w:numFmt w:val="decimal"/>
@@ -9392,7 +9792,7 @@
       </w:pPr>
     </w:lvl>
   </w:abstractNum>
-  <w:abstractNum w:abstractNumId="13">
+  <w:abstractNum w:abstractNumId="16">
     <w:nsid w:val="7E320834"/>
     <w:multiLevelType w:val="hybridMultilevel"/>
     <w:tmpl w:val="8380506A"/>
@@ -9485,16 +9885,16 @@
     <w:abstractNumId w:val="5"/>
   </w:num>
   <w:num w:numId="2">
-    <w:abstractNumId w:val="10"/>
+    <w:abstractNumId w:val="13"/>
   </w:num>
   <w:num w:numId="3">
-    <w:abstractNumId w:val="8"/>
+    <w:abstractNumId w:val="10"/>
   </w:num>
   <w:num w:numId="4">
     <w:abstractNumId w:val="1"/>
   </w:num>
   <w:num w:numId="5">
-    <w:abstractNumId w:val="11"/>
+    <w:abstractNumId w:val="14"/>
   </w:num>
   <w:num w:numId="6">
     <w:abstractNumId w:val="3"/>
@@ -9503,10 +9903,10 @@
     <w:abstractNumId w:val="2"/>
   </w:num>
   <w:num w:numId="8">
-    <w:abstractNumId w:val="12"/>
+    <w:abstractNumId w:val="15"/>
   </w:num>
   <w:num w:numId="9">
-    <w:abstractNumId w:val="13"/>
+    <w:abstractNumId w:val="16"/>
   </w:num>
   <w:num w:numId="10">
     <w:abstractNumId w:val="0"/>
@@ -9515,13 +9915,22 @@
     <w:abstractNumId w:val="4"/>
   </w:num>
   <w:num w:numId="12">
+    <w:abstractNumId w:val="7"/>
+  </w:num>
+  <w:num w:numId="13">
+    <w:abstractNumId w:val="9"/>
+  </w:num>
+  <w:num w:numId="14">
+    <w:abstractNumId w:val="12"/>
+  </w:num>
+  <w:num w:numId="15">
+    <w:abstractNumId w:val="11"/>
+  </w:num>
+  <w:num w:numId="16">
     <w:abstractNumId w:val="6"/>
   </w:num>
-  <w:num w:numId="13">
-    <w:abstractNumId w:val="7"/>
-  </w:num>
-  <w:num w:numId="14">
-    <w:abstractNumId w:val="9"/>
+  <w:num w:numId="17">
+    <w:abstractNumId w:val="8"/>
   </w:num>
 </w:numbering>
 </file>
@@ -10542,37 +10951,6 @@
         </w:p>
       </w:docPartBody>
     </w:docPart>
-    <w:docPart>
-      <w:docPartPr>
-        <w:name w:val="26A2BD3267C846B291563E71EA926DB9"/>
-        <w:category>
-          <w:name w:val="General"/>
-          <w:gallery w:val="placeholder"/>
-        </w:category>
-        <w:types>
-          <w:type w:val="bbPlcHdr"/>
-        </w:types>
-        <w:behaviors>
-          <w:behavior w:val="content"/>
-        </w:behaviors>
-        <w:guid w:val="{D4C22AF7-B31D-4561-AC0D-182590FC163E}"/>
-      </w:docPartPr>
-      <w:docPartBody>
-        <w:p>
-          <w:pPr>
-            <w:pStyle w:val="26A2BD3267C846B291563E71EA926DB9"/>
-          </w:pPr>
-          <w:r>
-            <w:rPr>
-              <w:rFonts w:asciiTheme="majorHAnsi" w:eastAsiaTheme="majorEastAsia" w:hAnsiTheme="majorHAnsi" w:cstheme="majorBidi"/>
-              <w:sz w:val="80"/>
-              <w:szCs w:val="80"/>
-            </w:rPr>
-            <w:t>[Type the document title]</w:t>
-          </w:r>
-        </w:p>
-      </w:docPartBody>
-    </w:docPart>
   </w:docParts>
 </w:glossaryDocument>
 </file>
@@ -10621,6 +10999,13 @@
     <w:pitch w:val="variable"/>
     <w:sig w:usb0="E1002EFF" w:usb1="C000605B" w:usb2="00000029" w:usb3="00000000" w:csb0="000101FF" w:csb1="00000000"/>
   </w:font>
+  <w:font w:name="Consolas">
+    <w:panose1 w:val="020B0609020204030204"/>
+    <w:charset w:val="00"/>
+    <w:family w:val="modern"/>
+    <w:pitch w:val="fixed"/>
+    <w:sig w:usb0="E10002FF" w:usb1="4000FCFF" w:usb2="00000009" w:usb3="00000000" w:csb0="0000019F" w:csb1="00000000"/>
+  </w:font>
   <w:font w:name="Calibri">
     <w:panose1 w:val="020F0502020204030204"/>
     <w:charset w:val="00"/>
@@ -10650,6 +11035,7 @@
     <w:rsidRoot w:val="00EB61A6"/>
     <w:rsid w:val="00B54DD7"/>
     <w:rsid w:val="00EB61A6"/>
+    <w:rsid w:val="00F65B85"/>
   </w:rsids>
   <m:mathPr>
     <m:mathFont m:val="Cambria Math"/>
@@ -11143,7 +11529,7 @@
 </file>
 
 <file path=customXml/itemProps1.xml><?xml version="1.0" encoding="utf-8"?>
-<ds:datastoreItem xmlns:ds="http://schemas.openxmlformats.org/officeDocument/2006/customXml" ds:itemID="{B4989D28-8F33-43ED-8EA0-BB31A843B9A0}">
+<ds:datastoreItem xmlns:ds="http://schemas.openxmlformats.org/officeDocument/2006/customXml" ds:itemID="{68C4B8F0-CDC2-4E40-A209-679F186E2672}">
   <ds:schemaRefs>
     <ds:schemaRef ds:uri="http://schemas.openxmlformats.org/officeDocument/2006/bibliography"/>
   </ds:schemaRefs>

</xml_diff>

<commit_message>
Added lab code and initial solutions.  Updated documentation to reflect the changes in the lab.
</commit_message>
<xml_diff>
--- a/labs/Keystone Workshop Lab Manual.docx
+++ b/labs/Keystone Workshop Lab Manual.docx
@@ -89,9 +89,6 @@
                 </w:rPr>
                 <w:alias w:val="Title"/>
                 <w:id w:val="15524250"/>
-                <w:placeholder>
-                  <w:docPart w:val="26A2BD3267C846B291563E71EA926DB9"/>
-                </w:placeholder>
                 <w:dataBinding w:prefixMappings="xmlns:ns0='http://schemas.openxmlformats.org/package/2006/metadata/core-properties' xmlns:ns1='http://purl.org/dc/elements/1.1/'" w:xpath="/ns0:coreProperties[1]/ns1:title[1]" w:storeItemID="{6C3C8BC8-F283-45AE-878A-BAB7291924A1}"/>
                 <w:text/>
               </w:sdtPr>
@@ -242,7 +239,7 @@
           <w:r>
             <w:fldChar w:fldCharType="separate"/>
           </w:r>
-          <w:hyperlink w:anchor="_Toc330541551" w:history="1">
+          <w:hyperlink w:anchor="_Toc330805918" w:history="1">
             <w:r>
               <w:rPr>
                 <w:rStyle w:val="Hyperlink"/>
@@ -269,7 +266,7 @@
                 <w:noProof/>
                 <w:webHidden/>
               </w:rPr>
-              <w:instrText xml:space="preserve"> PAGEREF _Toc330541551 \h </w:instrText>
+              <w:instrText xml:space="preserve"> PAGEREF _Toc330805918 \h </w:instrText>
             </w:r>
             <w:r>
               <w:rPr>
@@ -311,7 +308,7 @@
               <w:lang w:bidi="ar-SA"/>
             </w:rPr>
           </w:pPr>
-          <w:hyperlink w:anchor="_Toc330541552" w:history="1">
+          <w:hyperlink w:anchor="_Toc330805919" w:history="1">
             <w:r>
               <w:rPr>
                 <w:rStyle w:val="Hyperlink"/>
@@ -338,7 +335,7 @@
                 <w:noProof/>
                 <w:webHidden/>
               </w:rPr>
-              <w:instrText xml:space="preserve"> PAGEREF _Toc330541552 \h </w:instrText>
+              <w:instrText xml:space="preserve"> PAGEREF _Toc330805919 \h </w:instrText>
             </w:r>
             <w:r>
               <w:rPr>
@@ -380,7 +377,7 @@
               <w:lang w:bidi="ar-SA"/>
             </w:rPr>
           </w:pPr>
-          <w:hyperlink w:anchor="_Toc330541553" w:history="1">
+          <w:hyperlink w:anchor="_Toc330805920" w:history="1">
             <w:r>
               <w:rPr>
                 <w:rStyle w:val="Hyperlink"/>
@@ -407,7 +404,7 @@
                 <w:noProof/>
                 <w:webHidden/>
               </w:rPr>
-              <w:instrText xml:space="preserve"> PAGEREF _Toc330541553 \h </w:instrText>
+              <w:instrText xml:space="preserve"> PAGEREF _Toc330805920 \h </w:instrText>
             </w:r>
             <w:r>
               <w:rPr>
@@ -449,7 +446,7 @@
               <w:lang w:bidi="ar-SA"/>
             </w:rPr>
           </w:pPr>
-          <w:hyperlink w:anchor="_Toc330541554" w:history="1">
+          <w:hyperlink w:anchor="_Toc330805921" w:history="1">
             <w:r>
               <w:rPr>
                 <w:rStyle w:val="Hyperlink"/>
@@ -476,7 +473,7 @@
                 <w:noProof/>
                 <w:webHidden/>
               </w:rPr>
-              <w:instrText xml:space="preserve"> PAGEREF _Toc330541554 \h </w:instrText>
+              <w:instrText xml:space="preserve"> PAGEREF _Toc330805921 \h </w:instrText>
             </w:r>
             <w:r>
               <w:rPr>
@@ -518,7 +515,7 @@
               <w:lang w:bidi="ar-SA"/>
             </w:rPr>
           </w:pPr>
-          <w:hyperlink w:anchor="_Toc330541555" w:history="1">
+          <w:hyperlink w:anchor="_Toc330805922" w:history="1">
             <w:r>
               <w:rPr>
                 <w:rStyle w:val="Hyperlink"/>
@@ -545,7 +542,7 @@
                 <w:noProof/>
                 <w:webHidden/>
               </w:rPr>
-              <w:instrText xml:space="preserve"> PAGEREF _Toc330541555 \h </w:instrText>
+              <w:instrText xml:space="preserve"> PAGEREF _Toc330805922 \h </w:instrText>
             </w:r>
             <w:r>
               <w:rPr>
@@ -587,7 +584,7 @@
               <w:lang w:bidi="ar-SA"/>
             </w:rPr>
           </w:pPr>
-          <w:hyperlink w:anchor="_Toc330541556" w:history="1">
+          <w:hyperlink w:anchor="_Toc330805923" w:history="1">
             <w:r>
               <w:rPr>
                 <w:rStyle w:val="Hyperlink"/>
@@ -614,7 +611,7 @@
                 <w:noProof/>
                 <w:webHidden/>
               </w:rPr>
-              <w:instrText xml:space="preserve"> PAGEREF _Toc330541556 \h </w:instrText>
+              <w:instrText xml:space="preserve"> PAGEREF _Toc330805923 \h </w:instrText>
             </w:r>
             <w:r>
               <w:rPr>
@@ -656,7 +653,7 @@
               <w:lang w:bidi="ar-SA"/>
             </w:rPr>
           </w:pPr>
-          <w:hyperlink w:anchor="_Toc330541557" w:history="1">
+          <w:hyperlink w:anchor="_Toc330805924" w:history="1">
             <w:r>
               <w:rPr>
                 <w:rStyle w:val="Hyperlink"/>
@@ -683,7 +680,7 @@
                 <w:noProof/>
                 <w:webHidden/>
               </w:rPr>
-              <w:instrText xml:space="preserve"> PAGEREF _Toc330541557 \h </w:instrText>
+              <w:instrText xml:space="preserve"> PAGEREF _Toc330805924 \h </w:instrText>
             </w:r>
             <w:r>
               <w:rPr>
@@ -725,7 +722,7 @@
               <w:lang w:bidi="ar-SA"/>
             </w:rPr>
           </w:pPr>
-          <w:hyperlink w:anchor="_Toc330541558" w:history="1">
+          <w:hyperlink w:anchor="_Toc330805925" w:history="1">
             <w:r>
               <w:rPr>
                 <w:rStyle w:val="Hyperlink"/>
@@ -752,7 +749,7 @@
                 <w:noProof/>
                 <w:webHidden/>
               </w:rPr>
-              <w:instrText xml:space="preserve"> PAGEREF _Toc330541558 \h </w:instrText>
+              <w:instrText xml:space="preserve"> PAGEREF _Toc330805925 \h </w:instrText>
             </w:r>
             <w:r>
               <w:rPr>
@@ -794,7 +791,7 @@
               <w:lang w:bidi="ar-SA"/>
             </w:rPr>
           </w:pPr>
-          <w:hyperlink w:anchor="_Toc330541559" w:history="1">
+          <w:hyperlink w:anchor="_Toc330805926" w:history="1">
             <w:r>
               <w:rPr>
                 <w:rStyle w:val="Hyperlink"/>
@@ -821,7 +818,7 @@
                 <w:noProof/>
                 <w:webHidden/>
               </w:rPr>
-              <w:instrText xml:space="preserve"> PAGEREF _Toc330541559 \h </w:instrText>
+              <w:instrText xml:space="preserve"> PAGEREF _Toc330805926 \h </w:instrText>
             </w:r>
             <w:r>
               <w:rPr>
@@ -863,7 +860,7 @@
               <w:lang w:bidi="ar-SA"/>
             </w:rPr>
           </w:pPr>
-          <w:hyperlink w:anchor="_Toc330541560" w:history="1">
+          <w:hyperlink w:anchor="_Toc330805927" w:history="1">
             <w:r>
               <w:rPr>
                 <w:rStyle w:val="Hyperlink"/>
@@ -890,7 +887,7 @@
                 <w:noProof/>
                 <w:webHidden/>
               </w:rPr>
-              <w:instrText xml:space="preserve"> PAGEREF _Toc330541560 \h </w:instrText>
+              <w:instrText xml:space="preserve"> PAGEREF _Toc330805927 \h </w:instrText>
             </w:r>
             <w:r>
               <w:rPr>
@@ -932,7 +929,7 @@
               <w:lang w:bidi="ar-SA"/>
             </w:rPr>
           </w:pPr>
-          <w:hyperlink w:anchor="_Toc330541561" w:history="1">
+          <w:hyperlink w:anchor="_Toc330805928" w:history="1">
             <w:r>
               <w:rPr>
                 <w:rStyle w:val="Hyperlink"/>
@@ -959,7 +956,7 @@
                 <w:noProof/>
                 <w:webHidden/>
               </w:rPr>
-              <w:instrText xml:space="preserve"> PAGEREF _Toc330541561 \h </w:instrText>
+              <w:instrText xml:space="preserve"> PAGEREF _Toc330805928 \h </w:instrText>
             </w:r>
             <w:r>
               <w:rPr>
@@ -1001,7 +998,7 @@
               <w:lang w:bidi="ar-SA"/>
             </w:rPr>
           </w:pPr>
-          <w:hyperlink w:anchor="_Toc330541562" w:history="1">
+          <w:hyperlink w:anchor="_Toc330805929" w:history="1">
             <w:r>
               <w:rPr>
                 <w:rStyle w:val="Hyperlink"/>
@@ -1028,7 +1025,7 @@
                 <w:noProof/>
                 <w:webHidden/>
               </w:rPr>
-              <w:instrText xml:space="preserve"> PAGEREF _Toc330541562 \h </w:instrText>
+              <w:instrText xml:space="preserve"> PAGEREF _Toc330805929 \h </w:instrText>
             </w:r>
             <w:r>
               <w:rPr>
@@ -1070,7 +1067,7 @@
               <w:lang w:bidi="ar-SA"/>
             </w:rPr>
           </w:pPr>
-          <w:hyperlink w:anchor="_Toc330541563" w:history="1">
+          <w:hyperlink w:anchor="_Toc330805930" w:history="1">
             <w:r>
               <w:rPr>
                 <w:rStyle w:val="Hyperlink"/>
@@ -1097,7 +1094,7 @@
                 <w:noProof/>
                 <w:webHidden/>
               </w:rPr>
-              <w:instrText xml:space="preserve"> PAGEREF _Toc330541563 \h </w:instrText>
+              <w:instrText xml:space="preserve"> PAGEREF _Toc330805930 \h </w:instrText>
             </w:r>
             <w:r>
               <w:rPr>
@@ -1139,7 +1136,7 @@
               <w:lang w:bidi="ar-SA"/>
             </w:rPr>
           </w:pPr>
-          <w:hyperlink w:anchor="_Toc330541564" w:history="1">
+          <w:hyperlink w:anchor="_Toc330805931" w:history="1">
             <w:r>
               <w:rPr>
                 <w:rStyle w:val="Hyperlink"/>
@@ -1166,7 +1163,7 @@
                 <w:noProof/>
                 <w:webHidden/>
               </w:rPr>
-              <w:instrText xml:space="preserve"> PAGEREF _Toc330541564 \h </w:instrText>
+              <w:instrText xml:space="preserve"> PAGEREF _Toc330805931 \h </w:instrText>
             </w:r>
             <w:r>
               <w:rPr>
@@ -1208,7 +1205,7 @@
               <w:lang w:bidi="ar-SA"/>
             </w:rPr>
           </w:pPr>
-          <w:hyperlink w:anchor="_Toc330541565" w:history="1">
+          <w:hyperlink w:anchor="_Toc330805932" w:history="1">
             <w:r>
               <w:rPr>
                 <w:rStyle w:val="Hyperlink"/>
@@ -1235,7 +1232,7 @@
                 <w:noProof/>
                 <w:webHidden/>
               </w:rPr>
-              <w:instrText xml:space="preserve"> PAGEREF _Toc330541565 \h </w:instrText>
+              <w:instrText xml:space="preserve"> PAGEREF _Toc330805932 \h </w:instrText>
             </w:r>
             <w:r>
               <w:rPr>
@@ -1277,7 +1274,7 @@
               <w:lang w:bidi="ar-SA"/>
             </w:rPr>
           </w:pPr>
-          <w:hyperlink w:anchor="_Toc330541566" w:history="1">
+          <w:hyperlink w:anchor="_Toc330805933" w:history="1">
             <w:r>
               <w:rPr>
                 <w:rStyle w:val="Hyperlink"/>
@@ -1304,7 +1301,7 @@
                 <w:noProof/>
                 <w:webHidden/>
               </w:rPr>
-              <w:instrText xml:space="preserve"> PAGEREF _Toc330541566 \h </w:instrText>
+              <w:instrText xml:space="preserve"> PAGEREF _Toc330805933 \h </w:instrText>
             </w:r>
             <w:r>
               <w:rPr>
@@ -1346,13 +1343,13 @@
               <w:lang w:bidi="ar-SA"/>
             </w:rPr>
           </w:pPr>
-          <w:hyperlink w:anchor="_Toc330541567" w:history="1">
+          <w:hyperlink w:anchor="_Toc330805934" w:history="1">
             <w:r>
               <w:rPr>
                 <w:rStyle w:val="Hyperlink"/>
                 <w:noProof/>
               </w:rPr>
-              <w:t>Task 6: Increase the Transfer Rate</w:t>
+              <w:t>Task 6 (Optional): Board-to-board Hyperlink Example</w:t>
             </w:r>
             <w:r>
               <w:rPr>
@@ -1373,7 +1370,7 @@
                 <w:noProof/>
                 <w:webHidden/>
               </w:rPr>
-              <w:instrText xml:space="preserve"> PAGEREF _Toc330541567 \h </w:instrText>
+              <w:instrText xml:space="preserve"> PAGEREF _Toc330805934 \h </w:instrText>
             </w:r>
             <w:r>
               <w:rPr>
@@ -1394,6 +1391,282 @@
                 <w:webHidden/>
               </w:rPr>
               <w:t>8</w:t>
+            </w:r>
+            <w:r>
+              <w:rPr>
+                <w:noProof/>
+                <w:webHidden/>
+              </w:rPr>
+              <w:fldChar w:fldCharType="end"/>
+            </w:r>
+          </w:hyperlink>
+        </w:p>
+        <w:p>
+          <w:pPr>
+            <w:pStyle w:val="TOC1"/>
+            <w:tabs>
+              <w:tab w:val="right" w:leader="dot" w:pos="9350"/>
+            </w:tabs>
+            <w:rPr>
+              <w:noProof/>
+              <w:lang w:bidi="ar-SA"/>
+            </w:rPr>
+          </w:pPr>
+          <w:hyperlink w:anchor="_Toc330805935" w:history="1">
+            <w:r>
+              <w:rPr>
+                <w:rStyle w:val="Hyperlink"/>
+                <w:noProof/>
+              </w:rPr>
+              <w:t>Lab 3 – SRIO Type 11</w:t>
+            </w:r>
+            <w:r>
+              <w:rPr>
+                <w:noProof/>
+                <w:webHidden/>
+              </w:rPr>
+              <w:tab/>
+            </w:r>
+            <w:r>
+              <w:rPr>
+                <w:noProof/>
+                <w:webHidden/>
+              </w:rPr>
+              <w:fldChar w:fldCharType="begin"/>
+            </w:r>
+            <w:r>
+              <w:rPr>
+                <w:noProof/>
+                <w:webHidden/>
+              </w:rPr>
+              <w:instrText xml:space="preserve"> PAGEREF _Toc330805935 \h </w:instrText>
+            </w:r>
+            <w:r>
+              <w:rPr>
+                <w:noProof/>
+                <w:webHidden/>
+              </w:rPr>
+            </w:r>
+            <w:r>
+              <w:rPr>
+                <w:noProof/>
+                <w:webHidden/>
+              </w:rPr>
+              <w:fldChar w:fldCharType="separate"/>
+            </w:r>
+            <w:r>
+              <w:rPr>
+                <w:noProof/>
+                <w:webHidden/>
+              </w:rPr>
+              <w:t>9</w:t>
+            </w:r>
+            <w:r>
+              <w:rPr>
+                <w:noProof/>
+                <w:webHidden/>
+              </w:rPr>
+              <w:fldChar w:fldCharType="end"/>
+            </w:r>
+          </w:hyperlink>
+        </w:p>
+        <w:p>
+          <w:pPr>
+            <w:pStyle w:val="TOC2"/>
+            <w:tabs>
+              <w:tab w:val="right" w:leader="dot" w:pos="9350"/>
+            </w:tabs>
+            <w:rPr>
+              <w:noProof/>
+              <w:lang w:bidi="ar-SA"/>
+            </w:rPr>
+          </w:pPr>
+          <w:hyperlink w:anchor="_Toc330805936" w:history="1">
+            <w:r>
+              <w:rPr>
+                <w:rStyle w:val="Hyperlink"/>
+                <w:noProof/>
+              </w:rPr>
+              <w:t>Purpose</w:t>
+            </w:r>
+            <w:r>
+              <w:rPr>
+                <w:noProof/>
+                <w:webHidden/>
+              </w:rPr>
+              <w:tab/>
+            </w:r>
+            <w:r>
+              <w:rPr>
+                <w:noProof/>
+                <w:webHidden/>
+              </w:rPr>
+              <w:fldChar w:fldCharType="begin"/>
+            </w:r>
+            <w:r>
+              <w:rPr>
+                <w:noProof/>
+                <w:webHidden/>
+              </w:rPr>
+              <w:instrText xml:space="preserve"> PAGEREF _Toc330805936 \h </w:instrText>
+            </w:r>
+            <w:r>
+              <w:rPr>
+                <w:noProof/>
+                <w:webHidden/>
+              </w:rPr>
+            </w:r>
+            <w:r>
+              <w:rPr>
+                <w:noProof/>
+                <w:webHidden/>
+              </w:rPr>
+              <w:fldChar w:fldCharType="separate"/>
+            </w:r>
+            <w:r>
+              <w:rPr>
+                <w:noProof/>
+                <w:webHidden/>
+              </w:rPr>
+              <w:t>9</w:t>
+            </w:r>
+            <w:r>
+              <w:rPr>
+                <w:noProof/>
+                <w:webHidden/>
+              </w:rPr>
+              <w:fldChar w:fldCharType="end"/>
+            </w:r>
+          </w:hyperlink>
+        </w:p>
+        <w:p>
+          <w:pPr>
+            <w:pStyle w:val="TOC2"/>
+            <w:tabs>
+              <w:tab w:val="right" w:leader="dot" w:pos="9350"/>
+            </w:tabs>
+            <w:rPr>
+              <w:noProof/>
+              <w:lang w:bidi="ar-SA"/>
+            </w:rPr>
+          </w:pPr>
+          <w:hyperlink w:anchor="_Toc330805937" w:history="1">
+            <w:r>
+              <w:rPr>
+                <w:rStyle w:val="Hyperlink"/>
+                <w:noProof/>
+              </w:rPr>
+              <w:t>Project Files</w:t>
+            </w:r>
+            <w:r>
+              <w:rPr>
+                <w:noProof/>
+                <w:webHidden/>
+              </w:rPr>
+              <w:tab/>
+            </w:r>
+            <w:r>
+              <w:rPr>
+                <w:noProof/>
+                <w:webHidden/>
+              </w:rPr>
+              <w:fldChar w:fldCharType="begin"/>
+            </w:r>
+            <w:r>
+              <w:rPr>
+                <w:noProof/>
+                <w:webHidden/>
+              </w:rPr>
+              <w:instrText xml:space="preserve"> PAGEREF _Toc330805937 \h </w:instrText>
+            </w:r>
+            <w:r>
+              <w:rPr>
+                <w:noProof/>
+                <w:webHidden/>
+              </w:rPr>
+            </w:r>
+            <w:r>
+              <w:rPr>
+                <w:noProof/>
+                <w:webHidden/>
+              </w:rPr>
+              <w:fldChar w:fldCharType="separate"/>
+            </w:r>
+            <w:r>
+              <w:rPr>
+                <w:noProof/>
+                <w:webHidden/>
+              </w:rPr>
+              <w:t>9</w:t>
+            </w:r>
+            <w:r>
+              <w:rPr>
+                <w:noProof/>
+                <w:webHidden/>
+              </w:rPr>
+              <w:fldChar w:fldCharType="end"/>
+            </w:r>
+          </w:hyperlink>
+        </w:p>
+        <w:p>
+          <w:pPr>
+            <w:pStyle w:val="TOC2"/>
+            <w:tabs>
+              <w:tab w:val="right" w:leader="dot" w:pos="9350"/>
+            </w:tabs>
+            <w:rPr>
+              <w:noProof/>
+              <w:lang w:bidi="ar-SA"/>
+            </w:rPr>
+          </w:pPr>
+          <w:hyperlink w:anchor="_Toc330805938" w:history="1">
+            <w:r>
+              <w:rPr>
+                <w:rStyle w:val="Hyperlink"/>
+                <w:noProof/>
+              </w:rPr>
+              <w:t>Task 1: Load the Project</w:t>
+            </w:r>
+            <w:r>
+              <w:rPr>
+                <w:noProof/>
+                <w:webHidden/>
+              </w:rPr>
+              <w:tab/>
+            </w:r>
+            <w:r>
+              <w:rPr>
+                <w:noProof/>
+                <w:webHidden/>
+              </w:rPr>
+              <w:fldChar w:fldCharType="begin"/>
+            </w:r>
+            <w:r>
+              <w:rPr>
+                <w:noProof/>
+                <w:webHidden/>
+              </w:rPr>
+              <w:instrText xml:space="preserve"> PAGEREF _Toc330805938 \h </w:instrText>
+            </w:r>
+            <w:r>
+              <w:rPr>
+                <w:noProof/>
+                <w:webHidden/>
+              </w:rPr>
+            </w:r>
+            <w:r>
+              <w:rPr>
+                <w:noProof/>
+                <w:webHidden/>
+              </w:rPr>
+              <w:fldChar w:fldCharType="separate"/>
+            </w:r>
+            <w:r>
+              <w:rPr>
+                <w:noProof/>
+                <w:webHidden/>
+              </w:rPr>
+              <w:t>10</w:t>
             </w:r>
             <w:r>
               <w:rPr>
@@ -1415,13 +1688,13 @@
               <w:lang w:bidi="ar-SA"/>
             </w:rPr>
           </w:pPr>
-          <w:hyperlink w:anchor="_Toc330541568" w:history="1">
+          <w:hyperlink w:anchor="_Toc330805939" w:history="1">
             <w:r>
               <w:rPr>
                 <w:rStyle w:val="Hyperlink"/>
                 <w:noProof/>
               </w:rPr>
-              <w:t>Task 7 (Optional): Board-to-board Hyperlink Example</w:t>
+              <w:t>Task 2: Build the Application</w:t>
             </w:r>
             <w:r>
               <w:rPr>
@@ -1442,7 +1715,7 @@
                 <w:noProof/>
                 <w:webHidden/>
               </w:rPr>
-              <w:instrText xml:space="preserve"> PAGEREF _Toc330541568 \h </w:instrText>
+              <w:instrText xml:space="preserve"> PAGEREF _Toc330805939 \h </w:instrText>
             </w:r>
             <w:r>
               <w:rPr>
@@ -1462,7 +1735,214 @@
                 <w:noProof/>
                 <w:webHidden/>
               </w:rPr>
-              <w:t>9</w:t>
+              <w:t>12</w:t>
+            </w:r>
+            <w:r>
+              <w:rPr>
+                <w:noProof/>
+                <w:webHidden/>
+              </w:rPr>
+              <w:fldChar w:fldCharType="end"/>
+            </w:r>
+          </w:hyperlink>
+        </w:p>
+        <w:p>
+          <w:pPr>
+            <w:pStyle w:val="TOC3"/>
+            <w:tabs>
+              <w:tab w:val="right" w:leader="dot" w:pos="9350"/>
+            </w:tabs>
+            <w:rPr>
+              <w:noProof/>
+              <w:lang w:bidi="ar-SA"/>
+            </w:rPr>
+          </w:pPr>
+          <w:hyperlink w:anchor="_Toc330805940" w:history="1">
+            <w:r>
+              <w:rPr>
+                <w:rStyle w:val="Hyperlink"/>
+                <w:noProof/>
+              </w:rPr>
+              <w:t>Task 3: Launch the Debugger</w:t>
+            </w:r>
+            <w:r>
+              <w:rPr>
+                <w:noProof/>
+                <w:webHidden/>
+              </w:rPr>
+              <w:tab/>
+            </w:r>
+            <w:r>
+              <w:rPr>
+                <w:noProof/>
+                <w:webHidden/>
+              </w:rPr>
+              <w:fldChar w:fldCharType="begin"/>
+            </w:r>
+            <w:r>
+              <w:rPr>
+                <w:noProof/>
+                <w:webHidden/>
+              </w:rPr>
+              <w:instrText xml:space="preserve"> PAGEREF _Toc330805940 \h </w:instrText>
+            </w:r>
+            <w:r>
+              <w:rPr>
+                <w:noProof/>
+                <w:webHidden/>
+              </w:rPr>
+            </w:r>
+            <w:r>
+              <w:rPr>
+                <w:noProof/>
+                <w:webHidden/>
+              </w:rPr>
+              <w:fldChar w:fldCharType="separate"/>
+            </w:r>
+            <w:r>
+              <w:rPr>
+                <w:noProof/>
+                <w:webHidden/>
+              </w:rPr>
+              <w:t>13</w:t>
+            </w:r>
+            <w:r>
+              <w:rPr>
+                <w:noProof/>
+                <w:webHidden/>
+              </w:rPr>
+              <w:fldChar w:fldCharType="end"/>
+            </w:r>
+          </w:hyperlink>
+        </w:p>
+        <w:p>
+          <w:pPr>
+            <w:pStyle w:val="TOC3"/>
+            <w:tabs>
+              <w:tab w:val="right" w:leader="dot" w:pos="9350"/>
+            </w:tabs>
+            <w:rPr>
+              <w:noProof/>
+              <w:lang w:bidi="ar-SA"/>
+            </w:rPr>
+          </w:pPr>
+          <w:hyperlink w:anchor="_Toc330805941" w:history="1">
+            <w:r>
+              <w:rPr>
+                <w:rStyle w:val="Hyperlink"/>
+                <w:noProof/>
+              </w:rPr>
+              <w:t>Task 4: Load and Run</w:t>
+            </w:r>
+            <w:r>
+              <w:rPr>
+                <w:noProof/>
+                <w:webHidden/>
+              </w:rPr>
+              <w:tab/>
+            </w:r>
+            <w:r>
+              <w:rPr>
+                <w:noProof/>
+                <w:webHidden/>
+              </w:rPr>
+              <w:fldChar w:fldCharType="begin"/>
+            </w:r>
+            <w:r>
+              <w:rPr>
+                <w:noProof/>
+                <w:webHidden/>
+              </w:rPr>
+              <w:instrText xml:space="preserve"> PAGEREF _Toc330805941 \h </w:instrText>
+            </w:r>
+            <w:r>
+              <w:rPr>
+                <w:noProof/>
+                <w:webHidden/>
+              </w:rPr>
+            </w:r>
+            <w:r>
+              <w:rPr>
+                <w:noProof/>
+                <w:webHidden/>
+              </w:rPr>
+              <w:fldChar w:fldCharType="separate"/>
+            </w:r>
+            <w:r>
+              <w:rPr>
+                <w:noProof/>
+                <w:webHidden/>
+              </w:rPr>
+              <w:t>15</w:t>
+            </w:r>
+            <w:r>
+              <w:rPr>
+                <w:noProof/>
+                <w:webHidden/>
+              </w:rPr>
+              <w:fldChar w:fldCharType="end"/>
+            </w:r>
+          </w:hyperlink>
+        </w:p>
+        <w:p>
+          <w:pPr>
+            <w:pStyle w:val="TOC3"/>
+            <w:tabs>
+              <w:tab w:val="right" w:leader="dot" w:pos="9350"/>
+            </w:tabs>
+            <w:rPr>
+              <w:noProof/>
+              <w:lang w:bidi="ar-SA"/>
+            </w:rPr>
+          </w:pPr>
+          <w:hyperlink w:anchor="_Toc330805942" w:history="1">
+            <w:r>
+              <w:rPr>
+                <w:rStyle w:val="Hyperlink"/>
+                <w:noProof/>
+              </w:rPr>
+              <w:t>Task 5 (Optional): Debug the Project</w:t>
+            </w:r>
+            <w:r>
+              <w:rPr>
+                <w:noProof/>
+                <w:webHidden/>
+              </w:rPr>
+              <w:tab/>
+            </w:r>
+            <w:r>
+              <w:rPr>
+                <w:noProof/>
+                <w:webHidden/>
+              </w:rPr>
+              <w:fldChar w:fldCharType="begin"/>
+            </w:r>
+            <w:r>
+              <w:rPr>
+                <w:noProof/>
+                <w:webHidden/>
+              </w:rPr>
+              <w:instrText xml:space="preserve"> PAGEREF _Toc330805942 \h </w:instrText>
+            </w:r>
+            <w:r>
+              <w:rPr>
+                <w:noProof/>
+                <w:webHidden/>
+              </w:rPr>
+            </w:r>
+            <w:r>
+              <w:rPr>
+                <w:noProof/>
+                <w:webHidden/>
+              </w:rPr>
+              <w:fldChar w:fldCharType="separate"/>
+            </w:r>
+            <w:r>
+              <w:rPr>
+                <w:noProof/>
+                <w:webHidden/>
+              </w:rPr>
+              <w:t>16</w:t>
             </w:r>
             <w:r>
               <w:rPr>
@@ -1484,13 +1964,13 @@
               <w:lang w:bidi="ar-SA"/>
             </w:rPr>
           </w:pPr>
-          <w:hyperlink w:anchor="_Toc330541569" w:history="1">
+          <w:hyperlink w:anchor="_Toc330805943" w:history="1">
             <w:r>
               <w:rPr>
                 <w:rStyle w:val="Hyperlink"/>
                 <w:noProof/>
               </w:rPr>
-              <w:t>Lab 3 – SRIO Type 11</w:t>
+              <w:t>Lab 4 – Optimization Exercise</w:t>
             </w:r>
             <w:r>
               <w:rPr>
@@ -1511,7 +1991,7 @@
                 <w:noProof/>
                 <w:webHidden/>
               </w:rPr>
-              <w:instrText xml:space="preserve"> PAGEREF _Toc330541569 \h </w:instrText>
+              <w:instrText xml:space="preserve"> PAGEREF _Toc330805943 \h </w:instrText>
             </w:r>
             <w:r>
               <w:rPr>
@@ -1531,7 +2011,7 @@
                 <w:noProof/>
                 <w:webHidden/>
               </w:rPr>
-              <w:t>10</w:t>
+              <w:t>17</w:t>
             </w:r>
             <w:r>
               <w:rPr>
@@ -1553,7 +2033,7 @@
               <w:lang w:bidi="ar-SA"/>
             </w:rPr>
           </w:pPr>
-          <w:hyperlink w:anchor="_Toc330541570" w:history="1">
+          <w:hyperlink w:anchor="_Toc330805944" w:history="1">
             <w:r>
               <w:rPr>
                 <w:rStyle w:val="Hyperlink"/>
@@ -1580,7 +2060,7 @@
                 <w:noProof/>
                 <w:webHidden/>
               </w:rPr>
-              <w:instrText xml:space="preserve"> PAGEREF _Toc330541570 \h </w:instrText>
+              <w:instrText xml:space="preserve"> PAGEREF _Toc330805944 \h </w:instrText>
             </w:r>
             <w:r>
               <w:rPr>
@@ -1600,7 +2080,7 @@
                 <w:noProof/>
                 <w:webHidden/>
               </w:rPr>
-              <w:t>10</w:t>
+              <w:t>17</w:t>
             </w:r>
             <w:r>
               <w:rPr>
@@ -1622,7 +2102,7 @@
               <w:lang w:bidi="ar-SA"/>
             </w:rPr>
           </w:pPr>
-          <w:hyperlink w:anchor="_Toc330541571" w:history="1">
+          <w:hyperlink w:anchor="_Toc330805945" w:history="1">
             <w:r>
               <w:rPr>
                 <w:rStyle w:val="Hyperlink"/>
@@ -1649,7 +2129,7 @@
                 <w:noProof/>
                 <w:webHidden/>
               </w:rPr>
-              <w:instrText xml:space="preserve"> PAGEREF _Toc330541571 \h </w:instrText>
+              <w:instrText xml:space="preserve"> PAGEREF _Toc330805945 \h </w:instrText>
             </w:r>
             <w:r>
               <w:rPr>
@@ -1669,76 +2149,7 @@
                 <w:noProof/>
                 <w:webHidden/>
               </w:rPr>
-              <w:t>10</w:t>
-            </w:r>
-            <w:r>
-              <w:rPr>
-                <w:noProof/>
-                <w:webHidden/>
-              </w:rPr>
-              <w:fldChar w:fldCharType="end"/>
-            </w:r>
-          </w:hyperlink>
-        </w:p>
-        <w:p>
-          <w:pPr>
-            <w:pStyle w:val="TOC2"/>
-            <w:tabs>
-              <w:tab w:val="right" w:leader="dot" w:pos="9350"/>
-            </w:tabs>
-            <w:rPr>
-              <w:noProof/>
-              <w:lang w:bidi="ar-SA"/>
-            </w:rPr>
-          </w:pPr>
-          <w:hyperlink w:anchor="_Toc330541572" w:history="1">
-            <w:r>
-              <w:rPr>
-                <w:rStyle w:val="Hyperlink"/>
-                <w:noProof/>
-              </w:rPr>
-              <w:t>Task 1: Load the Project</w:t>
-            </w:r>
-            <w:r>
-              <w:rPr>
-                <w:noProof/>
-                <w:webHidden/>
-              </w:rPr>
-              <w:tab/>
-            </w:r>
-            <w:r>
-              <w:rPr>
-                <w:noProof/>
-                <w:webHidden/>
-              </w:rPr>
-              <w:fldChar w:fldCharType="begin"/>
-            </w:r>
-            <w:r>
-              <w:rPr>
-                <w:noProof/>
-                <w:webHidden/>
-              </w:rPr>
-              <w:instrText xml:space="preserve"> PAGEREF _Toc330541572 \h </w:instrText>
-            </w:r>
-            <w:r>
-              <w:rPr>
-                <w:noProof/>
-                <w:webHidden/>
-              </w:rPr>
-            </w:r>
-            <w:r>
-              <w:rPr>
-                <w:noProof/>
-                <w:webHidden/>
-              </w:rPr>
-              <w:fldChar w:fldCharType="separate"/>
-            </w:r>
-            <w:r>
-              <w:rPr>
-                <w:noProof/>
-                <w:webHidden/>
-              </w:rPr>
-              <w:t>11</w:t>
+              <w:t>17</w:t>
             </w:r>
             <w:r>
               <w:rPr>
@@ -1760,13 +2171,13 @@
               <w:lang w:bidi="ar-SA"/>
             </w:rPr>
           </w:pPr>
-          <w:hyperlink w:anchor="_Toc330541573" w:history="1">
+          <w:hyperlink w:anchor="_Toc330805946" w:history="1">
             <w:r>
               <w:rPr>
                 <w:rStyle w:val="Hyperlink"/>
                 <w:noProof/>
               </w:rPr>
-              <w:t>Task 2: Build the Application</w:t>
+              <w:t>Task 1: Build and Run the Project</w:t>
             </w:r>
             <w:r>
               <w:rPr>
@@ -1787,7 +2198,7 @@
                 <w:noProof/>
                 <w:webHidden/>
               </w:rPr>
-              <w:instrText xml:space="preserve"> PAGEREF _Toc330541573 \h </w:instrText>
+              <w:instrText xml:space="preserve"> PAGEREF _Toc330805946 \h </w:instrText>
             </w:r>
             <w:r>
               <w:rPr>
@@ -1807,7 +2218,7 @@
                 <w:noProof/>
                 <w:webHidden/>
               </w:rPr>
-              <w:t>13</w:t>
+              <w:t>17</w:t>
             </w:r>
             <w:r>
               <w:rPr>
@@ -1829,13 +2240,13 @@
               <w:lang w:bidi="ar-SA"/>
             </w:rPr>
           </w:pPr>
-          <w:hyperlink w:anchor="_Toc330541574" w:history="1">
+          <w:hyperlink w:anchor="_Toc330805947" w:history="1">
             <w:r>
               <w:rPr>
                 <w:rStyle w:val="Hyperlink"/>
                 <w:noProof/>
               </w:rPr>
-              <w:t>Task 3: Launch the Debugger</w:t>
+              <w:t>Task 2: Compiler Optimization</w:t>
             </w:r>
             <w:r>
               <w:rPr>
@@ -1856,7 +2267,7 @@
                 <w:noProof/>
                 <w:webHidden/>
               </w:rPr>
-              <w:instrText xml:space="preserve"> PAGEREF _Toc330541574 \h </w:instrText>
+              <w:instrText xml:space="preserve"> PAGEREF _Toc330805947 \h </w:instrText>
             </w:r>
             <w:r>
               <w:rPr>
@@ -1876,7 +2287,7 @@
                 <w:noProof/>
                 <w:webHidden/>
               </w:rPr>
-              <w:t>14</w:t>
+              <w:t>18</w:t>
             </w:r>
             <w:r>
               <w:rPr>
@@ -1898,13 +2309,13 @@
               <w:lang w:bidi="ar-SA"/>
             </w:rPr>
           </w:pPr>
-          <w:hyperlink w:anchor="_Toc330541575" w:history="1">
+          <w:hyperlink w:anchor="_Toc330805948" w:history="1">
             <w:r>
               <w:rPr>
                 <w:rStyle w:val="Hyperlink"/>
                 <w:noProof/>
               </w:rPr>
-              <w:t>Task 4: Load and Run</w:t>
+              <w:t>Task 3: Enable Software Pipelining</w:t>
             </w:r>
             <w:r>
               <w:rPr>
@@ -1925,7 +2336,7 @@
                 <w:noProof/>
                 <w:webHidden/>
               </w:rPr>
-              <w:instrText xml:space="preserve"> PAGEREF _Toc330541575 \h </w:instrText>
+              <w:instrText xml:space="preserve"> PAGEREF _Toc330805948 \h </w:instrText>
             </w:r>
             <w:r>
               <w:rPr>
@@ -1945,7 +2356,7 @@
                 <w:noProof/>
                 <w:webHidden/>
               </w:rPr>
-              <w:t>16</w:t>
+              <w:t>18</w:t>
             </w:r>
             <w:r>
               <w:rPr>
@@ -1967,13 +2378,13 @@
               <w:lang w:bidi="ar-SA"/>
             </w:rPr>
           </w:pPr>
-          <w:hyperlink w:anchor="_Toc330541576" w:history="1">
+          <w:hyperlink w:anchor="_Toc330805949" w:history="1">
             <w:r>
               <w:rPr>
                 <w:rStyle w:val="Hyperlink"/>
                 <w:noProof/>
               </w:rPr>
-              <w:t>Task 5 (Optional): Debug the Project</w:t>
+              <w:t>Task 4: Align the Data</w:t>
             </w:r>
             <w:r>
               <w:rPr>
@@ -1994,7 +2405,7 @@
                 <w:noProof/>
                 <w:webHidden/>
               </w:rPr>
-              <w:instrText xml:space="preserve"> PAGEREF _Toc330541576 \h </w:instrText>
+              <w:instrText xml:space="preserve"> PAGEREF _Toc330805949 \h </w:instrText>
             </w:r>
             <w:r>
               <w:rPr>
@@ -2014,214 +2425,7 @@
                 <w:noProof/>
                 <w:webHidden/>
               </w:rPr>
-              <w:t>17</w:t>
-            </w:r>
-            <w:r>
-              <w:rPr>
-                <w:noProof/>
-                <w:webHidden/>
-              </w:rPr>
-              <w:fldChar w:fldCharType="end"/>
-            </w:r>
-          </w:hyperlink>
-        </w:p>
-        <w:p>
-          <w:pPr>
-            <w:pStyle w:val="TOC1"/>
-            <w:tabs>
-              <w:tab w:val="right" w:leader="dot" w:pos="9350"/>
-            </w:tabs>
-            <w:rPr>
-              <w:noProof/>
-              <w:lang w:bidi="ar-SA"/>
-            </w:rPr>
-          </w:pPr>
-          <w:hyperlink w:anchor="_Toc330541577" w:history="1">
-            <w:r>
-              <w:rPr>
-                <w:rStyle w:val="Hyperlink"/>
-                <w:noProof/>
-              </w:rPr>
-              <w:t>Lab 4 – Optimization Exercise</w:t>
-            </w:r>
-            <w:r>
-              <w:rPr>
-                <w:noProof/>
-                <w:webHidden/>
-              </w:rPr>
-              <w:tab/>
-            </w:r>
-            <w:r>
-              <w:rPr>
-                <w:noProof/>
-                <w:webHidden/>
-              </w:rPr>
-              <w:fldChar w:fldCharType="begin"/>
-            </w:r>
-            <w:r>
-              <w:rPr>
-                <w:noProof/>
-                <w:webHidden/>
-              </w:rPr>
-              <w:instrText xml:space="preserve"> PAGEREF _Toc330541577 \h </w:instrText>
-            </w:r>
-            <w:r>
-              <w:rPr>
-                <w:noProof/>
-                <w:webHidden/>
-              </w:rPr>
-            </w:r>
-            <w:r>
-              <w:rPr>
-                <w:noProof/>
-                <w:webHidden/>
-              </w:rPr>
-              <w:fldChar w:fldCharType="separate"/>
-            </w:r>
-            <w:r>
-              <w:rPr>
-                <w:noProof/>
-                <w:webHidden/>
-              </w:rPr>
-              <w:t>18</w:t>
-            </w:r>
-            <w:r>
-              <w:rPr>
-                <w:noProof/>
-                <w:webHidden/>
-              </w:rPr>
-              <w:fldChar w:fldCharType="end"/>
-            </w:r>
-          </w:hyperlink>
-        </w:p>
-        <w:p>
-          <w:pPr>
-            <w:pStyle w:val="TOC2"/>
-            <w:tabs>
-              <w:tab w:val="right" w:leader="dot" w:pos="9350"/>
-            </w:tabs>
-            <w:rPr>
-              <w:noProof/>
-              <w:lang w:bidi="ar-SA"/>
-            </w:rPr>
-          </w:pPr>
-          <w:hyperlink w:anchor="_Toc330541578" w:history="1">
-            <w:r>
-              <w:rPr>
-                <w:rStyle w:val="Hyperlink"/>
-                <w:noProof/>
-              </w:rPr>
-              <w:t>Purpose</w:t>
-            </w:r>
-            <w:r>
-              <w:rPr>
-                <w:noProof/>
-                <w:webHidden/>
-              </w:rPr>
-              <w:tab/>
-            </w:r>
-            <w:r>
-              <w:rPr>
-                <w:noProof/>
-                <w:webHidden/>
-              </w:rPr>
-              <w:fldChar w:fldCharType="begin"/>
-            </w:r>
-            <w:r>
-              <w:rPr>
-                <w:noProof/>
-                <w:webHidden/>
-              </w:rPr>
-              <w:instrText xml:space="preserve"> PAGEREF _Toc330541578 \h </w:instrText>
-            </w:r>
-            <w:r>
-              <w:rPr>
-                <w:noProof/>
-                <w:webHidden/>
-              </w:rPr>
-            </w:r>
-            <w:r>
-              <w:rPr>
-                <w:noProof/>
-                <w:webHidden/>
-              </w:rPr>
-              <w:fldChar w:fldCharType="separate"/>
-            </w:r>
-            <w:r>
-              <w:rPr>
-                <w:noProof/>
-                <w:webHidden/>
-              </w:rPr>
-              <w:t>18</w:t>
-            </w:r>
-            <w:r>
-              <w:rPr>
-                <w:noProof/>
-                <w:webHidden/>
-              </w:rPr>
-              <w:fldChar w:fldCharType="end"/>
-            </w:r>
-          </w:hyperlink>
-        </w:p>
-        <w:p>
-          <w:pPr>
-            <w:pStyle w:val="TOC2"/>
-            <w:tabs>
-              <w:tab w:val="right" w:leader="dot" w:pos="9350"/>
-            </w:tabs>
-            <w:rPr>
-              <w:noProof/>
-              <w:lang w:bidi="ar-SA"/>
-            </w:rPr>
-          </w:pPr>
-          <w:hyperlink w:anchor="_Toc330541579" w:history="1">
-            <w:r>
-              <w:rPr>
-                <w:rStyle w:val="Hyperlink"/>
-                <w:noProof/>
-              </w:rPr>
-              <w:t>Project Files</w:t>
-            </w:r>
-            <w:r>
-              <w:rPr>
-                <w:noProof/>
-                <w:webHidden/>
-              </w:rPr>
-              <w:tab/>
-            </w:r>
-            <w:r>
-              <w:rPr>
-                <w:noProof/>
-                <w:webHidden/>
-              </w:rPr>
-              <w:fldChar w:fldCharType="begin"/>
-            </w:r>
-            <w:r>
-              <w:rPr>
-                <w:noProof/>
-                <w:webHidden/>
-              </w:rPr>
-              <w:instrText xml:space="preserve"> PAGEREF _Toc330541579 \h </w:instrText>
-            </w:r>
-            <w:r>
-              <w:rPr>
-                <w:noProof/>
-                <w:webHidden/>
-              </w:rPr>
-            </w:r>
-            <w:r>
-              <w:rPr>
-                <w:noProof/>
-                <w:webHidden/>
-              </w:rPr>
-              <w:fldChar w:fldCharType="separate"/>
-            </w:r>
-            <w:r>
-              <w:rPr>
-                <w:noProof/>
-                <w:webHidden/>
-              </w:rPr>
-              <w:t>18</w:t>
+              <w:t>19</w:t>
             </w:r>
             <w:r>
               <w:rPr>
@@ -2243,13 +2447,13 @@
               <w:lang w:bidi="ar-SA"/>
             </w:rPr>
           </w:pPr>
-          <w:hyperlink w:anchor="_Toc330541580" w:history="1">
+          <w:hyperlink w:anchor="_Toc330805950" w:history="1">
             <w:r>
               <w:rPr>
                 <w:rStyle w:val="Hyperlink"/>
                 <w:noProof/>
               </w:rPr>
-              <w:t>Task 1: Build and Run the Project</w:t>
+              <w:t>Task 5: Cache Considerations</w:t>
             </w:r>
             <w:r>
               <w:rPr>
@@ -2270,7 +2474,7 @@
                 <w:noProof/>
                 <w:webHidden/>
               </w:rPr>
-              <w:instrText xml:space="preserve"> PAGEREF _Toc330541580 \h </w:instrText>
+              <w:instrText xml:space="preserve"> PAGEREF _Toc330805950 \h </w:instrText>
             </w:r>
             <w:r>
               <w:rPr>
@@ -2290,283 +2494,7 @@
                 <w:noProof/>
                 <w:webHidden/>
               </w:rPr>
-              <w:t>18</w:t>
-            </w:r>
-            <w:r>
-              <w:rPr>
-                <w:noProof/>
-                <w:webHidden/>
-              </w:rPr>
-              <w:fldChar w:fldCharType="end"/>
-            </w:r>
-          </w:hyperlink>
-        </w:p>
-        <w:p>
-          <w:pPr>
-            <w:pStyle w:val="TOC3"/>
-            <w:tabs>
-              <w:tab w:val="right" w:leader="dot" w:pos="9350"/>
-            </w:tabs>
-            <w:rPr>
-              <w:noProof/>
-              <w:lang w:bidi="ar-SA"/>
-            </w:rPr>
-          </w:pPr>
-          <w:hyperlink w:anchor="_Toc330541581" w:history="1">
-            <w:r>
-              <w:rPr>
-                <w:rStyle w:val="Hyperlink"/>
-                <w:noProof/>
-              </w:rPr>
-              <w:t>Task 2: Compiler Optimization</w:t>
-            </w:r>
-            <w:r>
-              <w:rPr>
-                <w:noProof/>
-                <w:webHidden/>
-              </w:rPr>
-              <w:tab/>
-            </w:r>
-            <w:r>
-              <w:rPr>
-                <w:noProof/>
-                <w:webHidden/>
-              </w:rPr>
-              <w:fldChar w:fldCharType="begin"/>
-            </w:r>
-            <w:r>
-              <w:rPr>
-                <w:noProof/>
-                <w:webHidden/>
-              </w:rPr>
-              <w:instrText xml:space="preserve"> PAGEREF _Toc330541581 \h </w:instrText>
-            </w:r>
-            <w:r>
-              <w:rPr>
-                <w:noProof/>
-                <w:webHidden/>
-              </w:rPr>
-            </w:r>
-            <w:r>
-              <w:rPr>
-                <w:noProof/>
-                <w:webHidden/>
-              </w:rPr>
-              <w:fldChar w:fldCharType="separate"/>
-            </w:r>
-            <w:r>
-              <w:rPr>
-                <w:noProof/>
-                <w:webHidden/>
-              </w:rPr>
               <w:t>19</w:t>
-            </w:r>
-            <w:r>
-              <w:rPr>
-                <w:noProof/>
-                <w:webHidden/>
-              </w:rPr>
-              <w:fldChar w:fldCharType="end"/>
-            </w:r>
-          </w:hyperlink>
-        </w:p>
-        <w:p>
-          <w:pPr>
-            <w:pStyle w:val="TOC3"/>
-            <w:tabs>
-              <w:tab w:val="right" w:leader="dot" w:pos="9350"/>
-            </w:tabs>
-            <w:rPr>
-              <w:noProof/>
-              <w:lang w:bidi="ar-SA"/>
-            </w:rPr>
-          </w:pPr>
-          <w:hyperlink w:anchor="_Toc330541582" w:history="1">
-            <w:r>
-              <w:rPr>
-                <w:rStyle w:val="Hyperlink"/>
-                <w:noProof/>
-              </w:rPr>
-              <w:t>Task 3: Enable Software Pipelining</w:t>
-            </w:r>
-            <w:r>
-              <w:rPr>
-                <w:noProof/>
-                <w:webHidden/>
-              </w:rPr>
-              <w:tab/>
-            </w:r>
-            <w:r>
-              <w:rPr>
-                <w:noProof/>
-                <w:webHidden/>
-              </w:rPr>
-              <w:fldChar w:fldCharType="begin"/>
-            </w:r>
-            <w:r>
-              <w:rPr>
-                <w:noProof/>
-                <w:webHidden/>
-              </w:rPr>
-              <w:instrText xml:space="preserve"> PAGEREF _Toc330541582 \h </w:instrText>
-            </w:r>
-            <w:r>
-              <w:rPr>
-                <w:noProof/>
-                <w:webHidden/>
-              </w:rPr>
-            </w:r>
-            <w:r>
-              <w:rPr>
-                <w:noProof/>
-                <w:webHidden/>
-              </w:rPr>
-              <w:fldChar w:fldCharType="separate"/>
-            </w:r>
-            <w:r>
-              <w:rPr>
-                <w:noProof/>
-                <w:webHidden/>
-              </w:rPr>
-              <w:t>19</w:t>
-            </w:r>
-            <w:r>
-              <w:rPr>
-                <w:noProof/>
-                <w:webHidden/>
-              </w:rPr>
-              <w:fldChar w:fldCharType="end"/>
-            </w:r>
-          </w:hyperlink>
-        </w:p>
-        <w:p>
-          <w:pPr>
-            <w:pStyle w:val="TOC3"/>
-            <w:tabs>
-              <w:tab w:val="right" w:leader="dot" w:pos="9350"/>
-            </w:tabs>
-            <w:rPr>
-              <w:noProof/>
-              <w:lang w:bidi="ar-SA"/>
-            </w:rPr>
-          </w:pPr>
-          <w:hyperlink w:anchor="_Toc330541583" w:history="1">
-            <w:r>
-              <w:rPr>
-                <w:rStyle w:val="Hyperlink"/>
-                <w:noProof/>
-              </w:rPr>
-              <w:t>Task 4: Align the Data</w:t>
-            </w:r>
-            <w:r>
-              <w:rPr>
-                <w:noProof/>
-                <w:webHidden/>
-              </w:rPr>
-              <w:tab/>
-            </w:r>
-            <w:r>
-              <w:rPr>
-                <w:noProof/>
-                <w:webHidden/>
-              </w:rPr>
-              <w:fldChar w:fldCharType="begin"/>
-            </w:r>
-            <w:r>
-              <w:rPr>
-                <w:noProof/>
-                <w:webHidden/>
-              </w:rPr>
-              <w:instrText xml:space="preserve"> PAGEREF _Toc330541583 \h </w:instrText>
-            </w:r>
-            <w:r>
-              <w:rPr>
-                <w:noProof/>
-                <w:webHidden/>
-              </w:rPr>
-            </w:r>
-            <w:r>
-              <w:rPr>
-                <w:noProof/>
-                <w:webHidden/>
-              </w:rPr>
-              <w:fldChar w:fldCharType="separate"/>
-            </w:r>
-            <w:r>
-              <w:rPr>
-                <w:noProof/>
-                <w:webHidden/>
-              </w:rPr>
-              <w:t>20</w:t>
-            </w:r>
-            <w:r>
-              <w:rPr>
-                <w:noProof/>
-                <w:webHidden/>
-              </w:rPr>
-              <w:fldChar w:fldCharType="end"/>
-            </w:r>
-          </w:hyperlink>
-        </w:p>
-        <w:p>
-          <w:pPr>
-            <w:pStyle w:val="TOC3"/>
-            <w:tabs>
-              <w:tab w:val="right" w:leader="dot" w:pos="9350"/>
-            </w:tabs>
-            <w:rPr>
-              <w:noProof/>
-              <w:lang w:bidi="ar-SA"/>
-            </w:rPr>
-          </w:pPr>
-          <w:hyperlink w:anchor="_Toc330541584" w:history="1">
-            <w:r>
-              <w:rPr>
-                <w:rStyle w:val="Hyperlink"/>
-                <w:noProof/>
-              </w:rPr>
-              <w:t>Task 5: Cache Considerations</w:t>
-            </w:r>
-            <w:r>
-              <w:rPr>
-                <w:noProof/>
-                <w:webHidden/>
-              </w:rPr>
-              <w:tab/>
-            </w:r>
-            <w:r>
-              <w:rPr>
-                <w:noProof/>
-                <w:webHidden/>
-              </w:rPr>
-              <w:fldChar w:fldCharType="begin"/>
-            </w:r>
-            <w:r>
-              <w:rPr>
-                <w:noProof/>
-                <w:webHidden/>
-              </w:rPr>
-              <w:instrText xml:space="preserve"> PAGEREF _Toc330541584 \h </w:instrText>
-            </w:r>
-            <w:r>
-              <w:rPr>
-                <w:noProof/>
-                <w:webHidden/>
-              </w:rPr>
-            </w:r>
-            <w:r>
-              <w:rPr>
-                <w:noProof/>
-                <w:webHidden/>
-              </w:rPr>
-              <w:fldChar w:fldCharType="separate"/>
-            </w:r>
-            <w:r>
-              <w:rPr>
-                <w:noProof/>
-                <w:webHidden/>
-              </w:rPr>
-              <w:t>20</w:t>
             </w:r>
             <w:r>
               <w:rPr>
@@ -2584,7 +2512,6 @@
         </w:p>
       </w:sdtContent>
     </w:sdt>
-    <w:bookmarkStart w:id="0" w:name="_Toc330541551" w:displacedByCustomXml="prev"/>
     <w:p>
       <w:pPr>
         <w:pStyle w:val="Heading1"/>
@@ -2603,6 +2530,7 @@
       <w:pPr>
         <w:pStyle w:val="Heading1"/>
       </w:pPr>
+      <w:bookmarkStart w:id="0" w:name="_Toc330805918"/>
       <w:r>
         <w:lastRenderedPageBreak/>
         <w:t>Lab 1 – SRIO Loopback Direct IO</w:t>
@@ -2613,7 +2541,7 @@
       <w:pPr>
         <w:pStyle w:val="Heading2"/>
       </w:pPr>
-      <w:bookmarkStart w:id="1" w:name="_Toc330541552"/>
+      <w:bookmarkStart w:id="1" w:name="_Toc330805919"/>
       <w:r>
         <w:t>Purpose</w:t>
       </w:r>
@@ -2631,7 +2559,7 @@
       <w:pPr>
         <w:pStyle w:val="Heading2"/>
       </w:pPr>
-      <w:bookmarkStart w:id="2" w:name="_Toc330541553"/>
+      <w:bookmarkStart w:id="2" w:name="_Toc330805920"/>
       <w:r>
         <w:t>Project Files</w:t>
       </w:r>
@@ -2673,7 +2601,7 @@
       <w:pPr>
         <w:pStyle w:val="Heading3"/>
       </w:pPr>
-      <w:bookmarkStart w:id="3" w:name="_Toc330541554"/>
+      <w:bookmarkStart w:id="3" w:name="_Toc330805921"/>
       <w:r>
         <w:t>Task</w:t>
       </w:r>
@@ -2861,7 +2789,7 @@
       <w:r>
         <w:br w:type="page"/>
       </w:r>
-      <w:bookmarkStart w:id="4" w:name="_Toc330541555"/>
+      <w:bookmarkStart w:id="4" w:name="_Toc330805922"/>
       <w:r>
         <w:lastRenderedPageBreak/>
         <w:t>Task 2: Set/Verify the Project Properties</w:t>
@@ -3039,7 +2967,7 @@
       <w:pPr>
         <w:pStyle w:val="Heading3"/>
       </w:pPr>
-      <w:bookmarkStart w:id="5" w:name="_Toc330541556"/>
+      <w:bookmarkStart w:id="5" w:name="_Toc330805923"/>
       <w:r>
         <w:t>Task 3: Build the Project</w:t>
       </w:r>
@@ -3170,7 +3098,7 @@
       <w:pPr>
         <w:pStyle w:val="Heading3"/>
       </w:pPr>
-      <w:bookmarkStart w:id="6" w:name="_Toc330541557"/>
+      <w:bookmarkStart w:id="6" w:name="_Toc330805924"/>
       <w:r>
         <w:lastRenderedPageBreak/>
         <w:t>Task 4: Connect to the Target EVM</w:t>
@@ -3485,7 +3413,7 @@
       <w:pPr>
         <w:pStyle w:val="Heading3"/>
       </w:pPr>
-      <w:bookmarkStart w:id="7" w:name="_Toc330541558"/>
+      <w:bookmarkStart w:id="7" w:name="_Toc330805925"/>
       <w:r>
         <w:lastRenderedPageBreak/>
         <w:t>Task 5: Load and Run the Program</w:t>
@@ -3628,7 +3556,7 @@
       <w:pPr>
         <w:pStyle w:val="Heading1"/>
       </w:pPr>
-      <w:bookmarkStart w:id="8" w:name="_Toc330541559"/>
+      <w:bookmarkStart w:id="8" w:name="_Toc330805926"/>
       <w:r>
         <w:lastRenderedPageBreak/>
         <w:t>Lab 2 – Hyperlink</w:t>
@@ -3639,7 +3567,7 @@
       <w:pPr>
         <w:pStyle w:val="Heading2"/>
       </w:pPr>
-      <w:bookmarkStart w:id="9" w:name="_Toc330541560"/>
+      <w:bookmarkStart w:id="9" w:name="_Toc330805927"/>
       <w:r>
         <w:t>Purpose</w:t>
       </w:r>
@@ -3662,7 +3590,7 @@
       <w:pPr>
         <w:pStyle w:val="Heading2"/>
       </w:pPr>
-      <w:bookmarkStart w:id="10" w:name="_Toc330541561"/>
+      <w:bookmarkStart w:id="10" w:name="_Toc330805928"/>
       <w:r>
         <w:t>Project Files</w:t>
       </w:r>
@@ -3754,7 +3682,7 @@
       <w:pPr>
         <w:pStyle w:val="Heading3"/>
       </w:pPr>
-      <w:bookmarkStart w:id="11" w:name="_Toc330541562"/>
+      <w:bookmarkStart w:id="11" w:name="_Toc330805929"/>
       <w:r>
         <w:t>Task 1: Import the Example Project</w:t>
       </w:r>
@@ -4050,7 +3978,7 @@
       <w:pPr>
         <w:pStyle w:val="Heading3"/>
       </w:pPr>
-      <w:bookmarkStart w:id="12" w:name="_Toc330541563"/>
+      <w:bookmarkStart w:id="12" w:name="_Toc330805930"/>
       <w:r>
         <w:lastRenderedPageBreak/>
         <w:t>Task 2: Set the Project Properties</w:t>
@@ -4317,7 +4245,7 @@
       <w:pPr>
         <w:pStyle w:val="Heading3"/>
       </w:pPr>
-      <w:bookmarkStart w:id="13" w:name="_Toc330541564"/>
+      <w:bookmarkStart w:id="13" w:name="_Toc330805931"/>
       <w:r>
         <w:lastRenderedPageBreak/>
         <w:t>Task 3: Build the Project</w:t>
@@ -4433,7 +4361,7 @@
       <w:pPr>
         <w:pStyle w:val="Heading3"/>
       </w:pPr>
-      <w:bookmarkStart w:id="14" w:name="_Toc330541565"/>
+      <w:bookmarkStart w:id="14" w:name="_Toc330805932"/>
       <w:r>
         <w:t>Task 4: Connect to the EVM</w:t>
       </w:r>
@@ -4646,7 +4574,7 @@
       <w:pPr>
         <w:pStyle w:val="Heading3"/>
       </w:pPr>
-      <w:bookmarkStart w:id="15" w:name="_Toc330541566"/>
+      <w:bookmarkStart w:id="15" w:name="_Toc330805933"/>
       <w:r>
         <w:lastRenderedPageBreak/>
         <w:t>Task 5: Load and Run the Program</w:t>
@@ -4760,145 +4688,14 @@
       <w:pPr>
         <w:pStyle w:val="Heading3"/>
       </w:pPr>
-      <w:bookmarkStart w:id="16" w:name="_Toc330541567"/>
-      <w:r>
-        <w:t>Task 6: Increase the Transfer Rate</w:t>
+      <w:bookmarkStart w:id="16" w:name="_Toc330805934"/>
+      <w:r>
+        <w:t>Task 6</w:t>
+      </w:r>
+      <w:r>
+        <w:t xml:space="preserve"> (Optional): Board-to-board Hyperlink Example</w:t>
       </w:r>
       <w:bookmarkEnd w:id="16"/>
-    </w:p>
-    <w:p>
-      <w:pPr>
-        <w:pStyle w:val="Number"/>
-        <w:numPr>
-          <w:ilvl w:val="0"/>
-          <w:numId w:val="8"/>
-        </w:numPr>
-      </w:pPr>
-      <w:r>
-        <w:t>Set the Perspective to CCS Edit.</w:t>
-      </w:r>
-    </w:p>
-    <w:p>
-      <w:pPr>
-        <w:pStyle w:val="Number"/>
-        <w:numPr>
-          <w:ilvl w:val="0"/>
-          <w:numId w:val="8"/>
-        </w:numPr>
-      </w:pPr>
-      <w:r>
-        <w:t xml:space="preserve">Modify the example code for </w:t>
-      </w:r>
-      <w:proofErr w:type="spellStart"/>
-      <w:r>
-        <w:t>hyplnk_</w:t>
-      </w:r>
-      <w:r>
-        <w:t>exampleproject</w:t>
-      </w:r>
-      <w:proofErr w:type="spellEnd"/>
-    </w:p>
-    <w:p>
-      <w:pPr>
-        <w:pStyle w:val="Number"/>
-        <w:numPr>
-          <w:ilvl w:val="1"/>
-          <w:numId w:val="11"/>
-        </w:numPr>
-        <w:ind w:firstLine="0"/>
-      </w:pPr>
-      <w:r>
-        <w:t>Open the readme.txt and determine which file contains parameters that define the reference clock, the serial data rate, the number of lanes, and loopback.</w:t>
-      </w:r>
-    </w:p>
-    <w:p>
-      <w:pPr>
-        <w:pStyle w:val="Number"/>
-        <w:numPr>
-          <w:ilvl w:val="1"/>
-          <w:numId w:val="11"/>
-        </w:numPr>
-        <w:ind w:firstLine="0"/>
-      </w:pPr>
-      <w:r>
-        <w:t>Open the file within the project.</w:t>
-      </w:r>
-    </w:p>
-    <w:p>
-      <w:pPr>
-        <w:pStyle w:val="Number"/>
-        <w:numPr>
-          <w:ilvl w:val="1"/>
-          <w:numId w:val="11"/>
-        </w:numPr>
-        <w:ind w:firstLine="0"/>
-      </w:pPr>
-      <w:r>
-        <w:t xml:space="preserve">Change the Baud Rate to 12.5 </w:t>
-      </w:r>
-      <w:proofErr w:type="spellStart"/>
-      <w:r>
-        <w:t>Gbaud</w:t>
-      </w:r>
-      <w:proofErr w:type="spellEnd"/>
-    </w:p>
-    <w:p>
-      <w:pPr>
-        <w:pStyle w:val="Number"/>
-        <w:numPr>
-          <w:ilvl w:val="0"/>
-          <w:numId w:val="8"/>
-        </w:numPr>
-      </w:pPr>
-      <w:r>
-        <w:t>Build the code, load to Core 0, and run.</w:t>
-      </w:r>
-    </w:p>
-    <w:p>
-      <w:pPr>
-        <w:pStyle w:val="Fill-InNoNumber"/>
-        <w:ind w:left="0" w:firstLine="0"/>
-      </w:pPr>
-      <w:r>
-        <w:t xml:space="preserve">Did the application execute successfully at the new rate? </w:t>
-      </w:r>
-      <w:r>
-        <w:tab/>
-      </w:r>
-    </w:p>
-    <w:p>
-      <w:pPr>
-        <w:pStyle w:val="Hint"/>
-        <w:ind w:firstLine="0"/>
-      </w:pPr>
-      <w:r>
-        <w:t>Check the console.</w:t>
-      </w:r>
-    </w:p>
-    <w:p>
-      <w:pPr>
-        <w:rPr>
-          <w:rFonts w:asciiTheme="majorHAnsi" w:eastAsiaTheme="majorEastAsia" w:hAnsiTheme="majorHAnsi" w:cstheme="majorBidi"/>
-          <w:b/>
-          <w:bCs/>
-          <w:sz w:val="26"/>
-          <w:szCs w:val="26"/>
-        </w:rPr>
-      </w:pPr>
-      <w:r>
-        <w:br w:type="page"/>
-      </w:r>
-    </w:p>
-    <w:p>
-      <w:pPr>
-        <w:pStyle w:val="Heading3"/>
-      </w:pPr>
-      <w:bookmarkStart w:id="17" w:name="_Toc330541568"/>
-      <w:r>
-        <w:lastRenderedPageBreak/>
-        <w:t>Task 7 (Optional): Board-to-board Hyperlink Example</w:t>
-      </w:r>
-      <w:bookmarkEnd w:id="17"/>
     </w:p>
     <w:p>
       <w:pPr>
@@ -5200,7 +4997,7 @@
       <w:pPr>
         <w:pStyle w:val="Heading1"/>
       </w:pPr>
-      <w:bookmarkStart w:id="18" w:name="_Toc330541569"/>
+      <w:bookmarkStart w:id="17" w:name="_Toc330805935"/>
       <w:r>
         <w:lastRenderedPageBreak/>
         <w:t xml:space="preserve">Lab </w:t>
@@ -5217,35 +5014,35 @@
       <w:r>
         <w:t>Type 11</w:t>
       </w:r>
+      <w:bookmarkEnd w:id="17"/>
+      <w:r>
+        <w:t xml:space="preserve"> </w:t>
+      </w:r>
+    </w:p>
+    <w:p>
+      <w:pPr>
+        <w:pStyle w:val="Heading2"/>
+      </w:pPr>
+      <w:bookmarkStart w:id="18" w:name="_Toc330805936"/>
+      <w:r>
+        <w:t>Purpose</w:t>
+      </w:r>
       <w:bookmarkEnd w:id="18"/>
-      <w:r>
-        <w:t xml:space="preserve"> </w:t>
+    </w:p>
+    <w:p>
+      <w:r>
+        <w:t xml:space="preserve">The purpose of this lab is to demonstrate how to use Type 11 SRIO in an application.  </w:t>
       </w:r>
     </w:p>
     <w:p>
       <w:pPr>
         <w:pStyle w:val="Heading2"/>
       </w:pPr>
-      <w:bookmarkStart w:id="19" w:name="_Toc330541570"/>
-      <w:r>
-        <w:t>Purpose</w:t>
+      <w:bookmarkStart w:id="19" w:name="_Toc330805937"/>
+      <w:r>
+        <w:t>Project Files</w:t>
       </w:r>
       <w:bookmarkEnd w:id="19"/>
-    </w:p>
-    <w:p>
-      <w:r>
-        <w:t xml:space="preserve">The purpose of this lab is to demonstrate how to use Type 11 SRIO in an application.  </w:t>
-      </w:r>
-    </w:p>
-    <w:p>
-      <w:pPr>
-        <w:pStyle w:val="Heading2"/>
-      </w:pPr>
-      <w:bookmarkStart w:id="20" w:name="_Toc330541571"/>
-      <w:r>
-        <w:t>Project Files</w:t>
-      </w:r>
-      <w:bookmarkEnd w:id="20"/>
     </w:p>
     <w:p>
       <w:r>
@@ -5587,12 +5384,12 @@
       <w:pPr>
         <w:pStyle w:val="Heading2"/>
       </w:pPr>
-      <w:bookmarkStart w:id="21" w:name="_Toc330541572"/>
+      <w:bookmarkStart w:id="20" w:name="_Toc330805938"/>
       <w:r>
         <w:lastRenderedPageBreak/>
         <w:t>Task 1: Load the Project</w:t>
       </w:r>
-      <w:bookmarkEnd w:id="21"/>
+      <w:bookmarkEnd w:id="20"/>
     </w:p>
     <w:p>
       <w:pPr>
@@ -5774,12 +5571,12 @@
       <w:r>
         <w:br w:type="page"/>
       </w:r>
-      <w:bookmarkStart w:id="22" w:name="_Toc330541573"/>
+      <w:bookmarkStart w:id="21" w:name="_Toc330805939"/>
       <w:r>
         <w:lastRenderedPageBreak/>
         <w:t>Task 2: Build the Application</w:t>
       </w:r>
-      <w:bookmarkEnd w:id="22"/>
+      <w:bookmarkEnd w:id="21"/>
     </w:p>
     <w:p>
       <w:pPr>
@@ -5886,12 +5683,12 @@
       <w:pPr>
         <w:pStyle w:val="Heading3"/>
       </w:pPr>
-      <w:bookmarkStart w:id="23" w:name="_Toc330541574"/>
+      <w:bookmarkStart w:id="22" w:name="_Toc330805940"/>
       <w:r>
         <w:lastRenderedPageBreak/>
         <w:t>Task 3: Launch the Debugger</w:t>
       </w:r>
-      <w:bookmarkEnd w:id="23"/>
+      <w:bookmarkEnd w:id="22"/>
     </w:p>
     <w:p>
       <w:pPr>
@@ -6080,12 +5877,12 @@
       <w:pPr>
         <w:pStyle w:val="Heading3"/>
       </w:pPr>
-      <w:bookmarkStart w:id="24" w:name="_Toc330541575"/>
+      <w:bookmarkStart w:id="23" w:name="_Toc330805941"/>
       <w:r>
         <w:lastRenderedPageBreak/>
         <w:t>Task 4: Load and Run</w:t>
       </w:r>
-      <w:bookmarkEnd w:id="24"/>
+      <w:bookmarkEnd w:id="23"/>
     </w:p>
     <w:p>
       <w:pPr>
@@ -6349,11 +6146,11 @@
       <w:pPr>
         <w:pStyle w:val="Heading3"/>
       </w:pPr>
-      <w:bookmarkStart w:id="25" w:name="_Toc330541576"/>
+      <w:bookmarkStart w:id="24" w:name="_Toc330805942"/>
       <w:r>
         <w:t>Task 5 (Optional): Debug the Project</w:t>
       </w:r>
-      <w:bookmarkEnd w:id="25"/>
+      <w:bookmarkEnd w:id="24"/>
     </w:p>
     <w:p>
       <w:pPr>
@@ -6440,42 +6237,42 @@
       <w:pPr>
         <w:pStyle w:val="Heading1"/>
       </w:pPr>
-      <w:bookmarkStart w:id="26" w:name="_Toc330541577"/>
+      <w:bookmarkStart w:id="25" w:name="_Toc330805943"/>
       <w:r>
         <w:lastRenderedPageBreak/>
         <w:t>Lab 4 – Optimization Exercise</w:t>
       </w:r>
+      <w:bookmarkEnd w:id="25"/>
+    </w:p>
+    <w:p>
+      <w:pPr>
+        <w:pStyle w:val="Heading2"/>
+      </w:pPr>
+      <w:bookmarkStart w:id="26" w:name="_Toc330805944"/>
+      <w:r>
+        <w:t>Purpose</w:t>
+      </w:r>
       <w:bookmarkEnd w:id="26"/>
     </w:p>
     <w:p>
+      <w:r>
+        <w:t xml:space="preserve">The goal of this lab is to demonstrate some basic optimization techniques. </w:t>
+      </w:r>
+    </w:p>
+    <w:p>
+      <w:r>
+        <w:t>This lab executes on an EVM board, or can be used with the simulator in conjunction with the estimated cycle count.</w:t>
+      </w:r>
+    </w:p>
+    <w:p>
       <w:pPr>
         <w:pStyle w:val="Heading2"/>
       </w:pPr>
-      <w:bookmarkStart w:id="27" w:name="_Toc330541578"/>
-      <w:r>
-        <w:t>Purpose</w:t>
+      <w:bookmarkStart w:id="27" w:name="_Toc330805945"/>
+      <w:r>
+        <w:t>Project Files</w:t>
       </w:r>
       <w:bookmarkEnd w:id="27"/>
-    </w:p>
-    <w:p>
-      <w:r>
-        <w:t xml:space="preserve">The goal of this lab is to demonstrate some basic optimization techniques. </w:t>
-      </w:r>
-    </w:p>
-    <w:p>
-      <w:r>
-        <w:t>This lab executes on an EVM board, or can be used with the simulator in conjunction with the estimated cycle count.</w:t>
-      </w:r>
-    </w:p>
-    <w:p>
-      <w:pPr>
-        <w:pStyle w:val="Heading2"/>
-      </w:pPr>
-      <w:bookmarkStart w:id="28" w:name="_Toc330541579"/>
-      <w:r>
-        <w:t>Project Files</w:t>
-      </w:r>
-      <w:bookmarkEnd w:id="28"/>
     </w:p>
     <w:p>
       <w:r>
@@ -6579,7 +6376,7 @@
         <w:ind w:firstLine="0"/>
       </w:pPr>
       <w:r>
-        <w:t>linkerNoRTSC_L2.cmd</w:t>
+        <w:t>linker.cmd</w:t>
       </w:r>
     </w:p>
     <w:p/>
@@ -6587,11 +6384,11 @@
       <w:pPr>
         <w:pStyle w:val="Heading3"/>
       </w:pPr>
-      <w:bookmarkStart w:id="29" w:name="_Toc330541580"/>
+      <w:bookmarkStart w:id="28" w:name="_Toc330805946"/>
       <w:r>
         <w:t>Task 1: Build and Run the Project</w:t>
       </w:r>
-      <w:bookmarkEnd w:id="29"/>
+      <w:bookmarkEnd w:id="28"/>
     </w:p>
     <w:p>
       <w:pPr>
@@ -6642,6 +6439,19 @@
         <w:ind w:firstLine="0"/>
       </w:pPr>
       <w:r>
+        <w:t>Choose “Empty Project” under “Project Templates and Examples”</w:t>
+      </w:r>
+    </w:p>
+    <w:p>
+      <w:pPr>
+        <w:pStyle w:val="Number"/>
+        <w:numPr>
+          <w:ilvl w:val="0"/>
+          <w:numId w:val="10"/>
+        </w:numPr>
+        <w:ind w:firstLine="0"/>
+      </w:pPr>
+      <w:r>
         <w:t xml:space="preserve">Delete default </w:t>
       </w:r>
       <w:proofErr w:type="spellStart"/>
@@ -6649,6 +6459,14 @@
         <w:t>main.c</w:t>
       </w:r>
       <w:proofErr w:type="spellEnd"/>
+      <w:r>
+        <w:t xml:space="preserve">.  The “main” function will now be in the file </w:t>
+      </w:r>
+      <w:proofErr w:type="spellStart"/>
+      <w:r>
+        <w:t>firMain.c</w:t>
+      </w:r>
+      <w:proofErr w:type="spellEnd"/>
     </w:p>
     <w:p>
       <w:pPr>
@@ -6660,7 +6478,57 @@
         <w:ind w:firstLine="0"/>
       </w:pPr>
       <w:r>
-        <w:t>Copy project files to new file. (Your instructor will tell you where to get the files from)</w:t>
+        <w:t xml:space="preserve">Examine the code in </w:t>
+      </w:r>
+      <w:proofErr w:type="spellStart"/>
+      <w:r>
+        <w:t>firMain.c</w:t>
+      </w:r>
+      <w:proofErr w:type="spellEnd"/>
+      <w:r>
+        <w:t xml:space="preserve"> to understand the functions that are being called.  The </w:t>
+      </w:r>
+      <w:proofErr w:type="spellStart"/>
+      <w:r>
+        <w:t>generateData</w:t>
+      </w:r>
+      <w:proofErr w:type="spellEnd"/>
+      <w:r>
+        <w:t xml:space="preserve"> function generates the data sets to be operated on.  </w:t>
+      </w:r>
+      <w:proofErr w:type="spellStart"/>
+      <w:proofErr w:type="gramStart"/>
+      <w:r>
+        <w:t>naturalCFilters</w:t>
+      </w:r>
+      <w:proofErr w:type="spellEnd"/>
+      <w:proofErr w:type="gramEnd"/>
+      <w:r>
+        <w:t xml:space="preserve"> and </w:t>
+      </w:r>
+      <w:proofErr w:type="spellStart"/>
+      <w:r>
+        <w:t>intrinsicCfilters</w:t>
+      </w:r>
+      <w:proofErr w:type="spellEnd"/>
+      <w:r>
+        <w:t xml:space="preserve"> execute filters on the generated data.  The former is implemented completely in </w:t>
+      </w:r>
+      <w:proofErr w:type="gramStart"/>
+      <w:r>
+        <w:t>C,</w:t>
+      </w:r>
+      <w:proofErr w:type="gramEnd"/>
+      <w:r>
+        <w:t xml:space="preserve"> the latter also takes advantage of compiler </w:t>
+      </w:r>
+      <w:proofErr w:type="spellStart"/>
+      <w:r>
+        <w:t>intrinisics</w:t>
+      </w:r>
+      <w:proofErr w:type="spellEnd"/>
+      <w:r>
+        <w:t>.</w:t>
       </w:r>
     </w:p>
     <w:p>
@@ -6673,7 +6541,10 @@
         <w:ind w:firstLine="0"/>
       </w:pPr>
       <w:r>
-        <w:t>Look at the source code.  Understand what the main code is doing.</w:t>
+        <w:t>Copy project files to new folder</w:t>
+      </w:r>
+      <w:r>
+        <w:t>. (Your instructor will tell you where to get the files from)</w:t>
       </w:r>
     </w:p>
     <w:p>
@@ -6686,6 +6557,19 @@
         <w:ind w:firstLine="0"/>
       </w:pPr>
       <w:r>
+        <w:t xml:space="preserve">Look at the source code </w:t>
+      </w:r>
+    </w:p>
+    <w:p>
+      <w:pPr>
+        <w:pStyle w:val="Number"/>
+        <w:numPr>
+          <w:ilvl w:val="0"/>
+          <w:numId w:val="10"/>
+        </w:numPr>
+        <w:ind w:firstLine="0"/>
+      </w:pPr>
+      <w:r>
         <w:t>Open Properties and set the debug model to full and optimization levels to minimum.</w:t>
       </w:r>
     </w:p>
@@ -6699,7 +6583,10 @@
         <w:ind w:firstLine="0"/>
       </w:pPr>
       <w:r>
-        <w:t>Set the include path to point to the PDK.</w:t>
+        <w:t>Create an Environment Variable called PDK_ROOT that points to the root directory of the PDK. (e.g. c:\ti\pdk_C6678_1_0_0_20).  Do this under the Project Properties</w:t>
+      </w:r>
+      <w:r>
+        <w:t>-&gt;Build-&gt;Environment.</w:t>
       </w:r>
     </w:p>
     <w:p>
@@ -6778,6 +6665,7 @@
         </w:rPr>
       </w:pPr>
       <w:r>
+        <w:lastRenderedPageBreak/>
         <w:br w:type="page"/>
       </w:r>
     </w:p>
@@ -6785,12 +6673,12 @@
       <w:pPr>
         <w:pStyle w:val="Heading3"/>
       </w:pPr>
-      <w:bookmarkStart w:id="30" w:name="_Toc330541581"/>
+      <w:bookmarkStart w:id="29" w:name="_Toc330805947"/>
       <w:r>
         <w:lastRenderedPageBreak/>
         <w:t>Task 2: Compiler Optimization</w:t>
       </w:r>
-      <w:bookmarkEnd w:id="30"/>
+      <w:bookmarkEnd w:id="29"/>
     </w:p>
     <w:p>
       <w:pPr>
@@ -6883,11 +6771,11 @@
       <w:pPr>
         <w:pStyle w:val="Heading3"/>
       </w:pPr>
-      <w:bookmarkStart w:id="31" w:name="_Toc330541582"/>
+      <w:bookmarkStart w:id="30" w:name="_Toc330805948"/>
       <w:r>
         <w:t>Task 3: Enable Software Pipelining</w:t>
       </w:r>
-      <w:bookmarkEnd w:id="31"/>
+      <w:bookmarkEnd w:id="30"/>
     </w:p>
     <w:p>
       <w:pPr>
@@ -7120,11 +7008,11 @@
       <w:pPr>
         <w:pStyle w:val="Heading3"/>
       </w:pPr>
-      <w:bookmarkStart w:id="32" w:name="_Toc330541583"/>
+      <w:bookmarkStart w:id="31" w:name="_Toc330805949"/>
       <w:r>
         <w:t>Task 4: Align the Data</w:t>
       </w:r>
-      <w:bookmarkEnd w:id="32"/>
+      <w:bookmarkEnd w:id="31"/>
     </w:p>
     <w:p>
       <w:pPr>
@@ -7225,11 +7113,11 @@
       <w:pPr>
         <w:pStyle w:val="Heading3"/>
       </w:pPr>
-      <w:bookmarkStart w:id="33" w:name="_Toc330541584"/>
+      <w:bookmarkStart w:id="32" w:name="_Toc330805950"/>
       <w:r>
         <w:t>Task 5: Cache Considerations</w:t>
       </w:r>
-      <w:bookmarkEnd w:id="33"/>
+      <w:bookmarkEnd w:id="32"/>
     </w:p>
     <w:p>
       <w:pPr>
@@ -7673,7 +7561,7 @@
               <w:rPr>
                 <w:noProof/>
               </w:rPr>
-              <w:t>6</w:t>
+              <w:t>18</w:t>
             </w:r>
           </w:fldSimple>
         </w:p>
@@ -7759,7 +7647,7 @@
               <w:rPr>
                 <w:noProof/>
               </w:rPr>
-              <w:t>5</w:t>
+              <w:t>19</w:t>
             </w:r>
           </w:fldSimple>
         </w:p>
@@ -10920,38 +10808,7 @@
 
 <file path=word/glossary/document.xml><?xml version="1.0" encoding="utf-8"?>
 <w:glossaryDocument xmlns:ve="http://schemas.openxmlformats.org/markup-compatibility/2006" xmlns:o="urn:schemas-microsoft-com:office:office" xmlns:r="http://schemas.openxmlformats.org/officeDocument/2006/relationships" xmlns:m="http://schemas.openxmlformats.org/officeDocument/2006/math" xmlns:v="urn:schemas-microsoft-com:vml" xmlns:wp="http://schemas.openxmlformats.org/drawingml/2006/wordprocessingDrawing" xmlns:w10="urn:schemas-microsoft-com:office:word" xmlns:w="http://schemas.openxmlformats.org/wordprocessingml/2006/main" xmlns:wne="http://schemas.microsoft.com/office/word/2006/wordml">
-  <w:docParts>
-    <w:docPart>
-      <w:docPartPr>
-        <w:name w:val="034D9463245A4AB4AB8BC57246DBE0A4"/>
-        <w:category>
-          <w:name w:val="General"/>
-          <w:gallery w:val="placeholder"/>
-        </w:category>
-        <w:types>
-          <w:type w:val="bbPlcHdr"/>
-        </w:types>
-        <w:behaviors>
-          <w:behavior w:val="content"/>
-        </w:behaviors>
-        <w:guid w:val="{7BD1526D-B79D-43E6-93B5-A01D476533A4}"/>
-      </w:docPartPr>
-      <w:docPartBody>
-        <w:p>
-          <w:pPr>
-            <w:pStyle w:val="034D9463245A4AB4AB8BC57246DBE0A4"/>
-          </w:pPr>
-          <w:r>
-            <w:rPr>
-              <w:rFonts w:asciiTheme="majorHAnsi" w:eastAsiaTheme="majorEastAsia" w:hAnsiTheme="majorHAnsi" w:cstheme="majorBidi"/>
-              <w:caps/>
-            </w:rPr>
-            <w:t>[Type the company name]</w:t>
-          </w:r>
-        </w:p>
-      </w:docPartBody>
-    </w:docPart>
-  </w:docParts>
+  <w:docParts/>
 </w:glossaryDocument>
 </file>
 
@@ -11033,6 +10890,7 @@
   </w:compat>
   <w:rsids>
     <w:rsidRoot w:val="00EB61A6"/>
+    <w:rsid w:val="005F7413"/>
     <w:rsid w:val="00B54DD7"/>
     <w:rsid w:val="00EB61A6"/>
     <w:rsid w:val="00F65B85"/>
@@ -11529,7 +11387,7 @@
 </file>
 
 <file path=customXml/itemProps1.xml><?xml version="1.0" encoding="utf-8"?>
-<ds:datastoreItem xmlns:ds="http://schemas.openxmlformats.org/officeDocument/2006/customXml" ds:itemID="{68C4B8F0-CDC2-4E40-A209-679F186E2672}">
+<ds:datastoreItem xmlns:ds="http://schemas.openxmlformats.org/officeDocument/2006/customXml" ds:itemID="{056BA075-2AB5-4B25-86E1-7E805C5E54A8}">
   <ds:schemaRefs>
     <ds:schemaRef ds:uri="http://schemas.openxmlformats.org/officeDocument/2006/bibliography"/>
   </ds:schemaRefs>

</xml_diff>

<commit_message>
Updated with instructions for MultiCore Navigator IPC lab
</commit_message>
<xml_diff>
--- a/labs/Keystone Workshop Lab Manual.docx
+++ b/labs/Keystone Workshop Lab Manual.docx
@@ -7839,13 +7839,27 @@
         <w:t xml:space="preserve"> Communication (IPC)</w:t>
       </w:r>
       <w:bookmarkEnd w:id="33"/>
-    </w:p>
-    <w:p>
-      <w:pPr>
-        <w:rPr>
-          <w:lang w:bidi="ar-SA"/>
-        </w:rPr>
-      </w:pPr>
+      <w:r>
+        <w:rPr>
+          <w:rFonts w:eastAsia="Times New Roman"/>
+          <w:lang w:bidi="ar-SA"/>
+        </w:rPr>
+        <w:t xml:space="preserve"> </w:t>
+      </w:r>
+    </w:p>
+    <w:p>
+      <w:pPr>
+        <w:pStyle w:val="Heading2"/>
+        <w:rPr>
+          <w:lang w:bidi="ar-SA"/>
+        </w:rPr>
+      </w:pPr>
+      <w:r>
+        <w:rPr>
+          <w:lang w:bidi="ar-SA"/>
+        </w:rPr>
+        <w:t>5A – Shared Memory Transport</w:t>
+      </w:r>
     </w:p>
     <w:p>
       <w:pPr>
@@ -8780,6 +8794,7 @@
           <w:szCs w:val="18"/>
           <w:lang w:bidi="ar-SA"/>
         </w:rPr>
+        <w:lastRenderedPageBreak/>
         <w:t>Ipc.procSync</w:t>
       </w:r>
       <w:proofErr w:type="spellEnd"/>
@@ -8835,7 +8850,6 @@
           <w:color w:val="000000"/>
           <w:lang w:bidi="ar-SA"/>
         </w:rPr>
-        <w:lastRenderedPageBreak/>
         <w:t xml:space="preserve">These lines </w:t>
       </w:r>
       <w:r>
@@ -8963,6 +8977,14 @@
           <w:color w:val="000000"/>
           <w:lang w:bidi="ar-SA"/>
         </w:rPr>
+        <w:t xml:space="preserve"> module, which</w:t>
+      </w:r>
+      <w:r>
+        <w:rPr>
+          <w:rFonts w:cstheme="minorHAnsi"/>
+          <w:color w:val="000000"/>
+          <w:lang w:bidi="ar-SA"/>
+        </w:rPr>
         <w:t xml:space="preserve"> manages the shared memory allocation across processors and defines the specific location of the shared memory.</w:t>
       </w:r>
     </w:p>
@@ -9616,7 +9638,19 @@
         <w:rPr>
           <w:lang w:bidi="ar-SA"/>
         </w:rPr>
-        <w:t>.  Nothing magic here.</w:t>
+        <w:t>.  Nothing magic</w:t>
+      </w:r>
+      <w:r>
+        <w:rPr>
+          <w:lang w:bidi="ar-SA"/>
+        </w:rPr>
+        <w:t>al</w:t>
+      </w:r>
+      <w:r>
+        <w:rPr>
+          <w:lang w:bidi="ar-SA"/>
+        </w:rPr>
+        <w:t xml:space="preserve"> here.</w:t>
       </w:r>
     </w:p>
     <w:p>
@@ -9644,7 +9678,28 @@
         <w:rPr>
           <w:lang w:bidi="ar-SA"/>
         </w:rPr>
-        <w:t xml:space="preserve"> – This functions is very simple.  It just generates a random number between 0 and MAX_NUM_CORES -1. It ensures that the generated number is different than the current core so that none of the cores are passing the token to themselves.  Note: There is no reason that a core can’t send a message to itself in this manner, in fact we do that at the end with the “Done” message.  But we prevent the token passing from doing this so that the output shows a more interesting token path.</w:t>
+        <w:t xml:space="preserve"> – This functions is very simple.  It just generates a random number between 0 and MAX_NUM_CORES -1. It ensures that the generated number is different than the current core so that none of the cores are passing the token to themselves</w:t>
+      </w:r>
+      <w:r>
+        <w:rPr>
+          <w:i/>
+          <w:lang w:bidi="ar-SA"/>
+        </w:rPr>
+        <w:t>.  Note: There is no reason that a core can’t send a m</w:t>
+      </w:r>
+      <w:r>
+        <w:rPr>
+          <w:i/>
+          <w:lang w:bidi="ar-SA"/>
+        </w:rPr>
+        <w:t>essage to itself in this manner.  I</w:t>
+      </w:r>
+      <w:r>
+        <w:rPr>
+          <w:i/>
+          <w:lang w:bidi="ar-SA"/>
+        </w:rPr>
+        <w:t>n fact we do that at the end with the “Done” message.  But we prevent the token passing from doing this so that the output shows a more interesting token path.</w:t>
       </w:r>
     </w:p>
     <w:p>
@@ -9783,21 +9838,13 @@
         <w:rPr>
           <w:lang w:bidi="ar-SA"/>
         </w:rPr>
-        <w:t xml:space="preserve"> </w:t>
-      </w:r>
-      <w:proofErr w:type="gramStart"/>
-      <w:r>
-        <w:rPr>
-          <w:lang w:bidi="ar-SA"/>
-        </w:rPr>
-        <w:t>Each</w:t>
-      </w:r>
-      <w:proofErr w:type="gramEnd"/>
-      <w:r>
-        <w:rPr>
-          <w:lang w:bidi="ar-SA"/>
-        </w:rPr>
-        <w:t xml:space="preserve"> location where source needs to be added is marked with the comment </w:t>
+        <w:t xml:space="preserve">.  </w:t>
+      </w:r>
+      <w:r>
+        <w:rPr>
+          <w:lang w:bidi="ar-SA"/>
+        </w:rPr>
+        <w:t xml:space="preserve">Each location where source needs to be added is marked with the comment </w:t>
       </w:r>
       <w:r>
         <w:rPr>
@@ -10392,18 +10439,6 @@
         </w:rPr>
         <w:br w:type="page"/>
       </w:r>
-    </w:p>
-    <w:p>
-      <w:pPr>
-        <w:pStyle w:val="ListParagraph"/>
-        <w:numPr>
-          <w:ilvl w:val="1"/>
-          <w:numId w:val="18"/>
-        </w:numPr>
-        <w:rPr>
-          <w:lang w:bidi="ar-SA"/>
-        </w:rPr>
-      </w:pPr>
       <w:r>
         <w:rPr>
           <w:lang w:bidi="ar-SA"/>
@@ -10657,7 +10692,6 @@
       </w:pPr>
       <w:r>
         <w:rPr>
-          <w:noProof/>
           <w:lang w:bidi="ar-SA"/>
         </w:rPr>
       </w:r>
@@ -10670,8 +10704,8 @@
             <v:stroke joinstyle="miter"/>
             <v:path gradientshapeok="t" o:connecttype="rect"/>
           </v:shapetype>
-          <v:shape id="_x0000_s1027" type="#_x0000_t202" style="width:502.85pt;height:147.25pt;mso-position-horizontal-relative:char;mso-position-vertical-relative:line;mso-width-relative:margin;mso-height-relative:margin">
-            <v:textbox style="mso-next-textbox:#_x0000_s1027">
+          <v:shape id="_x0000_s1029" type="#_x0000_t202" style="width:502.85pt;height:147.25pt;mso-position-horizontal-relative:char;mso-position-vertical-relative:line;mso-width-relative:margin;mso-height-relative:margin">
+            <v:textbox style="mso-next-textbox:#_x0000_s1029">
               <w:txbxContent>
                 <w:p>
                   <w:pPr>
@@ -11209,34 +11243,1766 @@
     </w:p>
     <w:p>
       <w:pPr>
+        <w:pStyle w:val="Heading2"/>
+        <w:rPr>
+          <w:rFonts w:eastAsia="Times New Roman"/>
+          <w:lang w:bidi="ar-SA"/>
+        </w:rPr>
+      </w:pPr>
+      <w:r>
+        <w:rPr>
+          <w:rFonts w:eastAsia="Times New Roman"/>
+          <w:lang w:bidi="ar-SA"/>
+        </w:rPr>
+        <w:lastRenderedPageBreak/>
+        <w:t>5B – Multicore Navigator Transport</w:t>
+      </w:r>
+    </w:p>
+    <w:p>
+      <w:pPr>
         <w:pStyle w:val="Heading3"/>
         <w:rPr>
           <w:lang w:bidi="ar-SA"/>
         </w:rPr>
       </w:pPr>
-      <w:bookmarkStart w:id="40" w:name="_Toc330988040"/>
+      <w:r>
+        <w:rPr>
+          <w:lang w:bidi="ar-SA"/>
+        </w:rPr>
+        <w:t xml:space="preserve">Task 1 – </w:t>
+      </w:r>
+      <w:r>
+        <w:rPr>
+          <w:lang w:bidi="ar-SA"/>
+        </w:rPr>
+        <w:t>Add the OS Abstraction Layer Functions</w:t>
+      </w:r>
+    </w:p>
+    <w:p>
+      <w:pPr>
+        <w:pStyle w:val="ListParagraph"/>
+        <w:numPr>
+          <w:ilvl w:val="0"/>
+          <w:numId w:val="25"/>
+        </w:numPr>
+        <w:rPr>
+          <w:lang w:bidi="ar-SA"/>
+        </w:rPr>
+      </w:pPr>
+      <w:r>
+        <w:rPr>
+          <w:lang w:bidi="ar-SA"/>
+        </w:rPr>
+        <w:t>Add the file IPC/common/</w:t>
+      </w:r>
+      <w:proofErr w:type="spellStart"/>
+      <w:r>
+        <w:rPr>
+          <w:lang w:bidi="ar-SA"/>
+        </w:rPr>
+        <w:t>src</w:t>
+      </w:r>
+      <w:proofErr w:type="spellEnd"/>
+      <w:r>
+        <w:rPr>
+          <w:lang w:bidi="ar-SA"/>
+        </w:rPr>
+        <w:t>/</w:t>
+      </w:r>
+      <w:proofErr w:type="spellStart"/>
+      <w:r>
+        <w:rPr>
+          <w:lang w:bidi="ar-SA"/>
+        </w:rPr>
+        <w:t>Ipc_osal.c</w:t>
+      </w:r>
+      <w:proofErr w:type="spellEnd"/>
+      <w:r>
+        <w:rPr>
+          <w:lang w:bidi="ar-SA"/>
+        </w:rPr>
+        <w:t xml:space="preserve"> to your project via a link</w:t>
+      </w:r>
+      <w:r>
+        <w:rPr>
+          <w:lang w:bidi="ar-SA"/>
+        </w:rPr>
+        <w:t xml:space="preserve"> relative to the project location.</w:t>
+      </w:r>
+      <w:r>
+        <w:rPr>
+          <w:lang w:bidi="ar-SA"/>
+        </w:rPr>
+        <w:t xml:space="preserve"> These are functions that the user has to generate that are specific to whatever OS they are using.  The QMSS and CPPI Low Level Drivers will make calls to these functions.  </w:t>
+      </w:r>
+    </w:p>
+    <w:p>
+      <w:pPr>
+        <w:pStyle w:val="ListParagraph"/>
+        <w:numPr>
+          <w:ilvl w:val="0"/>
+          <w:numId w:val="25"/>
+        </w:numPr>
+        <w:rPr>
+          <w:lang w:bidi="ar-SA"/>
+        </w:rPr>
+      </w:pPr>
+      <w:r>
+        <w:rPr>
+          <w:lang w:bidi="ar-SA"/>
+        </w:rPr>
+        <w:t xml:space="preserve">Add a #include to </w:t>
+      </w:r>
+      <w:proofErr w:type="spellStart"/>
+      <w:r>
+        <w:rPr>
+          <w:lang w:bidi="ar-SA"/>
+        </w:rPr>
+        <w:t>Ipc.c</w:t>
+      </w:r>
+      <w:proofErr w:type="spellEnd"/>
+      <w:r>
+        <w:rPr>
+          <w:lang w:bidi="ar-SA"/>
+        </w:rPr>
+        <w:t xml:space="preserve"> that points to /common/include/</w:t>
+      </w:r>
+      <w:proofErr w:type="spellStart"/>
+      <w:r>
+        <w:rPr>
+          <w:lang w:bidi="ar-SA"/>
+        </w:rPr>
+        <w:t>Ipc_osal.h</w:t>
+      </w:r>
+      <w:proofErr w:type="spellEnd"/>
+      <w:r>
+        <w:rPr>
+          <w:lang w:bidi="ar-SA"/>
+        </w:rPr>
+        <w:t xml:space="preserve">.  You can use the relative path </w:t>
+      </w:r>
+      <w:r>
+        <w:rPr>
+          <w:rFonts w:ascii="Consolas" w:hAnsi="Consolas" w:cs="Consolas"/>
+          <w:color w:val="2A00FF"/>
+          <w:sz w:val="20"/>
+          <w:szCs w:val="20"/>
+          <w:lang w:bidi="ar-SA"/>
+        </w:rPr>
+        <w:t>"</w:t>
+      </w:r>
+      <w:proofErr w:type="gramStart"/>
+      <w:r>
+        <w:rPr>
+          <w:rFonts w:ascii="Consolas" w:hAnsi="Consolas" w:cs="Consolas"/>
+          <w:color w:val="2A00FF"/>
+          <w:sz w:val="20"/>
+          <w:szCs w:val="20"/>
+          <w:lang w:bidi="ar-SA"/>
+        </w:rPr>
+        <w:t>..</w:t>
+      </w:r>
+      <w:proofErr w:type="gramEnd"/>
+      <w:r>
+        <w:rPr>
+          <w:rFonts w:ascii="Consolas" w:hAnsi="Consolas" w:cs="Consolas"/>
+          <w:color w:val="2A00FF"/>
+          <w:sz w:val="20"/>
+          <w:szCs w:val="20"/>
+          <w:lang w:bidi="ar-SA"/>
+        </w:rPr>
+        <w:t>/common/include/</w:t>
+      </w:r>
+      <w:proofErr w:type="spellStart"/>
+      <w:r>
+        <w:rPr>
+          <w:rFonts w:ascii="Consolas" w:hAnsi="Consolas" w:cs="Consolas"/>
+          <w:color w:val="2A00FF"/>
+          <w:sz w:val="20"/>
+          <w:szCs w:val="20"/>
+          <w:lang w:bidi="ar-SA"/>
+        </w:rPr>
+        <w:t>Ipc_common.h</w:t>
+      </w:r>
+      <w:proofErr w:type="spellEnd"/>
+      <w:r>
+        <w:rPr>
+          <w:rFonts w:ascii="Consolas" w:hAnsi="Consolas" w:cs="Consolas"/>
+          <w:color w:val="2A00FF"/>
+          <w:sz w:val="20"/>
+          <w:szCs w:val="20"/>
+          <w:lang w:bidi="ar-SA"/>
+        </w:rPr>
+        <w:t>"</w:t>
+      </w:r>
+    </w:p>
+    <w:p>
+      <w:pPr>
+        <w:pStyle w:val="Heading3"/>
+        <w:rPr>
+          <w:lang w:bidi="ar-SA"/>
+        </w:rPr>
+      </w:pPr>
+      <w:r>
+        <w:rPr>
+          <w:lang w:bidi="ar-SA"/>
+        </w:rPr>
+        <w:t>Task 2 – Add the Initialization Functions</w:t>
+      </w:r>
+    </w:p>
+    <w:p>
+      <w:pPr>
+        <w:pStyle w:val="ListParagraph"/>
+        <w:numPr>
+          <w:ilvl w:val="0"/>
+          <w:numId w:val="25"/>
+        </w:numPr>
+        <w:rPr>
+          <w:lang w:bidi="ar-SA"/>
+        </w:rPr>
+      </w:pPr>
+      <w:r>
+        <w:rPr>
+          <w:lang w:bidi="ar-SA"/>
+        </w:rPr>
+        <w:t>Add the file IPC/common/</w:t>
+      </w:r>
+      <w:proofErr w:type="spellStart"/>
+      <w:r>
+        <w:rPr>
+          <w:lang w:bidi="ar-SA"/>
+        </w:rPr>
+        <w:t>src</w:t>
+      </w:r>
+      <w:proofErr w:type="spellEnd"/>
+      <w:r>
+        <w:rPr>
+          <w:lang w:bidi="ar-SA"/>
+        </w:rPr>
+        <w:t>/</w:t>
+      </w:r>
+      <w:proofErr w:type="spellStart"/>
+      <w:r>
+        <w:rPr>
+          <w:lang w:bidi="ar-SA"/>
+        </w:rPr>
+        <w:t>Ipc_MulticoreNavigatorInit.c</w:t>
+      </w:r>
+      <w:proofErr w:type="spellEnd"/>
+      <w:r>
+        <w:rPr>
+          <w:lang w:bidi="ar-SA"/>
+        </w:rPr>
+        <w:t xml:space="preserve"> to your project via a link relative to the project location.   This file provides initialization functions for the QMSS and CPPI.</w:t>
+      </w:r>
+    </w:p>
+    <w:p>
+      <w:pPr>
+        <w:pStyle w:val="ListParagraph"/>
+        <w:numPr>
+          <w:ilvl w:val="0"/>
+          <w:numId w:val="25"/>
+        </w:numPr>
+        <w:rPr>
+          <w:lang w:bidi="ar-SA"/>
+        </w:rPr>
+      </w:pPr>
+      <w:r>
+        <w:rPr>
+          <w:lang w:bidi="ar-SA"/>
+        </w:rPr>
+        <w:t xml:space="preserve">Add a #include to </w:t>
+      </w:r>
+      <w:proofErr w:type="spellStart"/>
+      <w:r>
+        <w:rPr>
+          <w:lang w:bidi="ar-SA"/>
+        </w:rPr>
+        <w:t>Ipc.c</w:t>
+      </w:r>
+      <w:proofErr w:type="spellEnd"/>
+      <w:r>
+        <w:rPr>
+          <w:lang w:bidi="ar-SA"/>
+        </w:rPr>
+        <w:t xml:space="preserve"> that points to /common/include/</w:t>
+      </w:r>
+      <w:proofErr w:type="spellStart"/>
+      <w:r>
+        <w:rPr>
+          <w:lang w:bidi="ar-SA"/>
+        </w:rPr>
+        <w:t>Ipc_MulticoreNavigatorInit.h</w:t>
+      </w:r>
+      <w:proofErr w:type="spellEnd"/>
+      <w:r>
+        <w:rPr>
+          <w:lang w:bidi="ar-SA"/>
+        </w:rPr>
+        <w:t>.  You can use a relative path similar to the one used in step 2.</w:t>
+      </w:r>
+    </w:p>
+    <w:p>
+      <w:pPr>
+        <w:pStyle w:val="Heading3"/>
+        <w:rPr>
+          <w:lang w:bidi="ar-SA"/>
+        </w:rPr>
+      </w:pPr>
+      <w:r>
+        <w:rPr>
+          <w:lang w:bidi="ar-SA"/>
+        </w:rPr>
+        <w:t>Task 3 – Add additional module #includes</w:t>
+      </w:r>
+    </w:p>
+    <w:p>
+      <w:pPr>
+        <w:pStyle w:val="ListParagraph"/>
+        <w:numPr>
+          <w:ilvl w:val="0"/>
+          <w:numId w:val="25"/>
+        </w:numPr>
+        <w:rPr>
+          <w:lang w:bidi="ar-SA"/>
+        </w:rPr>
+      </w:pPr>
+      <w:r>
+        <w:rPr>
+          <w:lang w:bidi="ar-SA"/>
+        </w:rPr>
+        <w:t xml:space="preserve">Add a #include for all of the following SYS/Bios modules from </w:t>
+      </w:r>
+      <w:proofErr w:type="spellStart"/>
+      <w:r>
+        <w:rPr>
+          <w:lang w:bidi="ar-SA"/>
+        </w:rPr>
+        <w:t>Ipc.c</w:t>
+      </w:r>
+      <w:proofErr w:type="spellEnd"/>
+    </w:p>
+    <w:p>
+      <w:pPr>
+        <w:rPr>
+          <w:lang w:bidi="ar-SA"/>
+        </w:rPr>
+      </w:pPr>
+      <w:r>
+        <w:rPr>
+          <w:noProof/>
+          <w:lang w:bidi="ar-SA"/>
+        </w:rPr>
+        <w:pict>
+          <v:shape id="_x0000_s1031" type="#_x0000_t202" style="position:absolute;margin-left:0;margin-top:2.25pt;width:392.25pt;height:74.55pt;z-index:251658240;mso-position-horizontal:center;mso-width-relative:margin;mso-height-relative:margin">
+            <v:textbox>
+              <w:txbxContent>
+                <w:p>
+                  <w:pPr>
+                    <w:spacing w:after="0" w:line="240" w:lineRule="auto"/>
+                  </w:pPr>
+                  <w:r>
+                    <w:t>#include &lt;</w:t>
+                  </w:r>
+                  <w:proofErr w:type="spellStart"/>
+                  <w:r>
+                    <w:t>ti</w:t>
+                  </w:r>
+                  <w:proofErr w:type="spellEnd"/>
+                  <w:r>
+                    <w:t>/</w:t>
+                  </w:r>
+                  <w:proofErr w:type="spellStart"/>
+                  <w:r>
+                    <w:t>sysbios</w:t>
+                  </w:r>
+                  <w:proofErr w:type="spellEnd"/>
+                  <w:r>
+                    <w:t>/family/c66/</w:t>
+                  </w:r>
+                  <w:proofErr w:type="spellStart"/>
+                  <w:r>
+                    <w:t>Cache.h</w:t>
+                  </w:r>
+                  <w:proofErr w:type="spellEnd"/>
+                  <w:r>
+                    <w:t>&gt;</w:t>
+                  </w:r>
+                </w:p>
+                <w:p>
+                  <w:pPr>
+                    <w:spacing w:after="0" w:line="240" w:lineRule="auto"/>
+                  </w:pPr>
+                  <w:r>
+                    <w:t>#include &lt;</w:t>
+                  </w:r>
+                  <w:proofErr w:type="spellStart"/>
+                  <w:r>
+                    <w:t>ti</w:t>
+                  </w:r>
+                  <w:proofErr w:type="spellEnd"/>
+                  <w:r>
+                    <w:t>/</w:t>
+                  </w:r>
+                  <w:proofErr w:type="spellStart"/>
+                  <w:r>
+                    <w:t>drv</w:t>
+                  </w:r>
+                  <w:proofErr w:type="spellEnd"/>
+                  <w:r>
+                    <w:t>/</w:t>
+                  </w:r>
+                  <w:proofErr w:type="spellStart"/>
+                  <w:r>
+                    <w:t>qmss</w:t>
+                  </w:r>
+                  <w:proofErr w:type="spellEnd"/>
+                  <w:r>
+                    <w:t>/</w:t>
+                  </w:r>
+                  <w:proofErr w:type="spellStart"/>
+                  <w:r>
+                    <w:t>qmss_drv.h</w:t>
+                  </w:r>
+                  <w:proofErr w:type="spellEnd"/>
+                  <w:r>
+                    <w:t>&gt;</w:t>
+                  </w:r>
+                </w:p>
+                <w:p>
+                  <w:pPr>
+                    <w:spacing w:after="0" w:line="240" w:lineRule="auto"/>
+                  </w:pPr>
+                  <w:r>
+                    <w:t>#include &lt;</w:t>
+                  </w:r>
+                  <w:proofErr w:type="spellStart"/>
+                  <w:r>
+                    <w:t>ti</w:t>
+                  </w:r>
+                  <w:proofErr w:type="spellEnd"/>
+                  <w:r>
+                    <w:t>/</w:t>
+                  </w:r>
+                  <w:proofErr w:type="spellStart"/>
+                  <w:r>
+                    <w:t>drv</w:t>
+                  </w:r>
+                  <w:proofErr w:type="spellEnd"/>
+                  <w:r>
+                    <w:t>/</w:t>
+                  </w:r>
+                  <w:proofErr w:type="spellStart"/>
+                  <w:r>
+                    <w:t>qmss</w:t>
+                  </w:r>
+                  <w:proofErr w:type="spellEnd"/>
+                  <w:r>
+                    <w:t>/</w:t>
+                  </w:r>
+                  <w:proofErr w:type="spellStart"/>
+                  <w:r>
+                    <w:t>qmss_firmware.h</w:t>
+                  </w:r>
+                  <w:proofErr w:type="spellEnd"/>
+                  <w:r>
+                    <w:t>&gt;</w:t>
+                  </w:r>
+                </w:p>
+                <w:p>
+                  <w:pPr>
+                    <w:spacing w:after="0" w:line="240" w:lineRule="auto"/>
+                  </w:pPr>
+                  <w:r>
+                    <w:t>#include &lt;</w:t>
+                  </w:r>
+                  <w:proofErr w:type="spellStart"/>
+                  <w:r>
+                    <w:t>ti</w:t>
+                  </w:r>
+                  <w:proofErr w:type="spellEnd"/>
+                  <w:r>
+                    <w:t>/transport/</w:t>
+                  </w:r>
+                  <w:proofErr w:type="spellStart"/>
+                  <w:r>
+                    <w:t>ipc</w:t>
+                  </w:r>
+                  <w:proofErr w:type="spellEnd"/>
+                  <w:r>
+                    <w:t>/</w:t>
+                  </w:r>
+                  <w:proofErr w:type="spellStart"/>
+                  <w:r>
+                    <w:t>qmss</w:t>
+                  </w:r>
+                  <w:proofErr w:type="spellEnd"/>
+                  <w:r>
+                    <w:t>/transports/</w:t>
+                  </w:r>
+                  <w:proofErr w:type="spellStart"/>
+                  <w:r>
+                    <w:t>TransportQmss.h</w:t>
+                  </w:r>
+                  <w:proofErr w:type="spellEnd"/>
+                  <w:r>
+                    <w:t>&gt;</w:t>
+                  </w:r>
+                </w:p>
+                <w:p>
+                  <w:pPr>
+                    <w:spacing w:after="0" w:line="240" w:lineRule="auto"/>
+                  </w:pPr>
+                  <w:r>
+                    <w:t>#include &lt;</w:t>
+                  </w:r>
+                  <w:proofErr w:type="spellStart"/>
+                  <w:r>
+                    <w:t>ti</w:t>
+                  </w:r>
+                  <w:proofErr w:type="spellEnd"/>
+                  <w:r>
+                    <w:t>/</w:t>
+                  </w:r>
+                  <w:proofErr w:type="spellStart"/>
+                  <w:r>
+                    <w:t>drv</w:t>
+                  </w:r>
+                  <w:proofErr w:type="spellEnd"/>
+                  <w:r>
+                    <w:t>/</w:t>
+                  </w:r>
+                  <w:proofErr w:type="spellStart"/>
+                  <w:r>
+                    <w:t>cppi</w:t>
+                  </w:r>
+                  <w:proofErr w:type="spellEnd"/>
+                  <w:r>
+                    <w:t>/</w:t>
+                  </w:r>
+                  <w:proofErr w:type="spellStart"/>
+                  <w:r>
+                    <w:t>cppi_drv.h</w:t>
+                  </w:r>
+                  <w:proofErr w:type="spellEnd"/>
+                  <w:r>
+                    <w:t>&gt;</w:t>
+                  </w:r>
+                </w:p>
+              </w:txbxContent>
+            </v:textbox>
+          </v:shape>
+        </w:pict>
+      </w:r>
+    </w:p>
+    <w:p>
+      <w:pPr>
+        <w:rPr>
+          <w:lang w:bidi="ar-SA"/>
+        </w:rPr>
+      </w:pPr>
+    </w:p>
+    <w:p>
+      <w:pPr>
+        <w:rPr>
+          <w:lang w:bidi="ar-SA"/>
+        </w:rPr>
+      </w:pPr>
+    </w:p>
+    <w:p>
+      <w:pPr>
+        <w:rPr>
+          <w:lang w:bidi="ar-SA"/>
+        </w:rPr>
+      </w:pPr>
+    </w:p>
+    <w:p>
+      <w:pPr>
+        <w:pStyle w:val="Heading3"/>
+        <w:rPr>
+          <w:lang w:bidi="ar-SA"/>
+        </w:rPr>
+      </w:pPr>
+      <w:r>
+        <w:rPr>
+          <w:lang w:bidi="ar-SA"/>
+        </w:rPr>
+        <w:t xml:space="preserve">Task 4 – Add a call to </w:t>
+      </w:r>
+      <w:proofErr w:type="spellStart"/>
+      <w:proofErr w:type="gramStart"/>
+      <w:r>
+        <w:rPr>
+          <w:lang w:bidi="ar-SA"/>
+        </w:rPr>
+        <w:t>systemInit</w:t>
+      </w:r>
+      <w:proofErr w:type="spellEnd"/>
+      <w:r>
+        <w:rPr>
+          <w:lang w:bidi="ar-SA"/>
+        </w:rPr>
+        <w:t>()</w:t>
+      </w:r>
+      <w:proofErr w:type="gramEnd"/>
+    </w:p>
+    <w:p>
+      <w:pPr>
+        <w:pStyle w:val="ListParagraph"/>
+        <w:numPr>
+          <w:ilvl w:val="0"/>
+          <w:numId w:val="25"/>
+        </w:numPr>
+        <w:rPr>
+          <w:lang w:bidi="ar-SA"/>
+        </w:rPr>
+      </w:pPr>
+      <w:r>
+        <w:rPr>
+          <w:lang w:bidi="ar-SA"/>
+        </w:rPr>
+        <w:t xml:space="preserve">Call the </w:t>
+      </w:r>
+      <w:proofErr w:type="spellStart"/>
+      <w:r>
+        <w:rPr>
+          <w:lang w:bidi="ar-SA"/>
+        </w:rPr>
+        <w:t>systemInit</w:t>
+      </w:r>
+      <w:proofErr w:type="spellEnd"/>
+      <w:r>
+        <w:rPr>
+          <w:lang w:bidi="ar-SA"/>
+        </w:rPr>
+        <w:t xml:space="preserve"> function from main, but only on the master core (typically core 0).  </w:t>
+      </w:r>
+      <w:proofErr w:type="gramStart"/>
+      <w:r>
+        <w:rPr>
+          <w:lang w:bidi="ar-SA"/>
+        </w:rPr>
+        <w:t>This function returns</w:t>
+      </w:r>
+      <w:proofErr w:type="gramEnd"/>
+      <w:r>
+        <w:rPr>
+          <w:lang w:bidi="ar-SA"/>
+        </w:rPr>
+        <w:t xml:space="preserve"> 0 if it is successful.  Check the return parameter and report an error initializing QMSS if the return value is not 0.</w:t>
+      </w:r>
+    </w:p>
+    <w:p>
+      <w:pPr>
+        <w:pStyle w:val="Heading3"/>
+        <w:rPr>
+          <w:lang w:bidi="ar-SA"/>
+        </w:rPr>
+      </w:pPr>
+      <w:r>
+        <w:rPr>
+          <w:lang w:bidi="ar-SA"/>
+        </w:rPr>
+        <w:t>Task 5 – Update the .</w:t>
+      </w:r>
+      <w:proofErr w:type="spellStart"/>
+      <w:r>
+        <w:rPr>
+          <w:lang w:bidi="ar-SA"/>
+        </w:rPr>
+        <w:t>cfg</w:t>
+      </w:r>
+      <w:proofErr w:type="spellEnd"/>
+      <w:r>
+        <w:rPr>
+          <w:lang w:bidi="ar-SA"/>
+        </w:rPr>
+        <w:t xml:space="preserve"> File.</w:t>
+      </w:r>
+    </w:p>
+    <w:p>
+      <w:pPr>
+        <w:pStyle w:val="ListParagraph"/>
+        <w:numPr>
+          <w:ilvl w:val="0"/>
+          <w:numId w:val="25"/>
+        </w:numPr>
+        <w:rPr>
+          <w:lang w:bidi="ar-SA"/>
+        </w:rPr>
+      </w:pPr>
+      <w:r>
+        <w:rPr>
+          <w:noProof/>
+          <w:lang w:bidi="ar-SA"/>
+        </w:rPr>
+        <w:pict>
+          <v:shape id="_x0000_s1032" type="#_x0000_t202" style="position:absolute;left:0;text-align:left;margin-left:16.65pt;margin-top:33.65pt;width:434.65pt;height:173.7pt;z-index:251659264;mso-width-relative:margin;mso-height-relative:margin">
+            <v:textbox>
+              <w:txbxContent>
+                <w:p>
+                  <w:pPr>
+                    <w:spacing w:after="0" w:line="240" w:lineRule="auto"/>
+                  </w:pPr>
+                  <w:r>
+                    <w:t>/* QMSS/CPPI Memory Settings */</w:t>
+                  </w:r>
+                </w:p>
+                <w:p>
+                  <w:pPr>
+                    <w:spacing w:after="0" w:line="240" w:lineRule="auto"/>
+                  </w:pPr>
+                </w:p>
+                <w:p>
+                  <w:pPr>
+                    <w:spacing w:after="0" w:line="240" w:lineRule="auto"/>
+                  </w:pPr>
+                  <w:proofErr w:type="spellStart"/>
+                  <w:proofErr w:type="gramStart"/>
+                  <w:r>
+                    <w:t>var</w:t>
+                  </w:r>
+                  <w:proofErr w:type="spellEnd"/>
+                  <w:proofErr w:type="gramEnd"/>
+                  <w:r>
+                    <w:t xml:space="preserve"> </w:t>
+                  </w:r>
+                  <w:proofErr w:type="spellStart"/>
+                  <w:r>
+                    <w:t>Cppi</w:t>
+                  </w:r>
+                  <w:proofErr w:type="spellEnd"/>
+                  <w:r>
+                    <w:t xml:space="preserve"> = </w:t>
+                  </w:r>
+                  <w:proofErr w:type="spellStart"/>
+                  <w:r>
+                    <w:t>xdc.loadPackage</w:t>
+                  </w:r>
+                  <w:proofErr w:type="spellEnd"/>
+                  <w:r>
+                    <w:t>('</w:t>
+                  </w:r>
+                  <w:proofErr w:type="spellStart"/>
+                  <w:r>
+                    <w:t>ti.drv.cppi</w:t>
+                  </w:r>
+                  <w:proofErr w:type="spellEnd"/>
+                  <w:r>
+                    <w:t>');</w:t>
+                  </w:r>
+                </w:p>
+                <w:p>
+                  <w:pPr>
+                    <w:spacing w:after="0" w:line="240" w:lineRule="auto"/>
+                  </w:pPr>
+                  <w:proofErr w:type="spellStart"/>
+                  <w:proofErr w:type="gramStart"/>
+                  <w:r>
+                    <w:t>var</w:t>
+                  </w:r>
+                  <w:proofErr w:type="spellEnd"/>
+                  <w:proofErr w:type="gramEnd"/>
+                  <w:r>
+                    <w:t xml:space="preserve"> </w:t>
+                  </w:r>
+                  <w:proofErr w:type="spellStart"/>
+                  <w:r>
+                    <w:t>Qmss</w:t>
+                  </w:r>
+                  <w:proofErr w:type="spellEnd"/>
+                  <w:r>
+                    <w:t xml:space="preserve"> = </w:t>
+                  </w:r>
+                  <w:proofErr w:type="spellStart"/>
+                  <w:r>
+                    <w:t>xdc.loadPackage</w:t>
+                  </w:r>
+                  <w:proofErr w:type="spellEnd"/>
+                  <w:r>
+                    <w:t>('</w:t>
+                  </w:r>
+                  <w:proofErr w:type="spellStart"/>
+                  <w:r>
+                    <w:t>ti.drv.qmss</w:t>
+                  </w:r>
+                  <w:proofErr w:type="spellEnd"/>
+                  <w:r>
+                    <w:t>');</w:t>
+                  </w:r>
+                </w:p>
+                <w:p>
+                  <w:pPr>
+                    <w:spacing w:after="0" w:line="240" w:lineRule="auto"/>
+                  </w:pPr>
+                </w:p>
+                <w:p>
+                  <w:pPr>
+                    <w:spacing w:after="0" w:line="240" w:lineRule="auto"/>
+                  </w:pPr>
+                  <w:proofErr w:type="spellStart"/>
+                  <w:proofErr w:type="gramStart"/>
+                  <w:r>
+                    <w:t>Program.sectMap</w:t>
+                  </w:r>
+                  <w:proofErr w:type="spellEnd"/>
+                  <w:r>
+                    <w:t>[</w:t>
+                  </w:r>
+                  <w:proofErr w:type="gramEnd"/>
+                  <w:r>
+                    <w:t>".</w:t>
+                  </w:r>
+                  <w:proofErr w:type="spellStart"/>
+                  <w:r>
+                    <w:t>qmss</w:t>
+                  </w:r>
+                  <w:proofErr w:type="spellEnd"/>
+                  <w:r>
+                    <w:t xml:space="preserve">"] = new </w:t>
+                  </w:r>
+                  <w:proofErr w:type="spellStart"/>
+                  <w:r>
+                    <w:t>Program.SectionSpec</w:t>
+                  </w:r>
+                  <w:proofErr w:type="spellEnd"/>
+                  <w:r>
+                    <w:t>();</w:t>
+                  </w:r>
+                </w:p>
+                <w:p>
+                  <w:pPr>
+                    <w:spacing w:after="0" w:line="240" w:lineRule="auto"/>
+                  </w:pPr>
+                  <w:proofErr w:type="spellStart"/>
+                  <w:proofErr w:type="gramStart"/>
+                  <w:r>
+                    <w:t>Program.sectMap</w:t>
+                  </w:r>
+                  <w:proofErr w:type="spellEnd"/>
+                  <w:r>
+                    <w:t>[</w:t>
+                  </w:r>
+                  <w:proofErr w:type="gramEnd"/>
+                  <w:r>
+                    <w:t>".</w:t>
+                  </w:r>
+                  <w:proofErr w:type="spellStart"/>
+                  <w:r>
+                    <w:t>qmss</w:t>
+                  </w:r>
+                  <w:proofErr w:type="spellEnd"/>
+                  <w:r>
+                    <w:t>"] = "MSMCSRAM";</w:t>
+                  </w:r>
+                </w:p>
+                <w:p>
+                  <w:pPr>
+                    <w:spacing w:after="0" w:line="240" w:lineRule="auto"/>
+                  </w:pPr>
+                </w:p>
+                <w:p>
+                  <w:pPr>
+                    <w:spacing w:after="0" w:line="240" w:lineRule="auto"/>
+                  </w:pPr>
+                  <w:proofErr w:type="spellStart"/>
+                  <w:proofErr w:type="gramStart"/>
+                  <w:r>
+                    <w:t>Program.sectMap</w:t>
+                  </w:r>
+                  <w:proofErr w:type="spellEnd"/>
+                  <w:r>
+                    <w:t>[</w:t>
+                  </w:r>
+                  <w:proofErr w:type="gramEnd"/>
+                  <w:r>
+                    <w:t>".</w:t>
+                  </w:r>
+                  <w:proofErr w:type="spellStart"/>
+                  <w:r>
+                    <w:t>cppi</w:t>
+                  </w:r>
+                  <w:proofErr w:type="spellEnd"/>
+                  <w:r>
+                    <w:t xml:space="preserve">"] = new </w:t>
+                  </w:r>
+                  <w:proofErr w:type="spellStart"/>
+                  <w:r>
+                    <w:t>Program.SectionSpec</w:t>
+                  </w:r>
+                  <w:proofErr w:type="spellEnd"/>
+                  <w:r>
+                    <w:t>();</w:t>
+                  </w:r>
+                </w:p>
+                <w:p>
+                  <w:pPr>
+                    <w:spacing w:after="0" w:line="240" w:lineRule="auto"/>
+                  </w:pPr>
+                  <w:proofErr w:type="spellStart"/>
+                  <w:proofErr w:type="gramStart"/>
+                  <w:r>
+                    <w:t>Program.sectMap</w:t>
+                  </w:r>
+                  <w:proofErr w:type="spellEnd"/>
+                  <w:r>
+                    <w:t>[</w:t>
+                  </w:r>
+                  <w:proofErr w:type="gramEnd"/>
+                  <w:r>
+                    <w:t>".</w:t>
+                  </w:r>
+                  <w:proofErr w:type="spellStart"/>
+                  <w:r>
+                    <w:t>cppi</w:t>
+                  </w:r>
+                  <w:proofErr w:type="spellEnd"/>
+                  <w:r>
+                    <w:t>"] = "MSMCSRAM";</w:t>
+                  </w:r>
+                </w:p>
+                <w:p>
+                  <w:pPr>
+                    <w:spacing w:after="0" w:line="240" w:lineRule="auto"/>
+                  </w:pPr>
+                </w:p>
+                <w:p>
+                  <w:pPr>
+                    <w:spacing w:after="0" w:line="240" w:lineRule="auto"/>
+                  </w:pPr>
+                  <w:proofErr w:type="spellStart"/>
+                  <w:proofErr w:type="gramStart"/>
+                  <w:r>
+                    <w:t>Program.sectMap</w:t>
+                  </w:r>
+                  <w:proofErr w:type="spellEnd"/>
+                  <w:r>
+                    <w:t>[</w:t>
+                  </w:r>
+                  <w:proofErr w:type="gramEnd"/>
+                  <w:r>
+                    <w:t>".</w:t>
+                  </w:r>
+                  <w:proofErr w:type="spellStart"/>
+                  <w:r>
+                    <w:t>desc</w:t>
+                  </w:r>
+                  <w:proofErr w:type="spellEnd"/>
+                  <w:r>
+                    <w:t xml:space="preserve">"] = new </w:t>
+                  </w:r>
+                  <w:proofErr w:type="spellStart"/>
+                  <w:r>
+                    <w:t>Program.SectionSpec</w:t>
+                  </w:r>
+                  <w:proofErr w:type="spellEnd"/>
+                  <w:r>
+                    <w:t>();</w:t>
+                  </w:r>
+                </w:p>
+                <w:p>
+                  <w:pPr>
+                    <w:spacing w:after="0" w:line="240" w:lineRule="auto"/>
+                  </w:pPr>
+                  <w:proofErr w:type="spellStart"/>
+                  <w:proofErr w:type="gramStart"/>
+                  <w:r>
+                    <w:t>Program.sectMap</w:t>
+                  </w:r>
+                  <w:proofErr w:type="spellEnd"/>
+                  <w:r>
+                    <w:t>[</w:t>
+                  </w:r>
+                  <w:proofErr w:type="gramEnd"/>
+                  <w:r>
+                    <w:t>".</w:t>
+                  </w:r>
+                  <w:proofErr w:type="spellStart"/>
+                  <w:r>
+                    <w:t>desc</w:t>
+                  </w:r>
+                  <w:proofErr w:type="spellEnd"/>
+                  <w:r>
+                    <w:t>"] = "MSMCSRAM";</w:t>
+                  </w:r>
+                </w:p>
+              </w:txbxContent>
+            </v:textbox>
+          </v:shape>
+        </w:pict>
+      </w:r>
+      <w:r>
+        <w:rPr>
+          <w:lang w:bidi="ar-SA"/>
+        </w:rPr>
+        <w:t>There are additional modules that need to be added to the .</w:t>
+      </w:r>
+      <w:proofErr w:type="spellStart"/>
+      <w:r>
+        <w:rPr>
+          <w:lang w:bidi="ar-SA"/>
+        </w:rPr>
+        <w:t>cfg</w:t>
+      </w:r>
+      <w:proofErr w:type="spellEnd"/>
+      <w:r>
+        <w:rPr>
+          <w:lang w:bidi="ar-SA"/>
+        </w:rPr>
+        <w:t xml:space="preserve"> file.  Add the following lines appropriately.  First add the QMSS/CPPI Memory Settings</w:t>
+      </w:r>
+    </w:p>
+    <w:p>
+      <w:pPr>
+        <w:rPr>
+          <w:lang w:bidi="ar-SA"/>
+        </w:rPr>
+      </w:pPr>
+    </w:p>
+    <w:p>
+      <w:pPr>
+        <w:rPr>
+          <w:lang w:bidi="ar-SA"/>
+        </w:rPr>
+      </w:pPr>
+    </w:p>
+    <w:p>
+      <w:pPr>
+        <w:rPr>
+          <w:lang w:bidi="ar-SA"/>
+        </w:rPr>
+      </w:pPr>
+    </w:p>
+    <w:p>
+      <w:pPr>
+        <w:rPr>
+          <w:lang w:bidi="ar-SA"/>
+        </w:rPr>
+      </w:pPr>
+    </w:p>
+    <w:p>
+      <w:pPr>
+        <w:rPr>
+          <w:lang w:bidi="ar-SA"/>
+        </w:rPr>
+      </w:pPr>
+    </w:p>
+    <w:p>
+      <w:pPr>
+        <w:rPr>
+          <w:lang w:bidi="ar-SA"/>
+        </w:rPr>
+      </w:pPr>
+    </w:p>
+    <w:p>
+      <w:pPr>
+        <w:rPr>
+          <w:lang w:bidi="ar-SA"/>
+        </w:rPr>
+      </w:pPr>
+    </w:p>
+    <w:p>
+      <w:pPr>
+        <w:pStyle w:val="ListParagraph"/>
+        <w:numPr>
+          <w:ilvl w:val="0"/>
+          <w:numId w:val="25"/>
+        </w:numPr>
+        <w:rPr>
+          <w:lang w:bidi="ar-SA"/>
+        </w:rPr>
+      </w:pPr>
       <w:r>
         <w:rPr>
           <w:lang w:bidi="ar-SA"/>
         </w:rPr>
         <w:lastRenderedPageBreak/>
-        <w:t>Task 5 (Future</w:t>
+        <w:t>Add the configurations for the Transport</w:t>
+      </w:r>
+    </w:p>
+    <w:p>
+      <w:pPr>
+        <w:rPr>
+          <w:lang w:bidi="ar-SA"/>
+        </w:rPr>
+      </w:pPr>
+      <w:r>
+        <w:rPr>
+          <w:noProof/>
+          <w:lang w:bidi="ar-SA"/>
+        </w:rPr>
+        <w:pict>
+          <v:shape id="_x0000_s1033" type="#_x0000_t202" style="position:absolute;margin-left:0;margin-top:1.75pt;width:456pt;height:252.35pt;z-index:251660288;mso-position-horizontal:center;mso-width-relative:margin;mso-height-relative:margin">
+            <v:textbox>
+              <w:txbxContent>
+                <w:p>
+                  <w:pPr>
+                    <w:spacing w:after="0" w:line="240" w:lineRule="auto"/>
+                  </w:pPr>
+                  <w:r>
+                    <w:t>/* Use Multicore Navigator IPC */</w:t>
+                  </w:r>
+                </w:p>
+                <w:p>
+                  <w:pPr>
+                    <w:spacing w:after="0" w:line="240" w:lineRule="auto"/>
+                  </w:pPr>
+                  <w:proofErr w:type="spellStart"/>
+                  <w:proofErr w:type="gramStart"/>
+                  <w:r>
+                    <w:t>var</w:t>
+                  </w:r>
+                  <w:proofErr w:type="spellEnd"/>
+                  <w:proofErr w:type="gramEnd"/>
+                  <w:r>
+                    <w:t xml:space="preserve"> </w:t>
+                  </w:r>
+                  <w:proofErr w:type="spellStart"/>
+                  <w:r>
+                    <w:t>TransportQmss</w:t>
+                  </w:r>
+                  <w:proofErr w:type="spellEnd"/>
+                  <w:r>
+                    <w:t xml:space="preserve"> = </w:t>
+                  </w:r>
+                  <w:proofErr w:type="spellStart"/>
+                  <w:r>
+                    <w:t>xdc.useModule</w:t>
+                  </w:r>
+                  <w:proofErr w:type="spellEnd"/>
+                  <w:r>
+                    <w:t>('</w:t>
+                  </w:r>
+                  <w:proofErr w:type="spellStart"/>
+                  <w:r>
+                    <w:t>ti.transport.ipc.qmss.transports.TransportQmss</w:t>
+                  </w:r>
+                  <w:proofErr w:type="spellEnd"/>
+                  <w:r>
+                    <w:t>');</w:t>
+                  </w:r>
+                </w:p>
+                <w:p>
+                  <w:pPr>
+                    <w:spacing w:after="0" w:line="240" w:lineRule="auto"/>
+                  </w:pPr>
+                  <w:proofErr w:type="spellStart"/>
+                  <w:r>
+                    <w:t>MessageQ.SetupTransportProxy</w:t>
+                  </w:r>
+                  <w:proofErr w:type="spellEnd"/>
+                  <w:r>
+                    <w:t xml:space="preserve">= </w:t>
+                  </w:r>
+                  <w:proofErr w:type="spellStart"/>
+                  <w:proofErr w:type="gramStart"/>
+                  <w:r>
+                    <w:t>xdc.module</w:t>
+                  </w:r>
+                  <w:proofErr w:type="spellEnd"/>
+                  <w:r>
+                    <w:t>(</w:t>
+                  </w:r>
+                  <w:proofErr w:type="spellStart"/>
+                  <w:proofErr w:type="gramEnd"/>
+                  <w:r>
+                    <w:t>Settings.getMessageQSetupDelegate</w:t>
+                  </w:r>
+                  <w:proofErr w:type="spellEnd"/>
+                  <w:r>
+                    <w:t>());</w:t>
+                  </w:r>
+                </w:p>
+                <w:p>
+                  <w:pPr>
+                    <w:spacing w:after="0" w:line="240" w:lineRule="auto"/>
+                  </w:pPr>
+                  <w:proofErr w:type="spellStart"/>
+                  <w:proofErr w:type="gramStart"/>
+                  <w:r>
+                    <w:t>var</w:t>
+                  </w:r>
+                  <w:proofErr w:type="spellEnd"/>
+                  <w:proofErr w:type="gramEnd"/>
+                  <w:r>
+                    <w:t xml:space="preserve"> </w:t>
+                  </w:r>
+                  <w:proofErr w:type="spellStart"/>
+                  <w:r>
+                    <w:t>TransportQmssSetup</w:t>
+                  </w:r>
+                  <w:proofErr w:type="spellEnd"/>
+                  <w:r>
+                    <w:t xml:space="preserve"> = xdc.useModule('ti.transport.ipc.qmss.transports.TransportQmssSetup');</w:t>
+                  </w:r>
+                </w:p>
+                <w:p>
+                  <w:pPr>
+                    <w:spacing w:after="0" w:line="240" w:lineRule="auto"/>
+                  </w:pPr>
+                  <w:proofErr w:type="spellStart"/>
+                  <w:r>
+                    <w:t>MessageQ.SetupTransportProxy</w:t>
+                  </w:r>
+                  <w:proofErr w:type="spellEnd"/>
+                  <w:r>
+                    <w:t xml:space="preserve"> = </w:t>
+                  </w:r>
+                  <w:proofErr w:type="spellStart"/>
+                  <w:r>
+                    <w:t>TransportQmssSetup</w:t>
+                  </w:r>
+                  <w:proofErr w:type="spellEnd"/>
+                  <w:r>
+                    <w:t>;</w:t>
+                  </w:r>
+                </w:p>
+                <w:p>
+                  <w:pPr>
+                    <w:spacing w:after="0" w:line="240" w:lineRule="auto"/>
+                  </w:pPr>
+                </w:p>
+                <w:p>
+                  <w:pPr>
+                    <w:spacing w:after="0" w:line="240" w:lineRule="auto"/>
+                  </w:pPr>
+                  <w:proofErr w:type="spellStart"/>
+                  <w:r>
+                    <w:t>TransportQmssSetup.descMemRegion</w:t>
+                  </w:r>
+                  <w:proofErr w:type="spellEnd"/>
+                  <w:r>
+                    <w:t xml:space="preserve"> = 0;</w:t>
+                  </w:r>
+                </w:p>
+                <w:p>
+                  <w:pPr>
+                    <w:spacing w:after="0" w:line="240" w:lineRule="auto"/>
+                  </w:pPr>
+                  <w:proofErr w:type="spellStart"/>
+                  <w:r>
+                    <w:t>Program.global.descriptorMemRegion</w:t>
+                  </w:r>
+                  <w:proofErr w:type="spellEnd"/>
+                  <w:r>
+                    <w:t xml:space="preserve"> = </w:t>
+                  </w:r>
+                  <w:proofErr w:type="spellStart"/>
+                  <w:r>
+                    <w:t>TransportQmssSetup.descMemRegion</w:t>
+                  </w:r>
+                  <w:proofErr w:type="spellEnd"/>
+                  <w:r>
+                    <w:t>;</w:t>
+                  </w:r>
+                </w:p>
+                <w:p>
+                  <w:pPr>
+                    <w:spacing w:after="0" w:line="240" w:lineRule="auto"/>
+                  </w:pPr>
+                  <w:proofErr w:type="spellStart"/>
+                  <w:r>
+                    <w:t>Program.global.numDescriptors</w:t>
+                  </w:r>
+                  <w:proofErr w:type="spellEnd"/>
+                  <w:r>
+                    <w:t xml:space="preserve"> = 8192;</w:t>
+                  </w:r>
+                </w:p>
+                <w:p>
+                  <w:pPr>
+                    <w:spacing w:after="0" w:line="240" w:lineRule="auto"/>
+                  </w:pPr>
+                  <w:proofErr w:type="spellStart"/>
+                  <w:r>
+                    <w:t>Program.global.descriptorSize</w:t>
+                  </w:r>
+                  <w:proofErr w:type="spellEnd"/>
+                  <w:r>
+                    <w:t xml:space="preserve"> = </w:t>
+                  </w:r>
+                  <w:proofErr w:type="spellStart"/>
+                  <w:r>
+                    <w:t>cacheLineSize</w:t>
+                  </w:r>
+                  <w:proofErr w:type="spellEnd"/>
+                  <w:r>
+                    <w:t>;</w:t>
+                  </w:r>
+                </w:p>
+                <w:p>
+                  <w:pPr>
+                    <w:spacing w:after="0" w:line="240" w:lineRule="auto"/>
+                  </w:pPr>
+                </w:p>
+                <w:p>
+                  <w:pPr>
+                    <w:spacing w:after="0" w:line="240" w:lineRule="auto"/>
+                  </w:pPr>
+                  <w:proofErr w:type="spellStart"/>
+                  <w:r>
+                    <w:t>TransportQmss.numDescriptors</w:t>
+                  </w:r>
+                  <w:proofErr w:type="spellEnd"/>
+                  <w:r>
+                    <w:t xml:space="preserve"> = </w:t>
+                  </w:r>
+                  <w:proofErr w:type="spellStart"/>
+                  <w:r>
+                    <w:t>Program.global.numDescriptors</w:t>
+                  </w:r>
+                  <w:proofErr w:type="spellEnd"/>
+                  <w:r>
+                    <w:t>;</w:t>
+                  </w:r>
+                </w:p>
+                <w:p>
+                  <w:pPr>
+                    <w:spacing w:after="0" w:line="240" w:lineRule="auto"/>
+                  </w:pPr>
+                  <w:proofErr w:type="spellStart"/>
+                  <w:r>
+                    <w:t>TransportQmss.descriptorIsInSharedMem</w:t>
+                  </w:r>
+                  <w:proofErr w:type="spellEnd"/>
+                  <w:r>
+                    <w:t xml:space="preserve"> = true;</w:t>
+                  </w:r>
+                </w:p>
+                <w:p>
+                  <w:pPr>
+                    <w:spacing w:after="0" w:line="240" w:lineRule="auto"/>
+                  </w:pPr>
+                  <w:proofErr w:type="spellStart"/>
+                  <w:r>
+                    <w:t>TransportQmss.descriptorSize</w:t>
+                  </w:r>
+                  <w:proofErr w:type="spellEnd"/>
+                  <w:r>
+                    <w:t xml:space="preserve"> = </w:t>
+                  </w:r>
+                  <w:proofErr w:type="spellStart"/>
+                  <w:r>
+                    <w:t>Program.global.descriptorSize</w:t>
+                  </w:r>
+                  <w:proofErr w:type="spellEnd"/>
+                  <w:r>
+                    <w:t>;</w:t>
+                  </w:r>
+                </w:p>
+                <w:p>
+                  <w:pPr>
+                    <w:spacing w:after="0" w:line="240" w:lineRule="auto"/>
+                  </w:pPr>
+                  <w:proofErr w:type="spellStart"/>
+                  <w:r>
+                    <w:t>TransportQmss.useAccumulatorLogic</w:t>
+                  </w:r>
+                  <w:proofErr w:type="spellEnd"/>
+                  <w:r>
+                    <w:t xml:space="preserve"> = false;</w:t>
+                  </w:r>
+                </w:p>
+                <w:p>
+                  <w:pPr>
+                    <w:spacing w:after="0" w:line="240" w:lineRule="auto"/>
+                  </w:pPr>
+                  <w:proofErr w:type="spellStart"/>
+                  <w:r>
+                    <w:t>TransportQmss.pacingEnabled</w:t>
+                  </w:r>
+                  <w:proofErr w:type="spellEnd"/>
+                  <w:r>
+                    <w:t xml:space="preserve"> = false;</w:t>
+                  </w:r>
+                </w:p>
+                <w:p>
+                  <w:pPr>
+                    <w:spacing w:after="0" w:line="240" w:lineRule="auto"/>
+                  </w:pPr>
+                  <w:proofErr w:type="spellStart"/>
+                  <w:r>
+                    <w:t>TransportQmss.intThreshold</w:t>
+                  </w:r>
+                  <w:proofErr w:type="spellEnd"/>
+                  <w:r>
+                    <w:t xml:space="preserve"> = 1;</w:t>
+                  </w:r>
+                </w:p>
+                <w:p>
+                  <w:pPr>
+                    <w:spacing w:after="0" w:line="240" w:lineRule="auto"/>
+                  </w:pPr>
+                  <w:proofErr w:type="spellStart"/>
+                  <w:r>
+                    <w:t>TransportQmss.timerLoadCount</w:t>
+                  </w:r>
+                  <w:proofErr w:type="spellEnd"/>
+                  <w:r>
+                    <w:t xml:space="preserve"> = 0;</w:t>
+                  </w:r>
+                </w:p>
+                <w:p>
+                  <w:pPr>
+                    <w:spacing w:after="0" w:line="240" w:lineRule="auto"/>
+                  </w:pPr>
+                  <w:proofErr w:type="spellStart"/>
+                  <w:r>
+                    <w:t>TransportQmss.accuHiPriListSize</w:t>
+                  </w:r>
+                  <w:proofErr w:type="spellEnd"/>
+                  <w:r>
+                    <w:t xml:space="preserve"> = 2100;</w:t>
+                  </w:r>
+                </w:p>
+              </w:txbxContent>
+            </v:textbox>
+          </v:shape>
+        </w:pict>
+      </w:r>
+    </w:p>
+    <w:p>
+      <w:pPr>
+        <w:rPr>
+          <w:lang w:bidi="ar-SA"/>
+        </w:rPr>
+      </w:pPr>
+    </w:p>
+    <w:p>
+      <w:pPr>
+        <w:rPr>
+          <w:lang w:bidi="ar-SA"/>
+        </w:rPr>
+      </w:pPr>
+    </w:p>
+    <w:p>
+      <w:pPr>
+        <w:rPr>
+          <w:lang w:bidi="ar-SA"/>
+        </w:rPr>
+      </w:pPr>
+    </w:p>
+    <w:p>
+      <w:pPr>
+        <w:rPr>
+          <w:lang w:bidi="ar-SA"/>
+        </w:rPr>
+      </w:pPr>
+    </w:p>
+    <w:p>
+      <w:pPr>
+        <w:rPr>
+          <w:lang w:bidi="ar-SA"/>
+        </w:rPr>
+      </w:pPr>
+    </w:p>
+    <w:p>
+      <w:pPr>
+        <w:rPr>
+          <w:lang w:bidi="ar-SA"/>
+        </w:rPr>
+      </w:pPr>
+    </w:p>
+    <w:p>
+      <w:pPr>
+        <w:rPr>
+          <w:lang w:bidi="ar-SA"/>
+        </w:rPr>
+      </w:pPr>
+    </w:p>
+    <w:p>
+      <w:pPr>
+        <w:rPr>
+          <w:lang w:bidi="ar-SA"/>
+        </w:rPr>
+      </w:pPr>
+    </w:p>
+    <w:p>
+      <w:pPr>
+        <w:rPr>
+          <w:lang w:bidi="ar-SA"/>
+        </w:rPr>
+      </w:pPr>
+    </w:p>
+    <w:p>
+      <w:pPr>
+        <w:rPr>
+          <w:lang w:bidi="ar-SA"/>
+        </w:rPr>
+      </w:pPr>
+    </w:p>
+    <w:p>
+      <w:pPr>
+        <w:pStyle w:val="ListParagraph"/>
+        <w:numPr>
+          <w:ilvl w:val="0"/>
+          <w:numId w:val="25"/>
+        </w:numPr>
+        <w:rPr>
+          <w:lang w:bidi="ar-SA"/>
+        </w:rPr>
+      </w:pPr>
+      <w:r>
+        <w:rPr>
+          <w:lang w:bidi="ar-SA"/>
+        </w:rPr>
+        <w:t xml:space="preserve">Remove the following lines that configure the Notify Module, as it is not needed anymore.  Also remove the </w:t>
+      </w:r>
+      <w:proofErr w:type="spellStart"/>
+      <w:r>
+        <w:rPr>
+          <w:lang w:bidi="ar-SA"/>
+        </w:rPr>
+        <w:t>SharedMemoryTransport</w:t>
+      </w:r>
+      <w:proofErr w:type="spellEnd"/>
+      <w:r>
+        <w:rPr>
+          <w:lang w:bidi="ar-SA"/>
+        </w:rPr>
+        <w:t xml:space="preserve"> line, as it has been replaced with a QMSS equivalent above.</w:t>
+      </w:r>
+    </w:p>
+    <w:p>
+      <w:pPr>
+        <w:rPr>
+          <w:lang w:bidi="ar-SA"/>
+        </w:rPr>
+      </w:pPr>
+      <w:r>
+        <w:rPr>
+          <w:noProof/>
+          <w:lang w:bidi="ar-SA"/>
+        </w:rPr>
+        <w:pict>
+          <v:shape id="_x0000_s1034" type="#_x0000_t202" style="position:absolute;margin-left:0;margin-top:4.2pt;width:465pt;height:46.1pt;z-index:251661312;mso-position-horizontal:center;mso-width-relative:margin;mso-height-relative:margin">
+            <v:textbox>
+              <w:txbxContent>
+                <w:p>
+                  <w:pPr>
+                    <w:spacing w:after="0" w:line="240" w:lineRule="auto"/>
+                  </w:pPr>
+                  <w:proofErr w:type="spellStart"/>
+                  <w:proofErr w:type="gramStart"/>
+                  <w:r>
+                    <w:t>var</w:t>
+                  </w:r>
+                  <w:proofErr w:type="spellEnd"/>
+                  <w:proofErr w:type="gramEnd"/>
+                  <w:r>
+                    <w:t xml:space="preserve"> Notify                  = </w:t>
+                  </w:r>
+                  <w:proofErr w:type="spellStart"/>
+                  <w:r>
+                    <w:t>xdc.module</w:t>
+                  </w:r>
+                  <w:proofErr w:type="spellEnd"/>
+                  <w:r>
+                    <w:t>('</w:t>
+                  </w:r>
+                  <w:proofErr w:type="spellStart"/>
+                  <w:r>
+                    <w:t>ti.sdo.ipc.Notify</w:t>
+                  </w:r>
+                  <w:proofErr w:type="spellEnd"/>
+                  <w:r>
+                    <w:t>');</w:t>
+                  </w:r>
+                </w:p>
+                <w:p>
+                  <w:pPr>
+                    <w:spacing w:after="0" w:line="240" w:lineRule="auto"/>
+                  </w:pPr>
+                  <w:proofErr w:type="spellStart"/>
+                  <w:r>
+                    <w:t>Notify.SetupProxy</w:t>
+                  </w:r>
+                  <w:proofErr w:type="spellEnd"/>
+                  <w:r>
+                    <w:t xml:space="preserve">           = </w:t>
+                  </w:r>
+                  <w:proofErr w:type="spellStart"/>
+                  <w:proofErr w:type="gramStart"/>
+                  <w:r>
+                    <w:t>xdc.module</w:t>
+                  </w:r>
+                  <w:proofErr w:type="spellEnd"/>
+                  <w:r>
+                    <w:t>(</w:t>
+                  </w:r>
+                  <w:proofErr w:type="spellStart"/>
+                  <w:proofErr w:type="gramEnd"/>
+                  <w:r>
+                    <w:t>Settings.getNotifySetupDelegate</w:t>
+                  </w:r>
+                  <w:proofErr w:type="spellEnd"/>
+                  <w:r>
+                    <w:t>());</w:t>
+                  </w:r>
+                </w:p>
+                <w:p>
+                  <w:pPr>
+                    <w:spacing w:after="0" w:line="240" w:lineRule="auto"/>
+                  </w:pPr>
+                  <w:proofErr w:type="spellStart"/>
+                  <w:r>
+                    <w:t>MessageQ.SetupTransportProxy</w:t>
+                  </w:r>
+                  <w:proofErr w:type="spellEnd"/>
+                  <w:r>
+                    <w:t xml:space="preserve"> = </w:t>
+                  </w:r>
+                  <w:proofErr w:type="spellStart"/>
+                  <w:proofErr w:type="gramStart"/>
+                  <w:r>
+                    <w:t>xdc.module</w:t>
+                  </w:r>
+                  <w:proofErr w:type="spellEnd"/>
+                  <w:r>
+                    <w:t>(</w:t>
+                  </w:r>
+                  <w:proofErr w:type="gramEnd"/>
+                  <w:r>
+                    <w:t>'</w:t>
+                  </w:r>
+                  <w:proofErr w:type="spellStart"/>
+                  <w:r>
+                    <w:t>ti.sdo.ipc.transports.TransportShmSetup</w:t>
+                  </w:r>
+                  <w:proofErr w:type="spellEnd"/>
+                  <w:r>
+                    <w:t>');</w:t>
+                  </w:r>
+                </w:p>
+              </w:txbxContent>
+            </v:textbox>
+          </v:shape>
+        </w:pict>
+      </w:r>
+    </w:p>
+    <w:p>
+      <w:pPr>
+        <w:rPr>
+          <w:lang w:bidi="ar-SA"/>
+        </w:rPr>
+      </w:pPr>
+    </w:p>
+    <w:p>
+      <w:pPr>
+        <w:rPr>
+          <w:lang w:bidi="ar-SA"/>
+        </w:rPr>
+      </w:pPr>
+    </w:p>
+    <w:p>
+      <w:pPr>
+        <w:pStyle w:val="Heading3"/>
+        <w:rPr>
+          <w:lang w:bidi="ar-SA"/>
+        </w:rPr>
+      </w:pPr>
+      <w:r>
+        <w:rPr>
+          <w:lang w:bidi="ar-SA"/>
+        </w:rPr>
+        <w:t>Task 5 – Build and Run</w:t>
+      </w:r>
+    </w:p>
+    <w:p>
+      <w:pPr>
+        <w:rPr>
+          <w:lang w:bidi="ar-SA"/>
+        </w:rPr>
+      </w:pPr>
+      <w:r>
+        <w:rPr>
+          <w:lang w:bidi="ar-SA"/>
+        </w:rPr>
+        <w:t xml:space="preserve">These should be all of the steps needed to update the existing project from using the Shared </w:t>
       </w:r>
       <w:proofErr w:type="gramStart"/>
       <w:r>
         <w:rPr>
           <w:lang w:bidi="ar-SA"/>
         </w:rPr>
-        <w:t>) :</w:t>
+        <w:t>Memory  transport</w:t>
       </w:r>
       <w:proofErr w:type="gramEnd"/>
       <w:r>
         <w:rPr>
           <w:lang w:bidi="ar-SA"/>
         </w:rPr>
-        <w:t xml:space="preserve"> Update the Example to use Multicore Navigator</w:t>
-      </w:r>
-      <w:bookmarkEnd w:id="40"/>
+        <w:t xml:space="preserve"> to use the </w:t>
+      </w:r>
+      <w:proofErr w:type="spellStart"/>
+      <w:r>
+        <w:rPr>
+          <w:lang w:bidi="ar-SA"/>
+        </w:rPr>
+        <w:t>MulticoreNavigator</w:t>
+      </w:r>
+      <w:proofErr w:type="spellEnd"/>
+      <w:r>
+        <w:rPr>
+          <w:lang w:bidi="ar-SA"/>
+        </w:rPr>
+        <w:t xml:space="preserve"> transport.  Notice that we changed </w:t>
+      </w:r>
+      <w:r>
+        <w:rPr>
+          <w:i/>
+          <w:lang w:bidi="ar-SA"/>
+        </w:rPr>
+        <w:t>NONE</w:t>
+      </w:r>
+      <w:r>
+        <w:rPr>
+          <w:lang w:bidi="ar-SA"/>
+        </w:rPr>
+        <w:t xml:space="preserve"> of the </w:t>
+      </w:r>
+      <w:proofErr w:type="spellStart"/>
+      <w:r>
+        <w:rPr>
+          <w:lang w:bidi="ar-SA"/>
+        </w:rPr>
+        <w:t>MessageQ</w:t>
+      </w:r>
+      <w:proofErr w:type="spellEnd"/>
+      <w:r>
+        <w:rPr>
+          <w:lang w:bidi="ar-SA"/>
+        </w:rPr>
+        <w:t xml:space="preserve"> code, but only some configuration options in the .</w:t>
+      </w:r>
+      <w:proofErr w:type="spellStart"/>
+      <w:r>
+        <w:rPr>
+          <w:lang w:bidi="ar-SA"/>
+        </w:rPr>
+        <w:t>cfg</w:t>
+      </w:r>
+      <w:proofErr w:type="spellEnd"/>
+      <w:r>
+        <w:rPr>
+          <w:lang w:bidi="ar-SA"/>
+        </w:rPr>
+        <w:t xml:space="preserve"> file and a bit of initialization code in the source.  So, you can write code for one transport and not have to care which transport will eventually be used in the end.  This really enables great source code reuse without modifications across platforms.</w:t>
+      </w:r>
+    </w:p>
+    <w:p>
+      <w:pPr>
+        <w:rPr>
+          <w:lang w:bidi="ar-SA"/>
+        </w:rPr>
+      </w:pPr>
+    </w:p>
+    <w:p>
+      <w:pPr>
+        <w:rPr>
+          <w:lang w:bidi="ar-SA"/>
+        </w:rPr>
+      </w:pPr>
     </w:p>
     <w:p>
       <w:pPr>
@@ -11247,6 +13013,7 @@
     </w:p>
     <w:sectPr>
       <w:headerReference w:type="even" r:id="rId30"/>
+      <w:headerReference w:type="default" r:id="rId31"/>
       <w:pgSz w:w="12240" w:h="15840"/>
       <w:pgMar w:top="1440" w:right="1440" w:bottom="1440" w:left="1440" w:header="720" w:footer="720" w:gutter="0"/>
       <w:cols w:space="720"/>
@@ -11524,7 +13291,7 @@
               <w:rPr>
                 <w:noProof/>
               </w:rPr>
-              <w:t>2</w:t>
+              <w:t>26</w:t>
             </w:r>
           </w:fldSimple>
         </w:p>
@@ -11610,7 +13377,7 @@
               <w:rPr>
                 <w:noProof/>
               </w:rPr>
-              <w:t>1</w:t>
+              <w:t>25</w:t>
             </w:r>
           </w:fldSimple>
         </w:p>
@@ -11746,6 +13513,41 @@
     <w:pPr>
       <w:pStyle w:val="Header"/>
       <w:jc w:val="center"/>
+    </w:pPr>
+  </w:p>
+</w:hdr>
+</file>
+
+<file path=word/header12.xml><?xml version="1.0" encoding="utf-8"?>
+<w:hdr xmlns:ve="http://schemas.openxmlformats.org/markup-compatibility/2006" xmlns:o="urn:schemas-microsoft-com:office:office" xmlns:r="http://schemas.openxmlformats.org/officeDocument/2006/relationships" xmlns:m="http://schemas.openxmlformats.org/officeDocument/2006/math" xmlns:v="urn:schemas-microsoft-com:vml" xmlns:wp="http://schemas.openxmlformats.org/drawingml/2006/wordprocessingDrawing" xmlns:w10="urn:schemas-microsoft-com:office:word" xmlns:w="http://schemas.openxmlformats.org/wordprocessingml/2006/main" xmlns:wne="http://schemas.microsoft.com/office/word/2006/wordml">
+  <w:p>
+    <w:pPr>
+      <w:pStyle w:val="Header"/>
+      <w:pBdr>
+        <w:bottom w:val="single" w:sz="6" w:space="1" w:color="auto"/>
+      </w:pBdr>
+    </w:pPr>
+    <w:r>
+      <w:t xml:space="preserve">Lab 5 – </w:t>
+    </w:r>
+    <w:proofErr w:type="spellStart"/>
+    <w:r>
+      <w:t>Interprocessor</w:t>
+    </w:r>
+    <w:proofErr w:type="spellEnd"/>
+    <w:r>
+      <w:t xml:space="preserve"> Communication (IPC)</w:t>
+    </w:r>
+  </w:p>
+  <w:p>
+    <w:pPr>
+      <w:pStyle w:val="Header"/>
+      <w:jc w:val="both"/>
+    </w:pPr>
+  </w:p>
+  <w:p>
+    <w:pPr>
+      <w:pStyle w:val="Header"/>
     </w:pPr>
   </w:p>
 </w:hdr>
@@ -12507,6 +14309,92 @@
     </w:lvl>
   </w:abstractNum>
   <w:abstractNum w:abstractNumId="5">
+    <w:nsid w:val="238D18CD"/>
+    <w:multiLevelType w:val="hybridMultilevel"/>
+    <w:tmpl w:val="D3889F9C"/>
+    <w:lvl w:ilvl="0" w:tplc="0409000F">
+      <w:start w:val="1"/>
+      <w:numFmt w:val="decimal"/>
+      <w:lvlText w:val="%1."/>
+      <w:lvlJc w:val="left"/>
+      <w:pPr>
+        <w:ind w:left="720" w:hanging="360"/>
+      </w:pPr>
+    </w:lvl>
+    <w:lvl w:ilvl="1" w:tplc="04090019" w:tentative="1">
+      <w:start w:val="1"/>
+      <w:numFmt w:val="lowerLetter"/>
+      <w:lvlText w:val="%2."/>
+      <w:lvlJc w:val="left"/>
+      <w:pPr>
+        <w:ind w:left="1440" w:hanging="360"/>
+      </w:pPr>
+    </w:lvl>
+    <w:lvl w:ilvl="2" w:tplc="0409001B" w:tentative="1">
+      <w:start w:val="1"/>
+      <w:numFmt w:val="lowerRoman"/>
+      <w:lvlText w:val="%3."/>
+      <w:lvlJc w:val="right"/>
+      <w:pPr>
+        <w:ind w:left="2160" w:hanging="180"/>
+      </w:pPr>
+    </w:lvl>
+    <w:lvl w:ilvl="3" w:tplc="0409000F" w:tentative="1">
+      <w:start w:val="1"/>
+      <w:numFmt w:val="decimal"/>
+      <w:lvlText w:val="%4."/>
+      <w:lvlJc w:val="left"/>
+      <w:pPr>
+        <w:ind w:left="2880" w:hanging="360"/>
+      </w:pPr>
+    </w:lvl>
+    <w:lvl w:ilvl="4" w:tplc="04090019" w:tentative="1">
+      <w:start w:val="1"/>
+      <w:numFmt w:val="lowerLetter"/>
+      <w:lvlText w:val="%5."/>
+      <w:lvlJc w:val="left"/>
+      <w:pPr>
+        <w:ind w:left="3600" w:hanging="360"/>
+      </w:pPr>
+    </w:lvl>
+    <w:lvl w:ilvl="5" w:tplc="0409001B" w:tentative="1">
+      <w:start w:val="1"/>
+      <w:numFmt w:val="lowerRoman"/>
+      <w:lvlText w:val="%6."/>
+      <w:lvlJc w:val="right"/>
+      <w:pPr>
+        <w:ind w:left="4320" w:hanging="180"/>
+      </w:pPr>
+    </w:lvl>
+    <w:lvl w:ilvl="6" w:tplc="0409000F" w:tentative="1">
+      <w:start w:val="1"/>
+      <w:numFmt w:val="decimal"/>
+      <w:lvlText w:val="%7."/>
+      <w:lvlJc w:val="left"/>
+      <w:pPr>
+        <w:ind w:left="5040" w:hanging="360"/>
+      </w:pPr>
+    </w:lvl>
+    <w:lvl w:ilvl="7" w:tplc="04090019" w:tentative="1">
+      <w:start w:val="1"/>
+      <w:numFmt w:val="lowerLetter"/>
+      <w:lvlText w:val="%8."/>
+      <w:lvlJc w:val="left"/>
+      <w:pPr>
+        <w:ind w:left="5760" w:hanging="360"/>
+      </w:pPr>
+    </w:lvl>
+    <w:lvl w:ilvl="8" w:tplc="0409001B" w:tentative="1">
+      <w:start w:val="1"/>
+      <w:numFmt w:val="lowerRoman"/>
+      <w:lvlText w:val="%9."/>
+      <w:lvlJc w:val="right"/>
+      <w:pPr>
+        <w:ind w:left="6480" w:hanging="180"/>
+      </w:pPr>
+    </w:lvl>
+  </w:abstractNum>
+  <w:abstractNum w:abstractNumId="6">
     <w:nsid w:val="2DB70276"/>
     <w:multiLevelType w:val="hybridMultilevel"/>
     <w:tmpl w:val="A072C460"/>
@@ -12622,7 +14510,7 @@
       </w:pPr>
     </w:lvl>
   </w:abstractNum>
-  <w:abstractNum w:abstractNumId="6">
+  <w:abstractNum w:abstractNumId="7">
     <w:nsid w:val="35135314"/>
     <w:multiLevelType w:val="hybridMultilevel"/>
     <w:tmpl w:val="C2F0ED82"/>
@@ -12708,7 +14596,93 @@
       </w:pPr>
     </w:lvl>
   </w:abstractNum>
-  <w:abstractNum w:abstractNumId="7">
+  <w:abstractNum w:abstractNumId="8">
+    <w:nsid w:val="37D35579"/>
+    <w:multiLevelType w:val="hybridMultilevel"/>
+    <w:tmpl w:val="9EDA7860"/>
+    <w:lvl w:ilvl="0" w:tplc="0409000F">
+      <w:start w:val="1"/>
+      <w:numFmt w:val="decimal"/>
+      <w:lvlText w:val="%1."/>
+      <w:lvlJc w:val="left"/>
+      <w:pPr>
+        <w:ind w:left="720" w:hanging="360"/>
+      </w:pPr>
+    </w:lvl>
+    <w:lvl w:ilvl="1" w:tplc="04090019" w:tentative="1">
+      <w:start w:val="1"/>
+      <w:numFmt w:val="lowerLetter"/>
+      <w:lvlText w:val="%2."/>
+      <w:lvlJc w:val="left"/>
+      <w:pPr>
+        <w:ind w:left="1440" w:hanging="360"/>
+      </w:pPr>
+    </w:lvl>
+    <w:lvl w:ilvl="2" w:tplc="0409001B" w:tentative="1">
+      <w:start w:val="1"/>
+      <w:numFmt w:val="lowerRoman"/>
+      <w:lvlText w:val="%3."/>
+      <w:lvlJc w:val="right"/>
+      <w:pPr>
+        <w:ind w:left="2160" w:hanging="180"/>
+      </w:pPr>
+    </w:lvl>
+    <w:lvl w:ilvl="3" w:tplc="0409000F" w:tentative="1">
+      <w:start w:val="1"/>
+      <w:numFmt w:val="decimal"/>
+      <w:lvlText w:val="%4."/>
+      <w:lvlJc w:val="left"/>
+      <w:pPr>
+        <w:ind w:left="2880" w:hanging="360"/>
+      </w:pPr>
+    </w:lvl>
+    <w:lvl w:ilvl="4" w:tplc="04090019" w:tentative="1">
+      <w:start w:val="1"/>
+      <w:numFmt w:val="lowerLetter"/>
+      <w:lvlText w:val="%5."/>
+      <w:lvlJc w:val="left"/>
+      <w:pPr>
+        <w:ind w:left="3600" w:hanging="360"/>
+      </w:pPr>
+    </w:lvl>
+    <w:lvl w:ilvl="5" w:tplc="0409001B" w:tentative="1">
+      <w:start w:val="1"/>
+      <w:numFmt w:val="lowerRoman"/>
+      <w:lvlText w:val="%6."/>
+      <w:lvlJc w:val="right"/>
+      <w:pPr>
+        <w:ind w:left="4320" w:hanging="180"/>
+      </w:pPr>
+    </w:lvl>
+    <w:lvl w:ilvl="6" w:tplc="0409000F" w:tentative="1">
+      <w:start w:val="1"/>
+      <w:numFmt w:val="decimal"/>
+      <w:lvlText w:val="%7."/>
+      <w:lvlJc w:val="left"/>
+      <w:pPr>
+        <w:ind w:left="5040" w:hanging="360"/>
+      </w:pPr>
+    </w:lvl>
+    <w:lvl w:ilvl="7" w:tplc="04090019" w:tentative="1">
+      <w:start w:val="1"/>
+      <w:numFmt w:val="lowerLetter"/>
+      <w:lvlText w:val="%8."/>
+      <w:lvlJc w:val="left"/>
+      <w:pPr>
+        <w:ind w:left="5760" w:hanging="360"/>
+      </w:pPr>
+    </w:lvl>
+    <w:lvl w:ilvl="8" w:tplc="0409001B" w:tentative="1">
+      <w:start w:val="1"/>
+      <w:numFmt w:val="lowerRoman"/>
+      <w:lvlText w:val="%9."/>
+      <w:lvlJc w:val="right"/>
+      <w:pPr>
+        <w:ind w:left="6480" w:hanging="180"/>
+      </w:pPr>
+    </w:lvl>
+  </w:abstractNum>
+  <w:abstractNum w:abstractNumId="9">
     <w:nsid w:val="3B171483"/>
     <w:multiLevelType w:val="hybridMultilevel"/>
     <w:tmpl w:val="5172EDA0"/>
@@ -12821,7 +14795,7 @@
       </w:rPr>
     </w:lvl>
   </w:abstractNum>
-  <w:abstractNum w:abstractNumId="8">
+  <w:abstractNum w:abstractNumId="10">
     <w:nsid w:val="3BBC5C3D"/>
     <w:multiLevelType w:val="hybridMultilevel"/>
     <w:tmpl w:val="AADC37A8"/>
@@ -12907,7 +14881,7 @@
       </w:pPr>
     </w:lvl>
   </w:abstractNum>
-  <w:abstractNum w:abstractNumId="9">
+  <w:abstractNum w:abstractNumId="11">
     <w:nsid w:val="3CA6759D"/>
     <w:multiLevelType w:val="hybridMultilevel"/>
     <w:tmpl w:val="8E4ED11E"/>
@@ -13023,7 +14997,7 @@
       </w:pPr>
     </w:lvl>
   </w:abstractNum>
-  <w:abstractNum w:abstractNumId="10">
+  <w:abstractNum w:abstractNumId="12">
     <w:nsid w:val="3E8544C7"/>
     <w:multiLevelType w:val="hybridMultilevel"/>
     <w:tmpl w:val="82300CF8"/>
@@ -13136,7 +15110,93 @@
       </w:rPr>
     </w:lvl>
   </w:abstractNum>
-  <w:abstractNum w:abstractNumId="11">
+  <w:abstractNum w:abstractNumId="13">
+    <w:nsid w:val="43956923"/>
+    <w:multiLevelType w:val="hybridMultilevel"/>
+    <w:tmpl w:val="5EC40784"/>
+    <w:lvl w:ilvl="0" w:tplc="0409000F">
+      <w:start w:val="1"/>
+      <w:numFmt w:val="decimal"/>
+      <w:lvlText w:val="%1."/>
+      <w:lvlJc w:val="left"/>
+      <w:pPr>
+        <w:ind w:left="720" w:hanging="360"/>
+      </w:pPr>
+    </w:lvl>
+    <w:lvl w:ilvl="1" w:tplc="04090019" w:tentative="1">
+      <w:start w:val="1"/>
+      <w:numFmt w:val="lowerLetter"/>
+      <w:lvlText w:val="%2."/>
+      <w:lvlJc w:val="left"/>
+      <w:pPr>
+        <w:ind w:left="1440" w:hanging="360"/>
+      </w:pPr>
+    </w:lvl>
+    <w:lvl w:ilvl="2" w:tplc="0409001B" w:tentative="1">
+      <w:start w:val="1"/>
+      <w:numFmt w:val="lowerRoman"/>
+      <w:lvlText w:val="%3."/>
+      <w:lvlJc w:val="right"/>
+      <w:pPr>
+        <w:ind w:left="2160" w:hanging="180"/>
+      </w:pPr>
+    </w:lvl>
+    <w:lvl w:ilvl="3" w:tplc="0409000F" w:tentative="1">
+      <w:start w:val="1"/>
+      <w:numFmt w:val="decimal"/>
+      <w:lvlText w:val="%4."/>
+      <w:lvlJc w:val="left"/>
+      <w:pPr>
+        <w:ind w:left="2880" w:hanging="360"/>
+      </w:pPr>
+    </w:lvl>
+    <w:lvl w:ilvl="4" w:tplc="04090019" w:tentative="1">
+      <w:start w:val="1"/>
+      <w:numFmt w:val="lowerLetter"/>
+      <w:lvlText w:val="%5."/>
+      <w:lvlJc w:val="left"/>
+      <w:pPr>
+        <w:ind w:left="3600" w:hanging="360"/>
+      </w:pPr>
+    </w:lvl>
+    <w:lvl w:ilvl="5" w:tplc="0409001B" w:tentative="1">
+      <w:start w:val="1"/>
+      <w:numFmt w:val="lowerRoman"/>
+      <w:lvlText w:val="%6."/>
+      <w:lvlJc w:val="right"/>
+      <w:pPr>
+        <w:ind w:left="4320" w:hanging="180"/>
+      </w:pPr>
+    </w:lvl>
+    <w:lvl w:ilvl="6" w:tplc="0409000F" w:tentative="1">
+      <w:start w:val="1"/>
+      <w:numFmt w:val="decimal"/>
+      <w:lvlText w:val="%7."/>
+      <w:lvlJc w:val="left"/>
+      <w:pPr>
+        <w:ind w:left="5040" w:hanging="360"/>
+      </w:pPr>
+    </w:lvl>
+    <w:lvl w:ilvl="7" w:tplc="04090019" w:tentative="1">
+      <w:start w:val="1"/>
+      <w:numFmt w:val="lowerLetter"/>
+      <w:lvlText w:val="%8."/>
+      <w:lvlJc w:val="left"/>
+      <w:pPr>
+        <w:ind w:left="5760" w:hanging="360"/>
+      </w:pPr>
+    </w:lvl>
+    <w:lvl w:ilvl="8" w:tplc="0409001B" w:tentative="1">
+      <w:start w:val="1"/>
+      <w:numFmt w:val="lowerRoman"/>
+      <w:lvlText w:val="%9."/>
+      <w:lvlJc w:val="right"/>
+      <w:pPr>
+        <w:ind w:left="6480" w:hanging="180"/>
+      </w:pPr>
+    </w:lvl>
+  </w:abstractNum>
+  <w:abstractNum w:abstractNumId="14">
     <w:nsid w:val="476F24CC"/>
     <w:multiLevelType w:val="hybridMultilevel"/>
     <w:tmpl w:val="8E4ED11E"/>
@@ -13252,7 +15312,7 @@
       </w:pPr>
     </w:lvl>
   </w:abstractNum>
-  <w:abstractNum w:abstractNumId="12">
+  <w:abstractNum w:abstractNumId="15">
     <w:nsid w:val="4D521A5C"/>
     <w:multiLevelType w:val="hybridMultilevel"/>
     <w:tmpl w:val="41E42C64"/>
@@ -13371,7 +15431,7 @@
       </w:pPr>
     </w:lvl>
   </w:abstractNum>
-  <w:abstractNum w:abstractNumId="13">
+  <w:abstractNum w:abstractNumId="16">
     <w:nsid w:val="4DCA7920"/>
     <w:multiLevelType w:val="hybridMultilevel"/>
     <w:tmpl w:val="0B6EC20C"/>
@@ -13457,10 +15517,10 @@
       </w:pPr>
     </w:lvl>
   </w:abstractNum>
-  <w:abstractNum w:abstractNumId="14">
+  <w:abstractNum w:abstractNumId="17">
     <w:nsid w:val="4E1A0F76"/>
     <w:multiLevelType w:val="hybridMultilevel"/>
-    <w:tmpl w:val="5C34BC68"/>
+    <w:tmpl w:val="47A88242"/>
     <w:lvl w:ilvl="0" w:tplc="0409000F">
       <w:start w:val="1"/>
       <w:numFmt w:val="decimal"/>
@@ -13473,30 +15533,30 @@
         <w:rFonts w:hint="default"/>
       </w:rPr>
     </w:lvl>
-    <w:lvl w:ilvl="1" w:tplc="04090001">
+    <w:lvl w:ilvl="1" w:tplc="0409000F">
+      <w:start w:val="1"/>
+      <w:numFmt w:val="decimal"/>
+      <w:lvlText w:val="%2."/>
+      <w:lvlJc w:val="left"/>
+      <w:pPr>
+        <w:ind w:left="1440" w:hanging="360"/>
+      </w:pPr>
+      <w:rPr>
+        <w:rFonts w:hint="default"/>
+      </w:rPr>
+    </w:lvl>
+    <w:lvl w:ilvl="2" w:tplc="04090001">
       <w:start w:val="1"/>
       <w:numFmt w:val="bullet"/>
       <w:lvlText w:val=""/>
       <w:lvlJc w:val="left"/>
       <w:pPr>
-        <w:ind w:left="1440" w:hanging="360"/>
+        <w:ind w:left="2160" w:hanging="180"/>
       </w:pPr>
       <w:rPr>
         <w:rFonts w:ascii="Symbol" w:hAnsi="Symbol" w:hint="default"/>
       </w:rPr>
     </w:lvl>
-    <w:lvl w:ilvl="2" w:tplc="04090001">
-      <w:start w:val="1"/>
-      <w:numFmt w:val="bullet"/>
-      <w:lvlText w:val=""/>
-      <w:lvlJc w:val="left"/>
-      <w:pPr>
-        <w:ind w:left="2160" w:hanging="180"/>
-      </w:pPr>
-      <w:rPr>
-        <w:rFonts w:ascii="Symbol" w:hAnsi="Symbol" w:hint="default"/>
-      </w:rPr>
-    </w:lvl>
     <w:lvl w:ilvl="3" w:tplc="0409000F" w:tentative="1">
       <w:start w:val="1"/>
       <w:numFmt w:val="decimal"/>
@@ -13552,7 +15612,7 @@
       </w:pPr>
     </w:lvl>
   </w:abstractNum>
-  <w:abstractNum w:abstractNumId="15">
+  <w:abstractNum w:abstractNumId="18">
     <w:nsid w:val="508B17EE"/>
     <w:multiLevelType w:val="hybridMultilevel"/>
     <w:tmpl w:val="0F2413A0"/>
@@ -13668,7 +15728,7 @@
       </w:pPr>
     </w:lvl>
   </w:abstractNum>
-  <w:abstractNum w:abstractNumId="16">
+  <w:abstractNum w:abstractNumId="19">
     <w:nsid w:val="572605D6"/>
     <w:multiLevelType w:val="hybridMultilevel"/>
     <w:tmpl w:val="8E4ED11E"/>
@@ -13784,7 +15844,93 @@
       </w:pPr>
     </w:lvl>
   </w:abstractNum>
-  <w:abstractNum w:abstractNumId="17">
+  <w:abstractNum w:abstractNumId="20">
+    <w:nsid w:val="575A5600"/>
+    <w:multiLevelType w:val="hybridMultilevel"/>
+    <w:tmpl w:val="07664A50"/>
+    <w:lvl w:ilvl="0" w:tplc="0409000F">
+      <w:start w:val="1"/>
+      <w:numFmt w:val="decimal"/>
+      <w:lvlText w:val="%1."/>
+      <w:lvlJc w:val="left"/>
+      <w:pPr>
+        <w:ind w:left="720" w:hanging="360"/>
+      </w:pPr>
+    </w:lvl>
+    <w:lvl w:ilvl="1" w:tplc="04090019" w:tentative="1">
+      <w:start w:val="1"/>
+      <w:numFmt w:val="lowerLetter"/>
+      <w:lvlText w:val="%2."/>
+      <w:lvlJc w:val="left"/>
+      <w:pPr>
+        <w:ind w:left="1440" w:hanging="360"/>
+      </w:pPr>
+    </w:lvl>
+    <w:lvl w:ilvl="2" w:tplc="0409001B" w:tentative="1">
+      <w:start w:val="1"/>
+      <w:numFmt w:val="lowerRoman"/>
+      <w:lvlText w:val="%3."/>
+      <w:lvlJc w:val="right"/>
+      <w:pPr>
+        <w:ind w:left="2160" w:hanging="180"/>
+      </w:pPr>
+    </w:lvl>
+    <w:lvl w:ilvl="3" w:tplc="0409000F" w:tentative="1">
+      <w:start w:val="1"/>
+      <w:numFmt w:val="decimal"/>
+      <w:lvlText w:val="%4."/>
+      <w:lvlJc w:val="left"/>
+      <w:pPr>
+        <w:ind w:left="2880" w:hanging="360"/>
+      </w:pPr>
+    </w:lvl>
+    <w:lvl w:ilvl="4" w:tplc="04090019" w:tentative="1">
+      <w:start w:val="1"/>
+      <w:numFmt w:val="lowerLetter"/>
+      <w:lvlText w:val="%5."/>
+      <w:lvlJc w:val="left"/>
+      <w:pPr>
+        <w:ind w:left="3600" w:hanging="360"/>
+      </w:pPr>
+    </w:lvl>
+    <w:lvl w:ilvl="5" w:tplc="0409001B" w:tentative="1">
+      <w:start w:val="1"/>
+      <w:numFmt w:val="lowerRoman"/>
+      <w:lvlText w:val="%6."/>
+      <w:lvlJc w:val="right"/>
+      <w:pPr>
+        <w:ind w:left="4320" w:hanging="180"/>
+      </w:pPr>
+    </w:lvl>
+    <w:lvl w:ilvl="6" w:tplc="0409000F" w:tentative="1">
+      <w:start w:val="1"/>
+      <w:numFmt w:val="decimal"/>
+      <w:lvlText w:val="%7."/>
+      <w:lvlJc w:val="left"/>
+      <w:pPr>
+        <w:ind w:left="5040" w:hanging="360"/>
+      </w:pPr>
+    </w:lvl>
+    <w:lvl w:ilvl="7" w:tplc="04090019" w:tentative="1">
+      <w:start w:val="1"/>
+      <w:numFmt w:val="lowerLetter"/>
+      <w:lvlText w:val="%8."/>
+      <w:lvlJc w:val="left"/>
+      <w:pPr>
+        <w:ind w:left="5760" w:hanging="360"/>
+      </w:pPr>
+    </w:lvl>
+    <w:lvl w:ilvl="8" w:tplc="0409001B" w:tentative="1">
+      <w:start w:val="1"/>
+      <w:numFmt w:val="lowerRoman"/>
+      <w:lvlText w:val="%9."/>
+      <w:lvlJc w:val="right"/>
+      <w:pPr>
+        <w:ind w:left="6480" w:hanging="180"/>
+      </w:pPr>
+    </w:lvl>
+  </w:abstractNum>
+  <w:abstractNum w:abstractNumId="21">
     <w:nsid w:val="5C7C4463"/>
     <w:multiLevelType w:val="singleLevel"/>
     <w:tmpl w:val="028623FA"/>
@@ -13802,7 +15948,7 @@
       </w:pPr>
     </w:lvl>
   </w:abstractNum>
-  <w:abstractNum w:abstractNumId="18">
+  <w:abstractNum w:abstractNumId="22">
     <w:nsid w:val="5C951B15"/>
     <w:multiLevelType w:val="hybridMultilevel"/>
     <w:tmpl w:val="63D68CB6"/>
@@ -13888,7 +16034,7 @@
       </w:pPr>
     </w:lvl>
   </w:abstractNum>
-  <w:abstractNum w:abstractNumId="19">
+  <w:abstractNum w:abstractNumId="23">
     <w:nsid w:val="66B45348"/>
     <w:multiLevelType w:val="hybridMultilevel"/>
     <w:tmpl w:val="8A86AA42"/>
@@ -13974,7 +16120,7 @@
       </w:pPr>
     </w:lvl>
   </w:abstractNum>
-  <w:abstractNum w:abstractNumId="20">
+  <w:abstractNum w:abstractNumId="24">
     <w:nsid w:val="67FC0C58"/>
     <w:multiLevelType w:val="hybridMultilevel"/>
     <w:tmpl w:val="6CF68D74"/>
@@ -14063,7 +16209,7 @@
       </w:pPr>
     </w:lvl>
   </w:abstractNum>
-  <w:abstractNum w:abstractNumId="21">
+  <w:abstractNum w:abstractNumId="25">
     <w:nsid w:val="7A7242E9"/>
     <w:multiLevelType w:val="hybridMultilevel"/>
     <w:tmpl w:val="F07203C0"/>
@@ -14179,7 +16325,7 @@
       </w:pPr>
     </w:lvl>
   </w:abstractNum>
-  <w:abstractNum w:abstractNumId="22">
+  <w:abstractNum w:abstractNumId="26">
     <w:nsid w:val="7E320834"/>
     <w:multiLevelType w:val="hybridMultilevel"/>
     <w:tmpl w:val="8380506A"/>
@@ -14268,7 +16414,7 @@
       </w:pPr>
     </w:lvl>
   </w:abstractNum>
-  <w:abstractNum w:abstractNumId="23">
+  <w:abstractNum w:abstractNumId="27">
     <w:nsid w:val="7F924DAB"/>
     <w:multiLevelType w:val="hybridMultilevel"/>
     <w:tmpl w:val="9F061812"/>
@@ -14355,19 +16501,19 @@
     </w:lvl>
   </w:abstractNum>
   <w:num w:numId="1">
-    <w:abstractNumId w:val="5"/>
+    <w:abstractNumId w:val="6"/>
   </w:num>
   <w:num w:numId="2">
-    <w:abstractNumId w:val="17"/>
+    <w:abstractNumId w:val="21"/>
   </w:num>
   <w:num w:numId="3">
-    <w:abstractNumId w:val="12"/>
+    <w:abstractNumId w:val="15"/>
   </w:num>
   <w:num w:numId="4">
     <w:abstractNumId w:val="1"/>
   </w:num>
   <w:num w:numId="5">
-    <w:abstractNumId w:val="20"/>
+    <w:abstractNumId w:val="24"/>
   </w:num>
   <w:num w:numId="6">
     <w:abstractNumId w:val="3"/>
@@ -14376,10 +16522,10 @@
     <w:abstractNumId w:val="2"/>
   </w:num>
   <w:num w:numId="8">
-    <w:abstractNumId w:val="21"/>
+    <w:abstractNumId w:val="25"/>
   </w:num>
   <w:num w:numId="9">
-    <w:abstractNumId w:val="22"/>
+    <w:abstractNumId w:val="26"/>
   </w:num>
   <w:num w:numId="10">
     <w:abstractNumId w:val="0"/>
@@ -14388,43 +16534,55 @@
     <w:abstractNumId w:val="4"/>
   </w:num>
   <w:num w:numId="12">
+    <w:abstractNumId w:val="11"/>
+  </w:num>
+  <w:num w:numId="13">
+    <w:abstractNumId w:val="14"/>
+  </w:num>
+  <w:num w:numId="14">
+    <w:abstractNumId w:val="19"/>
+  </w:num>
+  <w:num w:numId="15">
+    <w:abstractNumId w:val="18"/>
+  </w:num>
+  <w:num w:numId="16">
     <w:abstractNumId w:val="9"/>
   </w:num>
-  <w:num w:numId="13">
-    <w:abstractNumId w:val="11"/>
+  <w:num w:numId="17">
+    <w:abstractNumId w:val="12"/>
   </w:num>
-  <w:num w:numId="14">
+  <w:num w:numId="18">
+    <w:abstractNumId w:val="17"/>
+  </w:num>
+  <w:num w:numId="19">
+    <w:abstractNumId w:val="10"/>
+  </w:num>
+  <w:num w:numId="20">
+    <w:abstractNumId w:val="7"/>
+  </w:num>
+  <w:num w:numId="21">
+    <w:abstractNumId w:val="23"/>
+  </w:num>
+  <w:num w:numId="22">
+    <w:abstractNumId w:val="22"/>
+  </w:num>
+  <w:num w:numId="23">
     <w:abstractNumId w:val="16"/>
   </w:num>
-  <w:num w:numId="15">
-    <w:abstractNumId w:val="15"/>
+  <w:num w:numId="24">
+    <w:abstractNumId w:val="27"/>
   </w:num>
-  <w:num w:numId="16">
-    <w:abstractNumId w:val="7"/>
+  <w:num w:numId="25">
+    <w:abstractNumId w:val="5"/>
   </w:num>
-  <w:num w:numId="17">
-    <w:abstractNumId w:val="10"/>
-  </w:num>
-  <w:num w:numId="18">
-    <w:abstractNumId w:val="14"/>
-  </w:num>
-  <w:num w:numId="19">
-    <w:abstractNumId w:val="8"/>
-  </w:num>
-  <w:num w:numId="20">
-    <w:abstractNumId w:val="6"/>
-  </w:num>
-  <w:num w:numId="21">
-    <w:abstractNumId w:val="19"/>
-  </w:num>
-  <w:num w:numId="22">
-    <w:abstractNumId w:val="18"/>
-  </w:num>
-  <w:num w:numId="23">
+  <w:num w:numId="26">
     <w:abstractNumId w:val="13"/>
   </w:num>
-  <w:num w:numId="24">
-    <w:abstractNumId w:val="23"/>
+  <w:num w:numId="27">
+    <w:abstractNumId w:val="20"/>
+  </w:num>
+  <w:num w:numId="28">
+    <w:abstractNumId w:val="8"/>
   </w:num>
 </w:numbering>
 </file>
@@ -15410,314 +17568,6 @@
 </w:styles>
 </file>
 
-<file path=word/glossary/document.xml><?xml version="1.0" encoding="utf-8"?>
-<w:glossaryDocument xmlns:ve="http://schemas.openxmlformats.org/markup-compatibility/2006" xmlns:o="urn:schemas-microsoft-com:office:office" xmlns:r="http://schemas.openxmlformats.org/officeDocument/2006/relationships" xmlns:m="http://schemas.openxmlformats.org/officeDocument/2006/math" xmlns:v="urn:schemas-microsoft-com:vml" xmlns:wp="http://schemas.openxmlformats.org/drawingml/2006/wordprocessingDrawing" xmlns:w10="urn:schemas-microsoft-com:office:word" xmlns:w="http://schemas.openxmlformats.org/wordprocessingml/2006/main" xmlns:wne="http://schemas.microsoft.com/office/word/2006/wordml">
-  <w:docParts/>
-</w:glossaryDocument>
-</file>
-
-<file path=word/glossary/fontTable.xml><?xml version="1.0" encoding="utf-8"?>
-<w:fonts xmlns:r="http://schemas.openxmlformats.org/officeDocument/2006/relationships" xmlns:w="http://schemas.openxmlformats.org/wordprocessingml/2006/main">
-  <w:font w:name="Times New Roman">
-    <w:panose1 w:val="02020603050405020304"/>
-    <w:charset w:val="00"/>
-    <w:family w:val="roman"/>
-    <w:pitch w:val="variable"/>
-    <w:sig w:usb0="E0002AFF" w:usb1="C0007841" w:usb2="00000009" w:usb3="00000000" w:csb0="000001FF" w:csb1="00000000"/>
-  </w:font>
-  <w:font w:name="Symbol">
-    <w:panose1 w:val="05050102010706020507"/>
-    <w:charset w:val="02"/>
-    <w:family w:val="roman"/>
-    <w:pitch w:val="variable"/>
-    <w:sig w:usb0="00000000" w:usb1="10000000" w:usb2="00000000" w:usb3="00000000" w:csb0="80000000" w:csb1="00000000"/>
-  </w:font>
-  <w:font w:name="Courier New">
-    <w:panose1 w:val="02070309020205020404"/>
-    <w:charset w:val="00"/>
-    <w:family w:val="modern"/>
-    <w:pitch w:val="fixed"/>
-    <w:sig w:usb0="E0002AFF" w:usb1="C0007843" w:usb2="00000009" w:usb3="00000000" w:csb0="000001FF" w:csb1="00000000"/>
-  </w:font>
-  <w:font w:name="Wingdings">
-    <w:panose1 w:val="05000000000000000000"/>
-    <w:charset w:val="02"/>
-    <w:family w:val="auto"/>
-    <w:pitch w:val="variable"/>
-    <w:sig w:usb0="00000000" w:usb1="10000000" w:usb2="00000000" w:usb3="00000000" w:csb0="80000000" w:csb1="00000000"/>
-  </w:font>
-  <w:font w:name="Arial Black">
-    <w:panose1 w:val="020B0A04020102020204"/>
-    <w:charset w:val="00"/>
-    <w:family w:val="swiss"/>
-    <w:pitch w:val="variable"/>
-    <w:sig w:usb0="00000287" w:usb1="00000000" w:usb2="00000000" w:usb3="00000000" w:csb0="0000009F" w:csb1="00000000"/>
-  </w:font>
-  <w:font w:name="Tahoma">
-    <w:panose1 w:val="020B0604030504040204"/>
-    <w:charset w:val="00"/>
-    <w:family w:val="swiss"/>
-    <w:pitch w:val="variable"/>
-    <w:sig w:usb0="E1002EFF" w:usb1="C000605B" w:usb2="00000029" w:usb3="00000000" w:csb0="000101FF" w:csb1="00000000"/>
-  </w:font>
-  <w:font w:name="Consolas">
-    <w:panose1 w:val="020B0609020204030204"/>
-    <w:charset w:val="00"/>
-    <w:family w:val="modern"/>
-    <w:pitch w:val="fixed"/>
-    <w:sig w:usb0="E10002FF" w:usb1="4000FCFF" w:usb2="00000009" w:usb3="00000000" w:csb0="0000019F" w:csb1="00000000"/>
-  </w:font>
-  <w:font w:name="Calibri">
-    <w:panose1 w:val="020F0502020204030204"/>
-    <w:charset w:val="00"/>
-    <w:family w:val="swiss"/>
-    <w:pitch w:val="variable"/>
-    <w:sig w:usb0="E10002FF" w:usb1="4000ACFF" w:usb2="00000009" w:usb3="00000000" w:csb0="0000019F" w:csb1="00000000"/>
-  </w:font>
-  <w:font w:name="Cambria">
-    <w:panose1 w:val="02040503050406030204"/>
-    <w:charset w:val="00"/>
-    <w:family w:val="roman"/>
-    <w:pitch w:val="variable"/>
-    <w:sig w:usb0="A00002EF" w:usb1="4000004B" w:usb2="00000000" w:usb3="00000000" w:csb0="0000019F" w:csb1="00000000"/>
-  </w:font>
-</w:fonts>
-</file>
-
-<file path=word/glossary/settings.xml><?xml version="1.0" encoding="utf-8"?>
-<w:settings xmlns:o="urn:schemas-microsoft-com:office:office" xmlns:r="http://schemas.openxmlformats.org/officeDocument/2006/relationships" xmlns:m="http://schemas.openxmlformats.org/officeDocument/2006/math" xmlns:v="urn:schemas-microsoft-com:vml" xmlns:w10="urn:schemas-microsoft-com:office:word" xmlns:w="http://schemas.openxmlformats.org/wordprocessingml/2006/main" xmlns:sl="http://schemas.openxmlformats.org/schemaLibrary/2006/main">
-  <w:view w:val="normal"/>
-  <w:defaultTabStop w:val="720"/>
-  <w:characterSpacingControl w:val="doNotCompress"/>
-  <w:compat>
-    <w:useFELayout/>
-  </w:compat>
-  <w:rsids>
-    <w:rsidRoot w:val="00A27E6E"/>
-    <w:rsid w:val="00A27E6E"/>
-    <w:rsid w:val="00BA4C29"/>
-  </w:rsids>
-  <m:mathPr>
-    <m:mathFont m:val="Cambria Math"/>
-    <m:brkBin m:val="before"/>
-    <m:brkBinSub m:val="--"/>
-    <m:smallFrac m:val="off"/>
-    <m:dispDef/>
-    <m:lMargin m:val="0"/>
-    <m:rMargin m:val="0"/>
-    <m:defJc m:val="centerGroup"/>
-    <m:wrapIndent m:val="1440"/>
-    <m:intLim m:val="subSup"/>
-    <m:naryLim m:val="undOvr"/>
-  </m:mathPr>
-  <w:themeFontLang w:val="en-US"/>
-  <w:clrSchemeMapping w:bg1="light1" w:t1="dark1" w:bg2="light2" w:t2="dark2" w:accent1="accent1" w:accent2="accent2" w:accent3="accent3" w:accent4="accent4" w:accent5="accent5" w:accent6="accent6" w:hyperlink="hyperlink" w:followedHyperlink="followedHyperlink"/>
-  <w:decimalSymbol w:val="."/>
-  <w:listSeparator w:val=","/>
-</w:settings>
-</file>
-
-<file path=word/glossary/styles.xml><?xml version="1.0" encoding="utf-8"?>
-<w:styles xmlns:r="http://schemas.openxmlformats.org/officeDocument/2006/relationships" xmlns:w="http://schemas.openxmlformats.org/wordprocessingml/2006/main">
-  <w:docDefaults>
-    <w:rPrDefault>
-      <w:rPr>
-        <w:rFonts w:asciiTheme="minorHAnsi" w:eastAsiaTheme="minorEastAsia" w:hAnsiTheme="minorHAnsi" w:cstheme="minorBidi"/>
-        <w:sz w:val="22"/>
-        <w:szCs w:val="22"/>
-        <w:lang w:val="en-US" w:eastAsia="en-US" w:bidi="ar-SA"/>
-      </w:rPr>
-    </w:rPrDefault>
-    <w:pPrDefault>
-      <w:pPr>
-        <w:spacing w:after="200" w:line="276" w:lineRule="auto"/>
-      </w:pPr>
-    </w:pPrDefault>
-  </w:docDefaults>
-  <w:latentStyles w:defLockedState="0" w:defUIPriority="99" w:defSemiHidden="1" w:defUnhideWhenUsed="1" w:defQFormat="0" w:count="267">
-    <w:lsdException w:name="Normal" w:semiHidden="0" w:uiPriority="0" w:unhideWhenUsed="0" w:qFormat="1"/>
-    <w:lsdException w:name="heading 1" w:semiHidden="0" w:uiPriority="9" w:unhideWhenUsed="0" w:qFormat="1"/>
-    <w:lsdException w:name="heading 2" w:uiPriority="9" w:qFormat="1"/>
-    <w:lsdException w:name="heading 3" w:uiPriority="9" w:qFormat="1"/>
-    <w:lsdException w:name="heading 4" w:uiPriority="9" w:qFormat="1"/>
-    <w:lsdException w:name="heading 5" w:uiPriority="9" w:qFormat="1"/>
-    <w:lsdException w:name="heading 6" w:uiPriority="9" w:qFormat="1"/>
-    <w:lsdException w:name="heading 7" w:uiPriority="9" w:qFormat="1"/>
-    <w:lsdException w:name="heading 8" w:uiPriority="9" w:qFormat="1"/>
-    <w:lsdException w:name="heading 9" w:uiPriority="9" w:qFormat="1"/>
-    <w:lsdException w:name="toc 1" w:uiPriority="39"/>
-    <w:lsdException w:name="toc 2" w:uiPriority="39"/>
-    <w:lsdException w:name="toc 3" w:uiPriority="39"/>
-    <w:lsdException w:name="toc 4" w:uiPriority="39"/>
-    <w:lsdException w:name="toc 5" w:uiPriority="39"/>
-    <w:lsdException w:name="toc 6" w:uiPriority="39"/>
-    <w:lsdException w:name="toc 7" w:uiPriority="39"/>
-    <w:lsdException w:name="toc 8" w:uiPriority="39"/>
-    <w:lsdException w:name="toc 9" w:uiPriority="39"/>
-    <w:lsdException w:name="caption" w:uiPriority="35" w:qFormat="1"/>
-    <w:lsdException w:name="Title" w:semiHidden="0" w:uiPriority="10" w:unhideWhenUsed="0" w:qFormat="1"/>
-    <w:lsdException w:name="Default Paragraph Font" w:uiPriority="1"/>
-    <w:lsdException w:name="Subtitle" w:semiHidden="0" w:uiPriority="11" w:unhideWhenUsed="0" w:qFormat="1"/>
-    <w:lsdException w:name="Strong" w:semiHidden="0" w:uiPriority="22" w:unhideWhenUsed="0" w:qFormat="1"/>
-    <w:lsdException w:name="Emphasis" w:semiHidden="0" w:uiPriority="20" w:unhideWhenUsed="0" w:qFormat="1"/>
-    <w:lsdException w:name="Table Grid" w:semiHidden="0" w:uiPriority="59" w:unhideWhenUsed="0"/>
-    <w:lsdException w:name="Placeholder Text" w:unhideWhenUsed="0"/>
-    <w:lsdException w:name="No Spacing" w:semiHidden="0" w:uiPriority="1" w:unhideWhenUsed="0" w:qFormat="1"/>
-    <w:lsdException w:name="Light Shading" w:semiHidden="0" w:uiPriority="60" w:unhideWhenUsed="0"/>
-    <w:lsdException w:name="Light List" w:semiHidden="0" w:uiPriority="61" w:unhideWhenUsed="0"/>
-    <w:lsdException w:name="Light Grid" w:semiHidden="0" w:uiPriority="62" w:unhideWhenUsed="0"/>
-    <w:lsdException w:name="Medium Shading 1" w:semiHidden="0" w:uiPriority="63" w:unhideWhenUsed="0"/>
-    <w:lsdException w:name="Medium Shading 2" w:semiHidden="0" w:uiPriority="64" w:unhideWhenUsed="0"/>
-    <w:lsdException w:name="Medium List 1" w:semiHidden="0" w:uiPriority="65" w:unhideWhenUsed="0"/>
-    <w:lsdException w:name="Medium List 2" w:semiHidden="0" w:uiPriority="66" w:unhideWhenUsed="0"/>
-    <w:lsdException w:name="Medium Grid 1" w:semiHidden="0" w:uiPriority="67" w:unhideWhenUsed="0"/>
-    <w:lsdException w:name="Medium Grid 2" w:semiHidden="0" w:uiPriority="68" w:unhideWhenUsed="0"/>
-    <w:lsdException w:name="Medium Grid 3" w:semiHidden="0" w:uiPriority="69" w:unhideWhenUsed="0"/>
-    <w:lsdException w:name="Dark List" w:semiHidden="0" w:uiPriority="70" w:unhideWhenUsed="0"/>
-    <w:lsdException w:name="Colorful Shading" w:semiHidden="0" w:uiPriority="71" w:unhideWhenUsed="0"/>
-    <w:lsdException w:name="Colorful List" w:semiHidden="0" w:uiPriority="72" w:unhideWhenUsed="0"/>
-    <w:lsdException w:name="Colorful Grid" w:semiHidden="0" w:uiPriority="73" w:unhideWhenUsed="0"/>
-    <w:lsdException w:name="Light Shading Accent 1" w:semiHidden="0" w:uiPriority="60" w:unhideWhenUsed="0"/>
-    <w:lsdException w:name="Light List Accent 1" w:semiHidden="0" w:uiPriority="61" w:unhideWhenUsed="0"/>
-    <w:lsdException w:name="Light Grid Accent 1" w:semiHidden="0" w:uiPriority="62" w:unhideWhenUsed="0"/>
-    <w:lsdException w:name="Medium Shading 1 Accent 1" w:semiHidden="0" w:uiPriority="63" w:unhideWhenUsed="0"/>
-    <w:lsdException w:name="Medium Shading 2 Accent 1" w:semiHidden="0" w:uiPriority="64" w:unhideWhenUsed="0"/>
-    <w:lsdException w:name="Medium List 1 Accent 1" w:semiHidden="0" w:uiPriority="65" w:unhideWhenUsed="0"/>
-    <w:lsdException w:name="Revision" w:unhideWhenUsed="0"/>
-    <w:lsdException w:name="List Paragraph" w:semiHidden="0" w:uiPriority="34" w:unhideWhenUsed="0" w:qFormat="1"/>
-    <w:lsdException w:name="Quote" w:semiHidden="0" w:uiPriority="29" w:unhideWhenUsed="0" w:qFormat="1"/>
-    <w:lsdException w:name="Intense Quote" w:semiHidden="0" w:uiPriority="30" w:unhideWhenUsed="0" w:qFormat="1"/>
-    <w:lsdException w:name="Medium List 2 Accent 1" w:semiHidden="0" w:uiPriority="66" w:unhideWhenUsed="0"/>
-    <w:lsdException w:name="Medium Grid 1 Accent 1" w:semiHidden="0" w:uiPriority="67" w:unhideWhenUsed="0"/>
-    <w:lsdException w:name="Medium Grid 2 Accent 1" w:semiHidden="0" w:uiPriority="68" w:unhideWhenUsed="0"/>
-    <w:lsdException w:name="Medium Grid 3 Accent 1" w:semiHidden="0" w:uiPriority="69" w:unhideWhenUsed="0"/>
-    <w:lsdException w:name="Dark List Accent 1" w:semiHidden="0" w:uiPriority="70" w:unhideWhenUsed="0"/>
-    <w:lsdException w:name="Colorful Shading Accent 1" w:semiHidden="0" w:uiPriority="71" w:unhideWhenUsed="0"/>
-    <w:lsdException w:name="Colorful List Accent 1" w:semiHidden="0" w:uiPriority="72" w:unhideWhenUsed="0"/>
-    <w:lsdException w:name="Colorful Grid Accent 1" w:semiHidden="0" w:uiPriority="73" w:unhideWhenUsed="0"/>
-    <w:lsdException w:name="Light Shading Accent 2" w:semiHidden="0" w:uiPriority="60" w:unhideWhenUsed="0"/>
-    <w:lsdException w:name="Light List Accent 2" w:semiHidden="0" w:uiPriority="61" w:unhideWhenUsed="0"/>
-    <w:lsdException w:name="Light Grid Accent 2" w:semiHidden="0" w:uiPriority="62" w:unhideWhenUsed="0"/>
-    <w:lsdException w:name="Medium Shading 1 Accent 2" w:semiHidden="0" w:uiPriority="63" w:unhideWhenUsed="0"/>
-    <w:lsdException w:name="Medium Shading 2 Accent 2" w:semiHidden="0" w:uiPriority="64" w:unhideWhenUsed="0"/>
-    <w:lsdException w:name="Medium List 1 Accent 2" w:semiHidden="0" w:uiPriority="65" w:unhideWhenUsed="0"/>
-    <w:lsdException w:name="Medium List 2 Accent 2" w:semiHidden="0" w:uiPriority="66" w:unhideWhenUsed="0"/>
-    <w:lsdException w:name="Medium Grid 1 Accent 2" w:semiHidden="0" w:uiPriority="67" w:unhideWhenUsed="0"/>
-    <w:lsdException w:name="Medium Grid 2 Accent 2" w:semiHidden="0" w:uiPriority="68" w:unhideWhenUsed="0"/>
-    <w:lsdException w:name="Medium Grid 3 Accent 2" w:semiHidden="0" w:uiPriority="69" w:unhideWhenUsed="0"/>
-    <w:lsdException w:name="Dark List Accent 2" w:semiHidden="0" w:uiPriority="70" w:unhideWhenUsed="0"/>
-    <w:lsdException w:name="Colorful Shading Accent 2" w:semiHidden="0" w:uiPriority="71" w:unhideWhenUsed="0"/>
-    <w:lsdException w:name="Colorful List Accent 2" w:semiHidden="0" w:uiPriority="72" w:unhideWhenUsed="0"/>
-    <w:lsdException w:name="Colorful Grid Accent 2" w:semiHidden="0" w:uiPriority="73" w:unhideWhenUsed="0"/>
-    <w:lsdException w:name="Light Shading Accent 3" w:semiHidden="0" w:uiPriority="60" w:unhideWhenUsed="0"/>
-    <w:lsdException w:name="Light List Accent 3" w:semiHidden="0" w:uiPriority="61" w:unhideWhenUsed="0"/>
-    <w:lsdException w:name="Light Grid Accent 3" w:semiHidden="0" w:uiPriority="62" w:unhideWhenUsed="0"/>
-    <w:lsdException w:name="Medium Shading 1 Accent 3" w:semiHidden="0" w:uiPriority="63" w:unhideWhenUsed="0"/>
-    <w:lsdException w:name="Medium Shading 2 Accent 3" w:semiHidden="0" w:uiPriority="64" w:unhideWhenUsed="0"/>
-    <w:lsdException w:name="Medium List 1 Accent 3" w:semiHidden="0" w:uiPriority="65" w:unhideWhenUsed="0"/>
-    <w:lsdException w:name="Medium List 2 Accent 3" w:semiHidden="0" w:uiPriority="66" w:unhideWhenUsed="0"/>
-    <w:lsdException w:name="Medium Grid 1 Accent 3" w:semiHidden="0" w:uiPriority="67" w:unhideWhenUsed="0"/>
-    <w:lsdException w:name="Medium Grid 2 Accent 3" w:semiHidden="0" w:uiPriority="68" w:unhideWhenUsed="0"/>
-    <w:lsdException w:name="Medium Grid 3 Accent 3" w:semiHidden="0" w:uiPriority="69" w:unhideWhenUsed="0"/>
-    <w:lsdException w:name="Dark List Accent 3" w:semiHidden="0" w:uiPriority="70" w:unhideWhenUsed="0"/>
-    <w:lsdException w:name="Colorful Shading Accent 3" w:semiHidden="0" w:uiPriority="71" w:unhideWhenUsed="0"/>
-    <w:lsdException w:name="Colorful List Accent 3" w:semiHidden="0" w:uiPriority="72" w:unhideWhenUsed="0"/>
-    <w:lsdException w:name="Colorful Grid Accent 3" w:semiHidden="0" w:uiPriority="73" w:unhideWhenUsed="0"/>
-    <w:lsdException w:name="Light Shading Accent 4" w:semiHidden="0" w:uiPriority="60" w:unhideWhenUsed="0"/>
-    <w:lsdException w:name="Light List Accent 4" w:semiHidden="0" w:uiPriority="61" w:unhideWhenUsed="0"/>
-    <w:lsdException w:name="Light Grid Accent 4" w:semiHidden="0" w:uiPriority="62" w:unhideWhenUsed="0"/>
-    <w:lsdException w:name="Medium Shading 1 Accent 4" w:semiHidden="0" w:uiPriority="63" w:unhideWhenUsed="0"/>
-    <w:lsdException w:name="Medium Shading 2 Accent 4" w:semiHidden="0" w:uiPriority="64" w:unhideWhenUsed="0"/>
-    <w:lsdException w:name="Medium List 1 Accent 4" w:semiHidden="0" w:uiPriority="65" w:unhideWhenUsed="0"/>
-    <w:lsdException w:name="Medium List 2 Accent 4" w:semiHidden="0" w:uiPriority="66" w:unhideWhenUsed="0"/>
-    <w:lsdException w:name="Medium Grid 1 Accent 4" w:semiHidden="0" w:uiPriority="67" w:unhideWhenUsed="0"/>
-    <w:lsdException w:name="Medium Grid 2 Accent 4" w:semiHidden="0" w:uiPriority="68" w:unhideWhenUsed="0"/>
-    <w:lsdException w:name="Medium Grid 3 Accent 4" w:semiHidden="0" w:uiPriority="69" w:unhideWhenUsed="0"/>
-    <w:lsdException w:name="Dark List Accent 4" w:semiHidden="0" w:uiPriority="70" w:unhideWhenUsed="0"/>
-    <w:lsdException w:name="Colorful Shading Accent 4" w:semiHidden="0" w:uiPriority="71" w:unhideWhenUsed="0"/>
-    <w:lsdException w:name="Colorful List Accent 4" w:semiHidden="0" w:uiPriority="72" w:unhideWhenUsed="0"/>
-    <w:lsdException w:name="Colorful Grid Accent 4" w:semiHidden="0" w:uiPriority="73" w:unhideWhenUsed="0"/>
-    <w:lsdException w:name="Light Shading Accent 5" w:semiHidden="0" w:uiPriority="60" w:unhideWhenUsed="0"/>
-    <w:lsdException w:name="Light List Accent 5" w:semiHidden="0" w:uiPriority="61" w:unhideWhenUsed="0"/>
-    <w:lsdException w:name="Light Grid Accent 5" w:semiHidden="0" w:uiPriority="62" w:unhideWhenUsed="0"/>
-    <w:lsdException w:name="Medium Shading 1 Accent 5" w:semiHidden="0" w:uiPriority="63" w:unhideWhenUsed="0"/>
-    <w:lsdException w:name="Medium Shading 2 Accent 5" w:semiHidden="0" w:uiPriority="64" w:unhideWhenUsed="0"/>
-    <w:lsdException w:name="Medium List 1 Accent 5" w:semiHidden="0" w:uiPriority="65" w:unhideWhenUsed="0"/>
-    <w:lsdException w:name="Medium List 2 Accent 5" w:semiHidden="0" w:uiPriority="66" w:unhideWhenUsed="0"/>
-    <w:lsdException w:name="Medium Grid 1 Accent 5" w:semiHidden="0" w:uiPriority="67" w:unhideWhenUsed="0"/>
-    <w:lsdException w:name="Medium Grid 2 Accent 5" w:semiHidden="0" w:uiPriority="68" w:unhideWhenUsed="0"/>
-    <w:lsdException w:name="Medium Grid 3 Accent 5" w:semiHidden="0" w:uiPriority="69" w:unhideWhenUsed="0"/>
-    <w:lsdException w:name="Dark List Accent 5" w:semiHidden="0" w:uiPriority="70" w:unhideWhenUsed="0"/>
-    <w:lsdException w:name="Colorful Shading Accent 5" w:semiHidden="0" w:uiPriority="71" w:unhideWhenUsed="0"/>
-    <w:lsdException w:name="Colorful List Accent 5" w:semiHidden="0" w:uiPriority="72" w:unhideWhenUsed="0"/>
-    <w:lsdException w:name="Colorful Grid Accent 5" w:semiHidden="0" w:uiPriority="73" w:unhideWhenUsed="0"/>
-    <w:lsdException w:name="Light Shading Accent 6" w:semiHidden="0" w:uiPriority="60" w:unhideWhenUsed="0"/>
-    <w:lsdException w:name="Light List Accent 6" w:semiHidden="0" w:uiPriority="61" w:unhideWhenUsed="0"/>
-    <w:lsdException w:name="Light Grid Accent 6" w:semiHidden="0" w:uiPriority="62" w:unhideWhenUsed="0"/>
-    <w:lsdException w:name="Medium Shading 1 Accent 6" w:semiHidden="0" w:uiPriority="63" w:unhideWhenUsed="0"/>
-    <w:lsdException w:name="Medium Shading 2 Accent 6" w:semiHidden="0" w:uiPriority="64" w:unhideWhenUsed="0"/>
-    <w:lsdException w:name="Medium List 1 Accent 6" w:semiHidden="0" w:uiPriority="65" w:unhideWhenUsed="0"/>
-    <w:lsdException w:name="Medium List 2 Accent 6" w:semiHidden="0" w:uiPriority="66" w:unhideWhenUsed="0"/>
-    <w:lsdException w:name="Medium Grid 1 Accent 6" w:semiHidden="0" w:uiPriority="67" w:unhideWhenUsed="0"/>
-    <w:lsdException w:name="Medium Grid 2 Accent 6" w:semiHidden="0" w:uiPriority="68" w:unhideWhenUsed="0"/>
-    <w:lsdException w:name="Medium Grid 3 Accent 6" w:semiHidden="0" w:uiPriority="69" w:unhideWhenUsed="0"/>
-    <w:lsdException w:name="Dark List Accent 6" w:semiHidden="0" w:uiPriority="70" w:unhideWhenUsed="0"/>
-    <w:lsdException w:name="Colorful Shading Accent 6" w:semiHidden="0" w:uiPriority="71" w:unhideWhenUsed="0"/>
-    <w:lsdException w:name="Colorful List Accent 6" w:semiHidden="0" w:uiPriority="72" w:unhideWhenUsed="0"/>
-    <w:lsdException w:name="Colorful Grid Accent 6" w:semiHidden="0" w:uiPriority="73" w:unhideWhenUsed="0"/>
-    <w:lsdException w:name="Subtle Emphasis" w:semiHidden="0" w:uiPriority="19" w:unhideWhenUsed="0" w:qFormat="1"/>
-    <w:lsdException w:name="Intense Emphasis" w:semiHidden="0" w:uiPriority="21" w:unhideWhenUsed="0" w:qFormat="1"/>
-    <w:lsdException w:name="Subtle Reference" w:semiHidden="0" w:uiPriority="31" w:unhideWhenUsed="0" w:qFormat="1"/>
-    <w:lsdException w:name="Intense Reference" w:semiHidden="0" w:uiPriority="32" w:unhideWhenUsed="0" w:qFormat="1"/>
-    <w:lsdException w:name="Book Title" w:semiHidden="0" w:uiPriority="33" w:unhideWhenUsed="0" w:qFormat="1"/>
-    <w:lsdException w:name="Bibliography" w:uiPriority="37"/>
-    <w:lsdException w:name="TOC Heading" w:uiPriority="39" w:qFormat="1"/>
-  </w:latentStyles>
-  <w:style w:type="paragraph" w:default="1" w:styleId="Normal">
-    <w:name w:val="Normal"/>
-    <w:qFormat/>
-  </w:style>
-  <w:style w:type="character" w:default="1" w:styleId="DefaultParagraphFont">
-    <w:name w:val="Default Paragraph Font"/>
-    <w:uiPriority w:val="1"/>
-    <w:semiHidden/>
-    <w:unhideWhenUsed/>
-  </w:style>
-  <w:style w:type="table" w:default="1" w:styleId="TableNormal">
-    <w:name w:val="Normal Table"/>
-    <w:uiPriority w:val="99"/>
-    <w:semiHidden/>
-    <w:unhideWhenUsed/>
-    <w:qFormat/>
-    <w:tblPr>
-      <w:tblInd w:w="0" w:type="dxa"/>
-      <w:tblCellMar>
-        <w:top w:w="0" w:type="dxa"/>
-        <w:left w:w="108" w:type="dxa"/>
-        <w:bottom w:w="0" w:type="dxa"/>
-        <w:right w:w="108" w:type="dxa"/>
-      </w:tblCellMar>
-    </w:tblPr>
-  </w:style>
-  <w:style w:type="numbering" w:default="1" w:styleId="NoList">
-    <w:name w:val="No List"/>
-    <w:uiPriority w:val="99"/>
-    <w:semiHidden/>
-    <w:unhideWhenUsed/>
-  </w:style>
-  <w:style w:type="paragraph" w:customStyle="1" w:styleId="2BA720C3EEFF4FE79396AD1249830CE7">
-    <w:name w:val="2BA720C3EEFF4FE79396AD1249830CE7"/>
-    <w:rsid w:val="00A27E6E"/>
-  </w:style>
-</w:styles>
-</file>
-
-<file path=word/glossary/webSettings.xml><?xml version="1.0" encoding="utf-8"?>
-<w:webSettings xmlns:r="http://schemas.openxmlformats.org/officeDocument/2006/relationships" xmlns:w="http://schemas.openxmlformats.org/wordprocessingml/2006/main">
-  <w:optimizeForBrowser/>
-</w:webSettings>
-</file>
-
 <file path=word/theme/theme1.xml><?xml version="1.0" encoding="utf-8"?>
 <a:theme xmlns:a="http://schemas.openxmlformats.org/drawingml/2006/main" name="Office Theme">
   <a:themeElements>
@@ -15948,7 +17798,7 @@
 </file>
 
 <file path=customXml/itemProps1.xml><?xml version="1.0" encoding="utf-8"?>
-<ds:datastoreItem xmlns:ds="http://schemas.openxmlformats.org/officeDocument/2006/customXml" ds:itemID="{5D65F791-C846-4575-8B9E-E5892B0EDD2F}">
+<ds:datastoreItem xmlns:ds="http://schemas.openxmlformats.org/officeDocument/2006/customXml" ds:itemID="{A873CCA1-EA4D-4F45-913E-28C5CE94C9D4}">
   <ds:schemaRefs>
     <ds:schemaRef ds:uri="http://schemas.openxmlformats.org/officeDocument/2006/bibliography"/>
   </ds:schemaRefs>

</xml_diff>